<commit_message>
~ Mise à jour de la section mode d'emploi du rapport pour la gestion du son.
</commit_message>
<xml_diff>
--- a/documents/Rapport_final.docx
+++ b/documents/Rapport_final.docx
@@ -54,14 +54,34 @@
                           <w:szCs w:val="80"/>
                         </w:rPr>
                       </w:pPr>
+                      <w:proofErr w:type="spellStart"/>
                       <w:r>
                         <w:rPr>
                           <w:color w:val="FFFFFF"/>
                           <w:sz w:val="80"/>
                           <w:szCs w:val="80"/>
                         </w:rPr>
-                        <w:t>Tower Defense</w:t>
+                        <w:t>Tower</w:t>
                       </w:r>
+                      <w:proofErr w:type="spellEnd"/>
+                      <w:r>
+                        <w:rPr>
+                          <w:color w:val="FFFFFF"/>
+                          <w:sz w:val="80"/>
+                          <w:szCs w:val="80"/>
+                        </w:rPr>
+                        <w:t xml:space="preserve"> </w:t>
+                      </w:r>
+                      <w:proofErr w:type="spellStart"/>
+                      <w:r>
+                        <w:rPr>
+                          <w:color w:val="FFFFFF"/>
+                          <w:sz w:val="80"/>
+                          <w:szCs w:val="80"/>
+                        </w:rPr>
+                        <w:t>Defense</w:t>
+                      </w:r>
+                      <w:proofErr w:type="spellEnd"/>
                     </w:p>
                     <w:p>
                       <w:pPr>
@@ -102,7 +122,35 @@
                         <w:rPr>
                           <w:color w:val="FFFFFF"/>
                         </w:rPr>
-                        <w:t>Création d’une variante du célèbre jeu Tower Defense dans le cadre d’un cours d’algorithmique.</w:t>
+                        <w:t xml:space="preserve">Création d’une variante du célèbre jeu </w:t>
+                      </w:r>
+                      <w:proofErr w:type="spellStart"/>
+                      <w:r>
+                        <w:rPr>
+                          <w:color w:val="FFFFFF"/>
+                        </w:rPr>
+                        <w:t>Tower</w:t>
+                      </w:r>
+                      <w:proofErr w:type="spellEnd"/>
+                      <w:r>
+                        <w:rPr>
+                          <w:color w:val="FFFFFF"/>
+                        </w:rPr>
+                        <w:t xml:space="preserve"> </w:t>
+                      </w:r>
+                      <w:proofErr w:type="spellStart"/>
+                      <w:r>
+                        <w:rPr>
+                          <w:color w:val="FFFFFF"/>
+                        </w:rPr>
+                        <w:t>Defense</w:t>
+                      </w:r>
+                      <w:proofErr w:type="spellEnd"/>
+                      <w:r>
+                        <w:rPr>
+                          <w:color w:val="FFFFFF"/>
+                        </w:rPr>
+                        <w:t xml:space="preserve"> dans le cadre d’un cours d’algorithmique.</w:t>
                       </w:r>
                     </w:p>
                     <w:p>
@@ -232,8 +280,20 @@
                           <w:szCs w:val="22"/>
                           <w:lang w:eastAsia="en-US"/>
                         </w:rPr>
-                        <w:t>Lazhar Farjallah / Aurélien Da Campo / Pierre-Dominique Putallaz</w:t>
+                        <w:t xml:space="preserve">Lazhar Farjallah / Aurélien Da Campo / Pierre-Dominique </w:t>
                       </w:r>
+                      <w:proofErr w:type="spellStart"/>
+                      <w:r>
+                        <w:rPr>
+                          <w:rFonts w:ascii="Calibri" w:hAnsi="Calibri"/>
+                          <w:color w:val="FFFFFF"/>
+                          <w:sz w:val="22"/>
+                          <w:szCs w:val="22"/>
+                          <w:lang w:eastAsia="en-US"/>
+                        </w:rPr>
+                        <w:t>Putallaz</w:t>
+                      </w:r>
+                      <w:proofErr w:type="spellEnd"/>
                     </w:p>
                     <w:p>
                       <w:pPr>
@@ -249,12 +309,28 @@
                         </w:rPr>
                         <w:t xml:space="preserve"> </w:t>
                       </w:r>
+                      <w:proofErr w:type="spellStart"/>
                       <w:r>
                         <w:rPr>
                           <w:color w:val="FFFFFF"/>
                         </w:rPr>
-                        <w:t>Heig-vd</w:t>
+                        <w:t>Heig</w:t>
                       </w:r>
+                      <w:proofErr w:type="spellEnd"/>
+                      <w:r>
+                        <w:rPr>
+                          <w:color w:val="FFFFFF"/>
+                        </w:rPr>
+                        <w:t>-</w:t>
+                      </w:r>
+                      <w:proofErr w:type="spellStart"/>
+                      <w:r>
+                        <w:rPr>
+                          <w:color w:val="FFFFFF"/>
+                        </w:rPr>
+                        <w:t>vd</w:t>
+                      </w:r>
+                      <w:proofErr w:type="spellEnd"/>
                     </w:p>
                     <w:p>
                       <w:pPr>
@@ -5333,7 +5409,23 @@
         <w:ind w:firstLine="0"/>
       </w:pPr>
       <w:r>
-        <w:t>Ce projet de fin de semestre consiste à créer une application ludique mettant en œuvre des algorithmes et structures de données étudiées en cours. Nous avons choisi pour cela de créer une variante du célèbre jeu « Tower Defense », dans lequel des personnages se déplacent d’un point A à un point B selon un chemin optimal.</w:t>
+        <w:t>Ce projet de fin de semestre consiste à créer une application ludique mettant en œuvre des algorithmes et structures de données étudiées en cours. Nous avons choisi pour cela de créer une variante du célèbre jeu « </w:t>
+      </w:r>
+      <w:proofErr w:type="spellStart"/>
+      <w:r>
+        <w:t>Tower</w:t>
+      </w:r>
+      <w:proofErr w:type="spellEnd"/>
+      <w:r>
+        <w:t xml:space="preserve"> </w:t>
+      </w:r>
+      <w:proofErr w:type="spellStart"/>
+      <w:r>
+        <w:t>Defense</w:t>
+      </w:r>
+      <w:proofErr w:type="spellEnd"/>
+      <w:r>
+        <w:t> », dans lequel des personnages se déplacent d’un point A à un point B selon un chemin optimal.</w:t>
       </w:r>
       <w:r>
         <w:t xml:space="preserve"> En effet, on aura besoin</w:t>
@@ -5551,7 +5643,21 @@
         <w:rPr>
           <w:lang w:val="fr-CH"/>
         </w:rPr>
-        <w:t xml:space="preserve">Pierre-Dominique Putallaz, </w:t>
+        <w:t xml:space="preserve">Pierre-Dominique </w:t>
+      </w:r>
+      <w:proofErr w:type="spellStart"/>
+      <w:r>
+        <w:rPr>
+          <w:lang w:val="fr-CH"/>
+        </w:rPr>
+        <w:t>Putallaz</w:t>
+      </w:r>
+      <w:proofErr w:type="spellEnd"/>
+      <w:r>
+        <w:rPr>
+          <w:lang w:val="fr-CH"/>
+        </w:rPr>
+        <w:t xml:space="preserve">, </w:t>
       </w:r>
       <w:r>
         <w:rPr>
@@ -6295,6 +6401,7 @@
         </w:rPr>
         <w:t xml:space="preserve"> – </w:t>
       </w:r>
+      <w:proofErr w:type="spellStart"/>
       <w:r>
         <w:rPr>
           <w:i/>
@@ -6304,6 +6411,7 @@
         </w:rPr>
         <w:t>View</w:t>
       </w:r>
+      <w:proofErr w:type="spellEnd"/>
       <w:r>
         <w:rPr>
           <w:sz w:val="24"/>
@@ -6612,10 +6720,18 @@
         <w:t>un algorithme de recherche d’un chemin optimal entre deux nœuds (connu sous l’appellation « </w:t>
       </w:r>
       <w:r>
-        <w:t>algorithme de D</w:t>
-      </w:r>
-      <w:r>
-        <w:t>ijkstra »)</w:t>
+        <w:t xml:space="preserve">algorithme de </w:t>
+      </w:r>
+      <w:proofErr w:type="spellStart"/>
+      <w:r>
+        <w:t>D</w:t>
+      </w:r>
+      <w:r>
+        <w:t>ijkstra</w:t>
+      </w:r>
+      <w:proofErr w:type="spellEnd"/>
+      <w:r>
+        <w:t> »)</w:t>
       </w:r>
       <w:r>
         <w:t xml:space="preserve"> appliqué à un graphe pondéré non orienté</w:t>
@@ -6630,7 +6746,15 @@
         </w:numPr>
       </w:pPr>
       <w:r>
-        <w:t>un algorithme de tri afin de trier les meilleures scores des joueurs</w:t>
+        <w:t xml:space="preserve">un algorithme de tri afin de trier les </w:t>
+      </w:r>
+      <w:proofErr w:type="gramStart"/>
+      <w:r>
+        <w:t>meilleures</w:t>
+      </w:r>
+      <w:proofErr w:type="gramEnd"/>
+      <w:r>
+        <w:t xml:space="preserve"> scores des joueurs</w:t>
       </w:r>
     </w:p>
     <w:p>
@@ -6722,7 +6846,15 @@
         <w:t>Algorithme</w:t>
       </w:r>
       <w:r>
-        <w:t xml:space="preserve"> de dijkstra </w:t>
+        <w:t xml:space="preserve"> de </w:t>
+      </w:r>
+      <w:proofErr w:type="spellStart"/>
+      <w:r>
+        <w:t>dijkstra</w:t>
+      </w:r>
+      <w:proofErr w:type="spellEnd"/>
+      <w:r>
+        <w:t xml:space="preserve"> </w:t>
       </w:r>
       <w:r>
         <w:t>(</w:t>
@@ -6778,6 +6910,7 @@
         </w:rPr>
         <w:t>(</w:t>
       </w:r>
+      <w:proofErr w:type="gramStart"/>
       <w:r>
         <w:rPr>
           <w:rFonts w:ascii="Courier New" w:hAnsi="Courier New" w:cs="Courier New"/>
@@ -6785,7 +6918,17 @@
           <w:sz w:val="22"/>
           <w:szCs w:val="22"/>
         </w:rPr>
-        <w:t>partie générale)</w:t>
+        <w:t>partie</w:t>
+      </w:r>
+      <w:proofErr w:type="gramEnd"/>
+      <w:r>
+        <w:rPr>
+          <w:rFonts w:ascii="Courier New" w:hAnsi="Courier New" w:cs="Courier New"/>
+          <w:i/>
+          <w:sz w:val="22"/>
+          <w:szCs w:val="22"/>
+        </w:rPr>
+        <w:t xml:space="preserve"> générale)</w:t>
       </w:r>
     </w:p>
     <w:p>
@@ -6803,13 +6946,23 @@
           <w:szCs w:val="22"/>
         </w:rPr>
       </w:pPr>
+      <w:proofErr w:type="gramStart"/>
       <w:r>
         <w:rPr>
           <w:rFonts w:ascii="Courier New" w:hAnsi="Courier New" w:cs="Courier New"/>
           <w:sz w:val="22"/>
           <w:szCs w:val="22"/>
         </w:rPr>
-        <w:t>marquer tou</w:t>
+        <w:t>marquer</w:t>
+      </w:r>
+      <w:proofErr w:type="gramEnd"/>
+      <w:r>
+        <w:rPr>
+          <w:rFonts w:ascii="Courier New" w:hAnsi="Courier New" w:cs="Courier New"/>
+          <w:sz w:val="22"/>
+          <w:szCs w:val="22"/>
+        </w:rPr>
+        <w:t xml:space="preserve"> tou</w:t>
       </w:r>
       <w:r>
         <w:rPr>
@@ -6883,7 +7036,27 @@
           <w:sz w:val="22"/>
           <w:szCs w:val="22"/>
         </w:rPr>
-        <w:t>(partie spécifique à un sommet</w:t>
+        <w:t>(</w:t>
+      </w:r>
+      <w:proofErr w:type="gramStart"/>
+      <w:r>
+        <w:rPr>
+          <w:rFonts w:ascii="Courier New" w:hAnsi="Courier New" w:cs="Courier New"/>
+          <w:i/>
+          <w:sz w:val="22"/>
+          <w:szCs w:val="22"/>
+        </w:rPr>
+        <w:t>partie</w:t>
+      </w:r>
+      <w:proofErr w:type="gramEnd"/>
+      <w:r>
+        <w:rPr>
+          <w:rFonts w:ascii="Courier New" w:hAnsi="Courier New" w:cs="Courier New"/>
+          <w:i/>
+          <w:sz w:val="22"/>
+          <w:szCs w:val="22"/>
+        </w:rPr>
+        <w:t xml:space="preserve"> spécifique à un sommet</w:t>
       </w:r>
       <w:r>
         <w:rPr>
@@ -6919,6 +7092,7 @@
           <w:szCs w:val="22"/>
         </w:rPr>
       </w:pPr>
+      <w:proofErr w:type="gramStart"/>
       <w:r>
         <w:rPr>
           <w:rFonts w:ascii="Courier New" w:hAnsi="Courier New" w:cs="Courier New"/>
@@ -6928,6 +7102,7 @@
         </w:rPr>
         <w:t>si</w:t>
       </w:r>
+      <w:proofErr w:type="gramEnd"/>
       <w:r>
         <w:rPr>
           <w:rFonts w:ascii="Courier New" w:hAnsi="Courier New" w:cs="Courier New"/>
@@ -6969,13 +7144,23 @@
         </w:rPr>
         <w:t xml:space="preserve">   </w:t>
       </w:r>
+      <w:proofErr w:type="gramStart"/>
       <w:r>
         <w:rPr>
           <w:rFonts w:ascii="Courier New" w:hAnsi="Courier New" w:cs="Courier New"/>
           <w:sz w:val="22"/>
           <w:szCs w:val="22"/>
         </w:rPr>
-        <w:t xml:space="preserve">déposer le sommet </w:t>
+        <w:t>déposer</w:t>
+      </w:r>
+      <w:proofErr w:type="gramEnd"/>
+      <w:r>
+        <w:rPr>
+          <w:rFonts w:ascii="Courier New" w:hAnsi="Courier New" w:cs="Courier New"/>
+          <w:sz w:val="22"/>
+          <w:szCs w:val="22"/>
+        </w:rPr>
+        <w:t xml:space="preserve"> le sommet </w:t>
       </w:r>
       <w:r>
         <w:rPr>
@@ -7025,6 +7210,7 @@
         </w:rPr>
         <w:t xml:space="preserve">   </w:t>
       </w:r>
+      <w:proofErr w:type="gramStart"/>
       <w:r>
         <w:rPr>
           <w:rFonts w:ascii="Courier New" w:hAnsi="Courier New" w:cs="Courier New"/>
@@ -7033,6 +7219,7 @@
         </w:rPr>
         <w:t>priorité</w:t>
       </w:r>
+      <w:proofErr w:type="gramEnd"/>
     </w:p>
     <w:p>
       <w:pPr>
@@ -7058,6 +7245,7 @@
         </w:rPr>
         <w:t xml:space="preserve">   </w:t>
       </w:r>
+      <w:proofErr w:type="gramStart"/>
       <w:r>
         <w:rPr>
           <w:rFonts w:ascii="Courier New" w:hAnsi="Courier New" w:cs="Courier New"/>
@@ -7065,7 +7253,17 @@
           <w:sz w:val="22"/>
           <w:szCs w:val="22"/>
         </w:rPr>
-        <w:t>tant que</w:t>
+        <w:t>tant</w:t>
+      </w:r>
+      <w:proofErr w:type="gramEnd"/>
+      <w:r>
+        <w:rPr>
+          <w:rFonts w:ascii="Courier New" w:hAnsi="Courier New" w:cs="Courier New"/>
+          <w:b/>
+          <w:sz w:val="22"/>
+          <w:szCs w:val="22"/>
+        </w:rPr>
+        <w:t xml:space="preserve"> que</w:t>
       </w:r>
       <w:r>
         <w:rPr>
@@ -7124,13 +7322,23 @@
         </w:rPr>
         <w:t xml:space="preserve">      </w:t>
       </w:r>
+      <w:proofErr w:type="gramStart"/>
       <w:r>
         <w:rPr>
           <w:rFonts w:ascii="Courier New" w:hAnsi="Courier New" w:cs="Courier New"/>
           <w:sz w:val="22"/>
           <w:szCs w:val="22"/>
         </w:rPr>
-        <w:t xml:space="preserve">prélever le sommet de tête (il devient le sommet </w:t>
+        <w:t>prélever</w:t>
+      </w:r>
+      <w:proofErr w:type="gramEnd"/>
+      <w:r>
+        <w:rPr>
+          <w:rFonts w:ascii="Courier New" w:hAnsi="Courier New" w:cs="Courier New"/>
+          <w:sz w:val="22"/>
+          <w:szCs w:val="22"/>
+        </w:rPr>
+        <w:t xml:space="preserve"> le sommet de tête (il devient le sommet </w:t>
       </w:r>
       <w:r>
         <w:rPr>
@@ -7164,13 +7372,23 @@
         </w:rPr>
         <w:t xml:space="preserve">      </w:t>
       </w:r>
+      <w:proofErr w:type="gramStart"/>
       <w:r>
         <w:rPr>
           <w:rFonts w:ascii="Courier New" w:hAnsi="Courier New" w:cs="Courier New"/>
           <w:sz w:val="22"/>
           <w:szCs w:val="22"/>
         </w:rPr>
-        <w:t>marquer le sommet courant comme visité</w:t>
+        <w:t>marquer</w:t>
+      </w:r>
+      <w:proofErr w:type="gramEnd"/>
+      <w:r>
+        <w:rPr>
+          <w:rFonts w:ascii="Courier New" w:hAnsi="Courier New" w:cs="Courier New"/>
+          <w:sz w:val="22"/>
+          <w:szCs w:val="22"/>
+        </w:rPr>
+        <w:t xml:space="preserve"> le sommet courant comme visité</w:t>
       </w:r>
     </w:p>
     <w:p>
@@ -7196,13 +7414,23 @@
         </w:rPr>
         <w:t xml:space="preserve">      </w:t>
       </w:r>
+      <w:proofErr w:type="gramStart"/>
       <w:r>
         <w:rPr>
           <w:rFonts w:ascii="Courier New" w:hAnsi="Courier New" w:cs="Courier New"/>
           <w:sz w:val="22"/>
           <w:szCs w:val="22"/>
         </w:rPr>
-        <w:t>traiter le sommet courant</w:t>
+        <w:t>traiter</w:t>
+      </w:r>
+      <w:proofErr w:type="gramEnd"/>
+      <w:r>
+        <w:rPr>
+          <w:rFonts w:ascii="Courier New" w:hAnsi="Courier New" w:cs="Courier New"/>
+          <w:sz w:val="22"/>
+          <w:szCs w:val="22"/>
+        </w:rPr>
+        <w:t xml:space="preserve"> le sommet courant</w:t>
       </w:r>
     </w:p>
     <w:p>
@@ -7229,6 +7457,7 @@
         </w:rPr>
         <w:t xml:space="preserve">      </w:t>
       </w:r>
+      <w:proofErr w:type="gramStart"/>
       <w:r>
         <w:rPr>
           <w:rFonts w:ascii="Courier New" w:hAnsi="Courier New" w:cs="Courier New"/>
@@ -7238,6 +7467,7 @@
         </w:rPr>
         <w:t>pour</w:t>
       </w:r>
+      <w:proofErr w:type="gramEnd"/>
       <w:r>
         <w:rPr>
           <w:rFonts w:ascii="Courier New" w:hAnsi="Courier New" w:cs="Courier New"/>
@@ -7288,6 +7518,7 @@
         </w:rPr>
         <w:t xml:space="preserve">         </w:t>
       </w:r>
+      <w:proofErr w:type="gramStart"/>
       <w:r>
         <w:rPr>
           <w:rFonts w:ascii="Courier New" w:hAnsi="Courier New" w:cs="Courier New"/>
@@ -7297,6 +7528,7 @@
         </w:rPr>
         <w:t>si</w:t>
       </w:r>
+      <w:proofErr w:type="gramEnd"/>
       <w:r>
         <w:rPr>
           <w:rFonts w:ascii="Courier New" w:hAnsi="Courier New" w:cs="Courier New"/>
@@ -7346,13 +7578,23 @@
         </w:rPr>
         <w:t xml:space="preserve">            </w:t>
       </w:r>
+      <w:proofErr w:type="gramStart"/>
       <w:r>
         <w:rPr>
           <w:rFonts w:ascii="Courier New" w:hAnsi="Courier New" w:cs="Courier New"/>
           <w:sz w:val="22"/>
           <w:szCs w:val="22"/>
         </w:rPr>
-        <w:t xml:space="preserve">calculer la priorité du sommet </w:t>
+        <w:t>calculer</w:t>
+      </w:r>
+      <w:proofErr w:type="gramEnd"/>
+      <w:r>
+        <w:rPr>
+          <w:rFonts w:ascii="Courier New" w:hAnsi="Courier New" w:cs="Courier New"/>
+          <w:sz w:val="22"/>
+          <w:szCs w:val="22"/>
+        </w:rPr>
+        <w:t xml:space="preserve"> la priorité du sommet </w:t>
       </w:r>
       <w:r>
         <w:rPr>
@@ -7394,13 +7636,23 @@
         </w:rPr>
         <w:t xml:space="preserve">            </w:t>
       </w:r>
+      <w:proofErr w:type="gramStart"/>
       <w:r>
         <w:rPr>
           <w:rFonts w:ascii="Courier New" w:hAnsi="Courier New" w:cs="Courier New"/>
           <w:sz w:val="22"/>
           <w:szCs w:val="22"/>
         </w:rPr>
-        <w:t>prendre la somme de l’attribut de l’a</w:t>
+        <w:t>prendre</w:t>
+      </w:r>
+      <w:proofErr w:type="gramEnd"/>
+      <w:r>
+        <w:rPr>
+          <w:rFonts w:ascii="Courier New" w:hAnsi="Courier New" w:cs="Courier New"/>
+          <w:sz w:val="22"/>
+          <w:szCs w:val="22"/>
+        </w:rPr>
+        <w:t xml:space="preserve"> la somme de l’attribut de l’a</w:t>
       </w:r>
       <w:r>
         <w:rPr>
@@ -7434,13 +7686,23 @@
         </w:rPr>
         <w:t xml:space="preserve">            </w:t>
       </w:r>
+      <w:proofErr w:type="gramStart"/>
       <w:r>
         <w:rPr>
           <w:rFonts w:ascii="Courier New" w:hAnsi="Courier New" w:cs="Courier New"/>
           <w:sz w:val="22"/>
           <w:szCs w:val="22"/>
         </w:rPr>
-        <w:t>sommet courant et l</w:t>
+        <w:t>sommet</w:t>
+      </w:r>
+      <w:proofErr w:type="gramEnd"/>
+      <w:r>
+        <w:rPr>
+          <w:rFonts w:ascii="Courier New" w:hAnsi="Courier New" w:cs="Courier New"/>
+          <w:sz w:val="22"/>
+          <w:szCs w:val="22"/>
+        </w:rPr>
+        <w:t xml:space="preserve"> courant et l</w:t>
       </w:r>
       <w:r>
         <w:rPr>
@@ -7490,13 +7752,23 @@
         </w:rPr>
         <w:t xml:space="preserve">            </w:t>
       </w:r>
+      <w:proofErr w:type="gramStart"/>
       <w:r>
         <w:rPr>
           <w:rFonts w:ascii="Courier New" w:hAnsi="Courier New" w:cs="Courier New"/>
           <w:sz w:val="22"/>
           <w:szCs w:val="22"/>
         </w:rPr>
-        <w:t>sommet courant)</w:t>
+        <w:t>sommet</w:t>
+      </w:r>
+      <w:proofErr w:type="gramEnd"/>
+      <w:r>
+        <w:rPr>
+          <w:rFonts w:ascii="Courier New" w:hAnsi="Courier New" w:cs="Courier New"/>
+          <w:sz w:val="22"/>
+          <w:szCs w:val="22"/>
+        </w:rPr>
+        <w:t xml:space="preserve"> courant)</w:t>
       </w:r>
     </w:p>
     <w:p>
@@ -7522,13 +7794,23 @@
         </w:rPr>
         <w:t xml:space="preserve">            </w:t>
       </w:r>
+      <w:proofErr w:type="gramStart"/>
       <w:r>
         <w:rPr>
           <w:rFonts w:ascii="Courier New" w:hAnsi="Courier New" w:cs="Courier New"/>
           <w:sz w:val="22"/>
           <w:szCs w:val="22"/>
         </w:rPr>
-        <w:t>déposer le sommet voisin et sa priorité dans la</w:t>
+        <w:t>déposer</w:t>
+      </w:r>
+      <w:proofErr w:type="gramEnd"/>
+      <w:r>
+        <w:rPr>
+          <w:rFonts w:ascii="Courier New" w:hAnsi="Courier New" w:cs="Courier New"/>
+          <w:sz w:val="22"/>
+          <w:szCs w:val="22"/>
+        </w:rPr>
+        <w:t xml:space="preserve"> le sommet voisin et sa priorité dans la</w:t>
       </w:r>
     </w:p>
     <w:p>
@@ -7554,6 +7836,7 @@
         </w:rPr>
         <w:t xml:space="preserve">            </w:t>
       </w:r>
+      <w:proofErr w:type="gramStart"/>
       <w:r>
         <w:rPr>
           <w:rFonts w:ascii="Courier New" w:hAnsi="Courier New" w:cs="Courier New"/>
@@ -7576,7 +7859,16 @@
           <w:sz w:val="22"/>
           <w:szCs w:val="22"/>
         </w:rPr>
-        <w:t>eue de priorité</w:t>
+        <w:t>eue</w:t>
+      </w:r>
+      <w:proofErr w:type="gramEnd"/>
+      <w:r>
+        <w:rPr>
+          <w:rFonts w:ascii="Courier New" w:hAnsi="Courier New" w:cs="Courier New"/>
+          <w:sz w:val="22"/>
+          <w:szCs w:val="22"/>
+        </w:rPr>
+        <w:t xml:space="preserve"> de priorité</w:t>
       </w:r>
     </w:p>
     <w:p>
@@ -7604,6 +7896,7 @@
         </w:rPr>
         <w:t xml:space="preserve">         </w:t>
       </w:r>
+      <w:proofErr w:type="gramStart"/>
       <w:r>
         <w:rPr>
           <w:rFonts w:ascii="Courier New" w:hAnsi="Courier New" w:cs="Courier New"/>
@@ -7611,7 +7904,17 @@
           <w:sz w:val="22"/>
           <w:szCs w:val="22"/>
         </w:rPr>
-        <w:t>fin si</w:t>
+        <w:t>fin</w:t>
+      </w:r>
+      <w:proofErr w:type="gramEnd"/>
+      <w:r>
+        <w:rPr>
+          <w:rFonts w:ascii="Courier New" w:hAnsi="Courier New" w:cs="Courier New"/>
+          <w:b/>
+          <w:sz w:val="22"/>
+          <w:szCs w:val="22"/>
+        </w:rPr>
+        <w:t xml:space="preserve"> si</w:t>
       </w:r>
     </w:p>
     <w:p>
@@ -7639,6 +7942,7 @@
         </w:rPr>
         <w:t xml:space="preserve">      </w:t>
       </w:r>
+      <w:proofErr w:type="gramStart"/>
       <w:r>
         <w:rPr>
           <w:rFonts w:ascii="Courier New" w:hAnsi="Courier New" w:cs="Courier New"/>
@@ -7646,7 +7950,17 @@
           <w:sz w:val="22"/>
           <w:szCs w:val="22"/>
         </w:rPr>
-        <w:t>fin boucler</w:t>
+        <w:t>fin</w:t>
+      </w:r>
+      <w:proofErr w:type="gramEnd"/>
+      <w:r>
+        <w:rPr>
+          <w:rFonts w:ascii="Courier New" w:hAnsi="Courier New" w:cs="Courier New"/>
+          <w:b/>
+          <w:sz w:val="22"/>
+          <w:szCs w:val="22"/>
+        </w:rPr>
+        <w:t xml:space="preserve"> boucler</w:t>
       </w:r>
     </w:p>
     <w:p>
@@ -7674,6 +7988,7 @@
         </w:rPr>
         <w:t xml:space="preserve">   </w:t>
       </w:r>
+      <w:proofErr w:type="gramStart"/>
       <w:r>
         <w:rPr>
           <w:rFonts w:ascii="Courier New" w:hAnsi="Courier New" w:cs="Courier New"/>
@@ -7681,7 +7996,17 @@
           <w:sz w:val="22"/>
           <w:szCs w:val="22"/>
         </w:rPr>
-        <w:t>fin boucler</w:t>
+        <w:t>fin</w:t>
+      </w:r>
+      <w:proofErr w:type="gramEnd"/>
+      <w:r>
+        <w:rPr>
+          <w:rFonts w:ascii="Courier New" w:hAnsi="Courier New" w:cs="Courier New"/>
+          <w:b/>
+          <w:sz w:val="22"/>
+          <w:szCs w:val="22"/>
+        </w:rPr>
+        <w:t xml:space="preserve"> boucler</w:t>
       </w:r>
     </w:p>
     <w:p>
@@ -7700,6 +8025,7 @@
           <w:szCs w:val="22"/>
         </w:rPr>
       </w:pPr>
+      <w:proofErr w:type="gramStart"/>
       <w:r>
         <w:rPr>
           <w:rFonts w:ascii="Courier New" w:hAnsi="Courier New" w:cs="Courier New"/>
@@ -7707,7 +8033,17 @@
           <w:sz w:val="22"/>
           <w:szCs w:val="22"/>
         </w:rPr>
-        <w:t>fin si</w:t>
+        <w:t>fin</w:t>
+      </w:r>
+      <w:proofErr w:type="gramEnd"/>
+      <w:r>
+        <w:rPr>
+          <w:rFonts w:ascii="Courier New" w:hAnsi="Courier New" w:cs="Courier New"/>
+          <w:b/>
+          <w:sz w:val="22"/>
+          <w:szCs w:val="22"/>
+        </w:rPr>
+        <w:t xml:space="preserve"> si</w:t>
       </w:r>
     </w:p>
     <w:p>
@@ -7730,7 +8066,21 @@
         <w:rPr>
           <w:b w:val="0"/>
         </w:rPr>
-        <w:t xml:space="preserve"> (Dijkstra).</w:t>
+        <w:t xml:space="preserve"> (</w:t>
+      </w:r>
+      <w:proofErr w:type="spellStart"/>
+      <w:r>
+        <w:rPr>
+          <w:b w:val="0"/>
+        </w:rPr>
+        <w:t>Dijkstra</w:t>
+      </w:r>
+      <w:proofErr w:type="spellEnd"/>
+      <w:r>
+        <w:rPr>
+          <w:b w:val="0"/>
+        </w:rPr>
+        <w:t>).</w:t>
       </w:r>
     </w:p>
     <w:p>
@@ -7754,7 +8104,31 @@
     </w:p>
     <w:p>
       <w:r>
-        <w:t>Pour trier les meilleurs scores obtenus par le joueurs, nous utilisons la méthode sort() disponible dans l’API Java, applicable sur un objet de type ArrayList (une collection). En effet, Java utilise pour ce faire le tri Merge Sort (tri fusion) dont voici le pseudo-code :</w:t>
+        <w:t xml:space="preserve">Pour trier les meilleurs scores obtenus par le joueurs, nous utilisons la méthode </w:t>
+      </w:r>
+      <w:proofErr w:type="gramStart"/>
+      <w:r>
+        <w:t>sort(</w:t>
+      </w:r>
+      <w:proofErr w:type="gramEnd"/>
+      <w:r>
+        <w:t xml:space="preserve">) disponible dans l’API Java, applicable sur un objet de type </w:t>
+      </w:r>
+      <w:proofErr w:type="spellStart"/>
+      <w:r>
+        <w:t>ArrayList</w:t>
+      </w:r>
+      <w:proofErr w:type="spellEnd"/>
+      <w:r>
+        <w:t xml:space="preserve"> (une collection). En effet, Java utilise pour ce faire le tri </w:t>
+      </w:r>
+      <w:proofErr w:type="spellStart"/>
+      <w:r>
+        <w:t>Merge</w:t>
+      </w:r>
+      <w:proofErr w:type="spellEnd"/>
+      <w:r>
+        <w:t xml:space="preserve"> Sort (tri fusion) dont voici le pseudo-code :</w:t>
       </w:r>
     </w:p>
     <w:p/>
@@ -7762,8 +8136,26 @@
       <w:pPr>
         <w:pStyle w:val="Pseudo-code"/>
       </w:pPr>
-      <w:r>
-        <w:t xml:space="preserve">procedure triFusionI(entier[] tab) </w:t>
+      <w:proofErr w:type="spellStart"/>
+      <w:r>
+        <w:t>procedure</w:t>
+      </w:r>
+      <w:proofErr w:type="spellEnd"/>
+      <w:r>
+        <w:t xml:space="preserve"> </w:t>
+      </w:r>
+      <w:proofErr w:type="spellStart"/>
+      <w:proofErr w:type="gramStart"/>
+      <w:r>
+        <w:t>triFusionI</w:t>
+      </w:r>
+      <w:proofErr w:type="spellEnd"/>
+      <w:r>
+        <w:t>(</w:t>
+      </w:r>
+      <w:proofErr w:type="gramEnd"/>
+      <w:r>
+        <w:t xml:space="preserve">entier[] tab) </w:t>
       </w:r>
     </w:p>
     <w:p>
@@ -7771,7 +8163,23 @@
         <w:pStyle w:val="Pseudo-code"/>
       </w:pPr>
       <w:r>
-        <w:t xml:space="preserve">   entier[] tmp &lt;- tableau de taille N; </w:t>
+        <w:t xml:space="preserve">   </w:t>
+      </w:r>
+      <w:proofErr w:type="gramStart"/>
+      <w:r>
+        <w:t>entier[</w:t>
+      </w:r>
+      <w:proofErr w:type="gramEnd"/>
+      <w:r>
+        <w:t xml:space="preserve">] </w:t>
+      </w:r>
+      <w:proofErr w:type="spellStart"/>
+      <w:r>
+        <w:t>tmp</w:t>
+      </w:r>
+      <w:proofErr w:type="spellEnd"/>
+      <w:r>
+        <w:t xml:space="preserve"> &lt;- tableau de taille N; </w:t>
       </w:r>
     </w:p>
     <w:p>
@@ -7779,7 +8187,15 @@
         <w:pStyle w:val="Pseudo-code"/>
       </w:pPr>
       <w:r>
-        <w:t xml:space="preserve">   entier i &lt;- 1; </w:t>
+        <w:t xml:space="preserve">   </w:t>
+      </w:r>
+      <w:proofErr w:type="gramStart"/>
+      <w:r>
+        <w:t>entier</w:t>
+      </w:r>
+      <w:proofErr w:type="gramEnd"/>
+      <w:r>
+        <w:t xml:space="preserve"> i &lt;- 1; </w:t>
       </w:r>
     </w:p>
     <w:p>
@@ -7787,7 +8203,23 @@
         <w:pStyle w:val="Pseudo-code"/>
       </w:pPr>
       <w:r>
-        <w:t xml:space="preserve">   entier debut &lt;- 1; </w:t>
+        <w:t xml:space="preserve">   </w:t>
+      </w:r>
+      <w:proofErr w:type="gramStart"/>
+      <w:r>
+        <w:t>entier</w:t>
+      </w:r>
+      <w:proofErr w:type="gramEnd"/>
+      <w:r>
+        <w:t xml:space="preserve"> </w:t>
+      </w:r>
+      <w:proofErr w:type="spellStart"/>
+      <w:r>
+        <w:t>debut</w:t>
+      </w:r>
+      <w:proofErr w:type="spellEnd"/>
+      <w:r>
+        <w:t xml:space="preserve"> &lt;- 1; </w:t>
       </w:r>
     </w:p>
     <w:p>
@@ -7795,7 +8227,23 @@
         <w:pStyle w:val="Pseudo-code"/>
       </w:pPr>
       <w:r>
-        <w:t xml:space="preserve">   entier fin &lt;- debut + i + i - 1; </w:t>
+        <w:t xml:space="preserve">   </w:t>
+      </w:r>
+      <w:proofErr w:type="gramStart"/>
+      <w:r>
+        <w:t>entier</w:t>
+      </w:r>
+      <w:proofErr w:type="gramEnd"/>
+      <w:r>
+        <w:t xml:space="preserve"> fin &lt;- </w:t>
+      </w:r>
+      <w:proofErr w:type="spellStart"/>
+      <w:r>
+        <w:t>debut</w:t>
+      </w:r>
+      <w:proofErr w:type="spellEnd"/>
+      <w:r>
+        <w:t xml:space="preserve"> + i + i - 1; </w:t>
       </w:r>
     </w:p>
     <w:p>
@@ -7803,7 +8251,15 @@
         <w:pStyle w:val="Pseudo-code"/>
       </w:pPr>
       <w:r>
-        <w:t xml:space="preserve">   tant que (i &lt; N) faire </w:t>
+        <w:t xml:space="preserve">   </w:t>
+      </w:r>
+      <w:proofErr w:type="gramStart"/>
+      <w:r>
+        <w:t>tant</w:t>
+      </w:r>
+      <w:proofErr w:type="gramEnd"/>
+      <w:r>
+        <w:t xml:space="preserve"> que (i &lt; N) faire </w:t>
       </w:r>
     </w:p>
     <w:p>
@@ -7811,7 +8267,17 @@
         <w:pStyle w:val="Pseudo-code"/>
       </w:pPr>
       <w:r>
-        <w:t xml:space="preserve">      debut &lt;- 1; </w:t>
+        <w:t xml:space="preserve">      </w:t>
+      </w:r>
+      <w:proofErr w:type="spellStart"/>
+      <w:proofErr w:type="gramStart"/>
+      <w:r>
+        <w:t>debut</w:t>
+      </w:r>
+      <w:proofErr w:type="spellEnd"/>
+      <w:proofErr w:type="gramEnd"/>
+      <w:r>
+        <w:t xml:space="preserve"> &lt;- 1; </w:t>
       </w:r>
     </w:p>
     <w:p>
@@ -7819,7 +8285,23 @@
         <w:pStyle w:val="Pseudo-code"/>
       </w:pPr>
       <w:r>
-        <w:t xml:space="preserve">      tant que (debut + i -1 &lt; N) faire </w:t>
+        <w:t xml:space="preserve">      </w:t>
+      </w:r>
+      <w:proofErr w:type="gramStart"/>
+      <w:r>
+        <w:t>tant</w:t>
+      </w:r>
+      <w:proofErr w:type="gramEnd"/>
+      <w:r>
+        <w:t xml:space="preserve"> que (</w:t>
+      </w:r>
+      <w:proofErr w:type="spellStart"/>
+      <w:r>
+        <w:t>debut</w:t>
+      </w:r>
+      <w:proofErr w:type="spellEnd"/>
+      <w:r>
+        <w:t xml:space="preserve"> + i -1 &lt; N) faire </w:t>
       </w:r>
     </w:p>
     <w:p>
@@ -7827,7 +8309,23 @@
         <w:pStyle w:val="Pseudo-code"/>
       </w:pPr>
       <w:r>
-        <w:t xml:space="preserve">         fin &lt;- debut + i + i - 1; </w:t>
+        <w:t xml:space="preserve">         </w:t>
+      </w:r>
+      <w:proofErr w:type="gramStart"/>
+      <w:r>
+        <w:t>fin</w:t>
+      </w:r>
+      <w:proofErr w:type="gramEnd"/>
+      <w:r>
+        <w:t xml:space="preserve"> &lt;- </w:t>
+      </w:r>
+      <w:proofErr w:type="spellStart"/>
+      <w:r>
+        <w:t>debut</w:t>
+      </w:r>
+      <w:proofErr w:type="spellEnd"/>
+      <w:r>
+        <w:t xml:space="preserve"> + i + i - 1; </w:t>
       </w:r>
     </w:p>
     <w:p>
@@ -7835,7 +8333,15 @@
         <w:pStyle w:val="Pseudo-code"/>
       </w:pPr>
       <w:r>
-        <w:t xml:space="preserve">         si (fin &gt; N) alors </w:t>
+        <w:t xml:space="preserve">         </w:t>
+      </w:r>
+      <w:proofErr w:type="gramStart"/>
+      <w:r>
+        <w:t>si</w:t>
+      </w:r>
+      <w:proofErr w:type="gramEnd"/>
+      <w:r>
+        <w:t xml:space="preserve"> (fin &gt; N) alors </w:t>
       </w:r>
     </w:p>
     <w:p>
@@ -7843,7 +8349,15 @@
         <w:pStyle w:val="Pseudo-code"/>
       </w:pPr>
       <w:r>
-        <w:t xml:space="preserve">            fin &lt;- N; </w:t>
+        <w:t xml:space="preserve">            </w:t>
+      </w:r>
+      <w:proofErr w:type="gramStart"/>
+      <w:r>
+        <w:t>fin</w:t>
+      </w:r>
+      <w:proofErr w:type="gramEnd"/>
+      <w:r>
+        <w:t xml:space="preserve"> &lt;- N; </w:t>
       </w:r>
     </w:p>
     <w:p>
@@ -7851,7 +8365,39 @@
         <w:pStyle w:val="Pseudo-code"/>
       </w:pPr>
       <w:r>
-        <w:t xml:space="preserve">         fusion(tab, tmp, debut, debut + i - 1, fin); </w:t>
+        <w:t xml:space="preserve">         </w:t>
+      </w:r>
+      <w:proofErr w:type="gramStart"/>
+      <w:r>
+        <w:t>fusion(</w:t>
+      </w:r>
+      <w:proofErr w:type="gramEnd"/>
+      <w:r>
+        <w:t xml:space="preserve">tab, </w:t>
+      </w:r>
+      <w:proofErr w:type="spellStart"/>
+      <w:r>
+        <w:t>tmp</w:t>
+      </w:r>
+      <w:proofErr w:type="spellEnd"/>
+      <w:r>
+        <w:t xml:space="preserve">, </w:t>
+      </w:r>
+      <w:proofErr w:type="spellStart"/>
+      <w:r>
+        <w:t>debut</w:t>
+      </w:r>
+      <w:proofErr w:type="spellEnd"/>
+      <w:r>
+        <w:t xml:space="preserve">, </w:t>
+      </w:r>
+      <w:proofErr w:type="spellStart"/>
+      <w:r>
+        <w:t>debut</w:t>
+      </w:r>
+      <w:proofErr w:type="spellEnd"/>
+      <w:r>
+        <w:t xml:space="preserve"> + i - 1, fin); </w:t>
       </w:r>
     </w:p>
     <w:p>
@@ -7859,7 +8405,25 @@
         <w:pStyle w:val="Pseudo-code"/>
       </w:pPr>
       <w:r>
-        <w:t xml:space="preserve">         debut &lt;- debut + i + i; </w:t>
+        <w:t xml:space="preserve">         </w:t>
+      </w:r>
+      <w:proofErr w:type="spellStart"/>
+      <w:proofErr w:type="gramStart"/>
+      <w:r>
+        <w:t>debut</w:t>
+      </w:r>
+      <w:proofErr w:type="spellEnd"/>
+      <w:proofErr w:type="gramEnd"/>
+      <w:r>
+        <w:t xml:space="preserve"> &lt;- </w:t>
+      </w:r>
+      <w:proofErr w:type="spellStart"/>
+      <w:r>
+        <w:t>debut</w:t>
+      </w:r>
+      <w:proofErr w:type="spellEnd"/>
+      <w:r>
+        <w:t xml:space="preserve"> + i + i; </w:t>
       </w:r>
     </w:p>
     <w:p>
@@ -7867,7 +8431,15 @@
         <w:pStyle w:val="Pseudo-code"/>
       </w:pPr>
       <w:r>
-        <w:t xml:space="preserve">      fin tant que </w:t>
+        <w:t xml:space="preserve">      </w:t>
+      </w:r>
+      <w:proofErr w:type="gramStart"/>
+      <w:r>
+        <w:t>fin</w:t>
+      </w:r>
+      <w:proofErr w:type="gramEnd"/>
+      <w:r>
+        <w:t xml:space="preserve"> tant que </w:t>
       </w:r>
     </w:p>
     <w:p>
@@ -7883,15 +8455,36 @@
         <w:pStyle w:val="Pseudo-code"/>
       </w:pPr>
       <w:r>
-        <w:t xml:space="preserve">   fin tant que </w:t>
+        <w:t xml:space="preserve">   </w:t>
+      </w:r>
+      <w:proofErr w:type="gramStart"/>
+      <w:r>
+        <w:t>fin</w:t>
+      </w:r>
+      <w:proofErr w:type="gramEnd"/>
+      <w:r>
+        <w:t xml:space="preserve"> tant que </w:t>
       </w:r>
     </w:p>
     <w:p>
       <w:pPr>
         <w:pStyle w:val="Pseudo-code"/>
       </w:pPr>
-      <w:r>
-        <w:t xml:space="preserve">fin procedure </w:t>
+      <w:proofErr w:type="gramStart"/>
+      <w:r>
+        <w:t>fin</w:t>
+      </w:r>
+      <w:proofErr w:type="gramEnd"/>
+      <w:r>
+        <w:t xml:space="preserve"> </w:t>
+      </w:r>
+      <w:proofErr w:type="spellStart"/>
+      <w:r>
+        <w:t>procedure</w:t>
+      </w:r>
+      <w:proofErr w:type="spellEnd"/>
+      <w:r>
+        <w:t xml:space="preserve"> </w:t>
       </w:r>
     </w:p>
     <w:p>
@@ -7942,11 +8535,16 @@
         <w:pStyle w:val="Titre4"/>
       </w:pPr>
       <w:r>
-        <w:t>Algorithme de Di</w:t>
+        <w:t xml:space="preserve">Algorithme de </w:t>
+      </w:r>
+      <w:proofErr w:type="spellStart"/>
+      <w:r>
+        <w:t>Di</w:t>
       </w:r>
       <w:r>
         <w:t>jkstra</w:t>
       </w:r>
+      <w:proofErr w:type="spellEnd"/>
     </w:p>
     <w:p>
       <w:r>
@@ -7976,12 +8574,17 @@
         <w:t xml:space="preserve">complexité </w:t>
       </w:r>
       <w:r>
-        <w:t>de l'algorithme est</w:t>
+        <w:t xml:space="preserve">de l'algorithme </w:t>
+      </w:r>
+      <w:proofErr w:type="gramStart"/>
+      <w:r>
+        <w:t>est</w:t>
       </w:r>
       <w:r>
         <w:t xml:space="preserve"> </w:t>
       </w:r>
       <m:oMath>
+        <w:proofErr w:type="gramEnd"/>
         <m:r>
           <w:rPr>
             <w:rFonts w:ascii="Cambria Math" w:hAnsi="Cambria Math"/>
@@ -8602,12 +9205,14 @@
       <w:r>
         <w:t xml:space="preserve"> et </w:t>
       </w:r>
+      <w:proofErr w:type="spellStart"/>
       <w:r>
         <w:rPr>
           <w:i/>
         </w:rPr>
         <w:t>Seven</w:t>
       </w:r>
+      <w:proofErr w:type="spellEnd"/>
       <w:r>
         <w:t>). Cependant, grâce au choix qui a été fait d’utiliser un encodage de type UTF-8 ainsi que celui du langage portable Java, nous pouvons sans soucis travailler sur un environnement Linux ou Mac par exemple.</w:t>
       </w:r>
@@ -8640,154 +9245,187 @@
       <w:r>
         <w:t xml:space="preserve"> au développement d’applications Java. Ce logiciel est très largement répandu dans le monde des développeurs et est très utilisé. Il possède de nombreuses fonctions spécialement conçues pour augmenter la productivité des développeurs et leur simplifier la vie (comme le </w:t>
       </w:r>
+      <w:proofErr w:type="spellStart"/>
       <w:r>
         <w:rPr>
           <w:i/>
         </w:rPr>
         <w:t>refactoring</w:t>
       </w:r>
+      <w:proofErr w:type="spellEnd"/>
       <w:r>
         <w:t xml:space="preserve"> par exemple). De plus, cette plateforme nous permet d’ajouter toute une série de plugins qui peuvent ajouter des fonctionnalités, telles que SVN (logiciel de gestion des versions du code).</w:t>
       </w:r>
       <w:r>
         <w:t xml:space="preserve"> En ce qui concerne la génération des diagrammes de classe UML, nous utilisons le plugin </w:t>
       </w:r>
+      <w:proofErr w:type="spellStart"/>
       <w:r>
         <w:rPr>
           <w:b/>
           <w:i/>
         </w:rPr>
-        <w:t>eUML 2.0</w:t>
-      </w:r>
-      <w:r>
-        <w:t xml:space="preserve"> de chez </w:t>
-      </w:r>
+        <w:t>eUML</w:t>
+      </w:r>
+      <w:proofErr w:type="spellEnd"/>
       <w:r>
         <w:rPr>
           <w:b/>
           <w:i/>
         </w:rPr>
-        <w:t>Soyatec</w:t>
-      </w:r>
-      <w:r>
-        <w:t>.</w:t>
-      </w:r>
-      <w:r>
-        <w:t xml:space="preserve"> Finalement, pour la gestion des versions en fonction de l’avancement du projet, nous utilisons le fameux logiciel </w:t>
-      </w:r>
+        <w:t xml:space="preserve"> 2.0</w:t>
+      </w:r>
+      <w:r>
+        <w:t xml:space="preserve"> de chez </w:t>
+      </w:r>
+      <w:proofErr w:type="spellStart"/>
       <w:r>
         <w:rPr>
           <w:b/>
           <w:i/>
         </w:rPr>
-        <w:t>svn</w:t>
-      </w:r>
-      <w:r>
-        <w:t xml:space="preserve"> ainsi que le service </w:t>
-      </w:r>
+        <w:t>Soyatec</w:t>
+      </w:r>
+      <w:proofErr w:type="spellEnd"/>
+      <w:r>
+        <w:t>.</w:t>
+      </w:r>
+      <w:r>
+        <w:t xml:space="preserve"> Finalement, pour la gestion des versions en fonction de l’avancement du projet, nous utilisons le fameux logiciel </w:t>
+      </w:r>
+      <w:proofErr w:type="spellStart"/>
       <w:r>
         <w:rPr>
           <w:b/>
           <w:i/>
         </w:rPr>
-        <w:t>GoogleCode</w:t>
-      </w:r>
-      <w:r>
-        <w:t xml:space="preserve"> afin de garder une trace de notre code à chaque nouvelle étape du projet, le tout étant sauvegardé sur un serveur.</w:t>
-      </w:r>
-    </w:p>
-    <w:p>
-      <w:pPr>
-        <w:ind w:firstLine="0"/>
-        <w:rPr>
-          <w:b/>
-        </w:rPr>
-      </w:pPr>
-    </w:p>
-    <w:p>
-      <w:pPr>
-        <w:pStyle w:val="Titre3"/>
-      </w:pPr>
-      <w:bookmarkStart w:id="30" w:name="_Toc250999469"/>
-      <w:r>
-        <w:t>Librairies externes</w:t>
-      </w:r>
-      <w:r>
-        <w:t xml:space="preserve"> [LAZHAR]</w:t>
-      </w:r>
-      <w:bookmarkEnd w:id="30"/>
-    </w:p>
-    <w:p/>
-    <w:p>
-      <w:pPr>
-        <w:pStyle w:val="Titre4"/>
-      </w:pPr>
-      <w:r>
-        <w:t>JGraphT</w:t>
-      </w:r>
-    </w:p>
-    <w:p>
-      <w:r>
-        <w:t>Nous utilisons la librairie</w:t>
-      </w:r>
-      <w:r>
-        <w:t xml:space="preserve"> (libre)</w:t>
-      </w:r>
-      <w:r>
-        <w:t xml:space="preserve"> externe </w:t>
-      </w:r>
+        <w:t>svn</w:t>
+      </w:r>
+      <w:proofErr w:type="spellEnd"/>
+      <w:r>
+        <w:t xml:space="preserve"> ainsi que le service </w:t>
+      </w:r>
+      <w:proofErr w:type="spellStart"/>
       <w:r>
         <w:rPr>
           <w:b/>
           <w:i/>
         </w:rPr>
+        <w:t>GoogleCode</w:t>
+      </w:r>
+      <w:proofErr w:type="spellEnd"/>
+      <w:r>
+        <w:t xml:space="preserve"> afin de garder une trace de notre code à chaque nouvelle étape du projet, le tout étant sauvegardé sur un serveur.</w:t>
+      </w:r>
+    </w:p>
+    <w:p>
+      <w:pPr>
+        <w:ind w:firstLine="0"/>
+        <w:rPr>
+          <w:b/>
+        </w:rPr>
+      </w:pPr>
+    </w:p>
+    <w:p>
+      <w:pPr>
+        <w:pStyle w:val="Titre3"/>
+      </w:pPr>
+      <w:bookmarkStart w:id="30" w:name="_Toc250999469"/>
+      <w:r>
+        <w:t>Librairies externes</w:t>
+      </w:r>
+      <w:r>
+        <w:t xml:space="preserve"> [LAZHAR]</w:t>
+      </w:r>
+      <w:bookmarkEnd w:id="30"/>
+    </w:p>
+    <w:p/>
+    <w:p>
+      <w:pPr>
+        <w:pStyle w:val="Titre4"/>
+      </w:pPr>
+      <w:proofErr w:type="spellStart"/>
+      <w:r>
         <w:t>JGraphT</w:t>
       </w:r>
+      <w:proofErr w:type="spellEnd"/>
+    </w:p>
+    <w:p>
+      <w:r>
+        <w:t>Nous utilisons la librairie</w:t>
+      </w:r>
+      <w:r>
+        <w:t xml:space="preserve"> (libre)</w:t>
+      </w:r>
+      <w:r>
+        <w:t xml:space="preserve"> externe </w:t>
+      </w:r>
+      <w:proofErr w:type="spellStart"/>
       <w:r>
         <w:rPr>
           <w:b/>
           <w:i/>
         </w:rPr>
-        <w:t xml:space="preserve"> </w:t>
-      </w:r>
-      <w:r>
-        <w:t>codée en Java. En effet, cette librairie possède toutes les briques logicielles nécessaires à la création de graphes</w:t>
-      </w:r>
-      <w:r>
-        <w:t xml:space="preserve"> (de tout type)</w:t>
-      </w:r>
-      <w:r>
-        <w:t>. Nous l’utilisons comme une boîte noire sans se soucier de son implémentation.</w:t>
-      </w:r>
-      <w:r>
-        <w:t xml:space="preserve"> Le choix de cette librairie n’a pas été sans réflexion. En effet, après quelques recherches effectuées sur Internet ainsi qu’une discussion avec le professeur, cette librairie nous parait correcte.</w:t>
-      </w:r>
-    </w:p>
-    <w:p/>
-    <w:p>
-      <w:pPr>
-        <w:pStyle w:val="Titre4"/>
-      </w:pPr>
-      <w:r>
-        <w:t>JLayer</w:t>
-      </w:r>
-    </w:p>
-    <w:p>
-      <w:r>
-        <w:t xml:space="preserve">Nous utilisons la librairie (libre) externe </w:t>
-      </w:r>
+        <w:t>JGraphT</w:t>
+      </w:r>
+      <w:proofErr w:type="spellEnd"/>
       <w:r>
         <w:rPr>
           <w:b/>
           <w:i/>
         </w:rPr>
+        <w:t xml:space="preserve"> </w:t>
+      </w:r>
+      <w:r>
+        <w:t>codée en Java. En effet, cette librairie possède toutes les briques logicielles nécessaires à la création de graphes</w:t>
+      </w:r>
+      <w:r>
+        <w:t xml:space="preserve"> (de tout type)</w:t>
+      </w:r>
+      <w:r>
+        <w:t>. Nous l’utilisons comme une boîte noire sans se soucier de son implémentation.</w:t>
+      </w:r>
+      <w:r>
+        <w:t xml:space="preserve"> Le choix de cette librairie n’a pas été sans réflexion. En effet, après quelques recherches effectuées sur Internet ainsi qu’une discussion avec le professeur, cette librairie nous parait correcte.</w:t>
+      </w:r>
+    </w:p>
+    <w:p/>
+    <w:p>
+      <w:pPr>
+        <w:pStyle w:val="Titre4"/>
+      </w:pPr>
+      <w:proofErr w:type="spellStart"/>
+      <w:r>
         <w:t>JLayer</w:t>
       </w:r>
+      <w:proofErr w:type="spellEnd"/>
+    </w:p>
+    <w:p>
+      <w:r>
+        <w:t xml:space="preserve">Nous utilisons la librairie (libre) externe </w:t>
+      </w:r>
+      <w:proofErr w:type="spellStart"/>
+      <w:r>
+        <w:rPr>
+          <w:b/>
+          <w:i/>
+        </w:rPr>
+        <w:t>JLayer</w:t>
+      </w:r>
+      <w:proofErr w:type="spellEnd"/>
       <w:r>
         <w:t xml:space="preserve"> codée en Java. Cette librairie nous permet de jouer des musiques codées en divers formats tel que le mp3 par exemple</w:t>
       </w:r>
       <w:r>
-        <w:t xml:space="preserve"> (ou le wav)</w:t>
+        <w:t xml:space="preserve"> (ou le </w:t>
+      </w:r>
+      <w:proofErr w:type="spellStart"/>
+      <w:r>
+        <w:t>wav</w:t>
+      </w:r>
+      <w:proofErr w:type="spellEnd"/>
+      <w:r>
+        <w:t>)</w:t>
       </w:r>
       <w:r>
         <w:t>. Elle sert uniquement à jouer de la musique, ce qui apporte un petit plus au projet.</w:t>
@@ -9262,7 +9900,21 @@
         <w:rPr>
           <w:iCs/>
         </w:rPr>
-        <w:t>Ici nous allons discuter de l’implémentation de la partie algorithmique dure du projet, à savoir le graphe dynamique. Nous avons modélisé ce graphe sous la forme d’une classe Maillage qui contient en interne un graphe implémenté par la librairie externe Jgrapht (voir section « Outils Logiciels »).</w:t>
+        <w:t xml:space="preserve">Ici nous allons discuter de l’implémentation de la partie algorithmique dure du projet, à savoir le graphe dynamique. Nous avons modélisé ce graphe sous la forme d’une classe Maillage qui contient en interne un graphe implémenté par la librairie externe </w:t>
+      </w:r>
+      <w:proofErr w:type="spellStart"/>
+      <w:r>
+        <w:rPr>
+          <w:iCs/>
+        </w:rPr>
+        <w:t>Jgrapht</w:t>
+      </w:r>
+      <w:proofErr w:type="spellEnd"/>
+      <w:r>
+        <w:rPr>
+          <w:iCs/>
+        </w:rPr>
+        <w:t xml:space="preserve"> (voir section « Outils Logiciels »).</w:t>
       </w:r>
     </w:p>
     <w:p>
@@ -9316,7 +9968,29 @@
         <w:rPr>
           <w:iCs/>
         </w:rPr>
-        <w:t>+ Maillage (int,int,int,int,int) : ce constructeur public prend en paramètres dans l’ordre :</w:t>
+        <w:t>+ Maillage (</w:t>
+      </w:r>
+      <w:proofErr w:type="spellStart"/>
+      <w:r>
+        <w:rPr>
+          <w:iCs/>
+        </w:rPr>
+        <w:t>int</w:t>
+      </w:r>
+      <w:proofErr w:type="gramStart"/>
+      <w:r>
+        <w:rPr>
+          <w:iCs/>
+        </w:rPr>
+        <w:t>,int,int,int,int</w:t>
+      </w:r>
+      <w:proofErr w:type="spellEnd"/>
+      <w:proofErr w:type="gramEnd"/>
+      <w:r>
+        <w:rPr>
+          <w:iCs/>
+        </w:rPr>
+        <w:t>) : ce constructeur public prend en paramètres dans l’ordre :</w:t>
       </w:r>
     </w:p>
     <w:p>
@@ -9419,7 +10093,29 @@
         <w:rPr>
           <w:iCs/>
         </w:rPr>
-        <w:t>+ Maillage (int,int,int)</w:t>
+        <w:t>+ Maillage (</w:t>
+      </w:r>
+      <w:proofErr w:type="spellStart"/>
+      <w:r>
+        <w:rPr>
+          <w:iCs/>
+        </w:rPr>
+        <w:t>int</w:t>
+      </w:r>
+      <w:proofErr w:type="gramStart"/>
+      <w:r>
+        <w:rPr>
+          <w:iCs/>
+        </w:rPr>
+        <w:t>,int,int</w:t>
+      </w:r>
+      <w:proofErr w:type="spellEnd"/>
+      <w:proofErr w:type="gramEnd"/>
+      <w:r>
+        <w:rPr>
+          <w:iCs/>
+        </w:rPr>
+        <w:t>)</w:t>
       </w:r>
       <w:r>
         <w:rPr>
@@ -9449,7 +10145,21 @@
         <w:rPr>
           <w:iCs/>
         </w:rPr>
-        <w:t>Méthodes d’éditions : ces méthodes permettent d’éditer la structure du maillage de manière dynamique après l’avoir crée. Si le rectangle définissant les zones à éditer n’est pas dans la zone, une exception est levée. Méthodes « thread-safe ».</w:t>
+        <w:t>Méthodes d’éditions : ces méthodes permettent d’éditer la structure du maillage de manière dynamique après l’avoir crée. Si le rectangle définissant les zones à éditer n’est pas dans la zone, une exception est levée. Méthodes « thread-</w:t>
+      </w:r>
+      <w:proofErr w:type="spellStart"/>
+      <w:r>
+        <w:rPr>
+          <w:iCs/>
+        </w:rPr>
+        <w:t>safe</w:t>
+      </w:r>
+      <w:proofErr w:type="spellEnd"/>
+      <w:r>
+        <w:rPr>
+          <w:iCs/>
+        </w:rPr>
+        <w:t> ».</w:t>
       </w:r>
     </w:p>
     <w:p>
@@ -9466,7 +10176,35 @@
         <w:rPr>
           <w:iCs/>
         </w:rPr>
-        <w:t>+ void activerZone(Rectangle) : Permet d’activer une zone dans le maillage, c'est-à-dire de définir les nœuds contenus dans le rectangle passé en paramètre comme actifs et de les relier aux nœuds actifs adjacents. Le rectangle a une dimension en pixels relatifs à la zone de jeu.</w:t>
+        <w:t xml:space="preserve">+ </w:t>
+      </w:r>
+      <w:proofErr w:type="spellStart"/>
+      <w:r>
+        <w:rPr>
+          <w:iCs/>
+        </w:rPr>
+        <w:t>void</w:t>
+      </w:r>
+      <w:proofErr w:type="spellEnd"/>
+      <w:r>
+        <w:rPr>
+          <w:iCs/>
+        </w:rPr>
+        <w:t xml:space="preserve"> </w:t>
+      </w:r>
+      <w:proofErr w:type="spellStart"/>
+      <w:r>
+        <w:rPr>
+          <w:iCs/>
+        </w:rPr>
+        <w:t>activerZone</w:t>
+      </w:r>
+      <w:proofErr w:type="spellEnd"/>
+      <w:r>
+        <w:rPr>
+          <w:iCs/>
+        </w:rPr>
+        <w:t>(Rectangle) : Permet d’activer une zone dans le maillage, c'est-à-dire de définir les nœuds contenus dans le rectangle passé en paramètre comme actifs et de les relier aux nœuds actifs adjacents. Le rectangle a une dimension en pixels relatifs à la zone de jeu.</w:t>
       </w:r>
     </w:p>
     <w:p>
@@ -9483,7 +10221,35 @@
         <w:rPr>
           <w:iCs/>
         </w:rPr>
-        <w:t xml:space="preserve">+ void desactiverZone(Rectangle) : Permet de désactiver une zone dans le maillage, c'est-à-dire de marquer comme accessibles les nœuds contenus dans le rectangle passé en paramètre et de supprimer les arcs dans le graphe relatifs </w:t>
+        <w:t xml:space="preserve">+ </w:t>
+      </w:r>
+      <w:proofErr w:type="spellStart"/>
+      <w:r>
+        <w:rPr>
+          <w:iCs/>
+        </w:rPr>
+        <w:t>void</w:t>
+      </w:r>
+      <w:proofErr w:type="spellEnd"/>
+      <w:r>
+        <w:rPr>
+          <w:iCs/>
+        </w:rPr>
+        <w:t xml:space="preserve"> </w:t>
+      </w:r>
+      <w:proofErr w:type="spellStart"/>
+      <w:r>
+        <w:rPr>
+          <w:iCs/>
+        </w:rPr>
+        <w:t>desactiverZone</w:t>
+      </w:r>
+      <w:proofErr w:type="spellEnd"/>
+      <w:r>
+        <w:rPr>
+          <w:iCs/>
+        </w:rPr>
+        <w:t xml:space="preserve">(Rectangle) : Permet de désactiver une zone dans le maillage, c'est-à-dire de marquer comme accessibles les nœuds contenus dans le rectangle passé en paramètre et de supprimer les arcs dans le graphe relatifs </w:t>
       </w:r>
       <w:r>
         <w:rPr>
@@ -9507,7 +10273,21 @@
         <w:rPr>
           <w:iCs/>
         </w:rPr>
-        <w:t>Méthode de calcul : Permet d’obtenir des informations sur le maillage, notamment le chemin le plus court d’un point à un autre. Méthode « thread-safe ».</w:t>
+        <w:t>Méthode de calcul : Permet d’obtenir des informations sur le maillage, notamment le chemin le plus court d’un point à un autre. Méthode « thread-</w:t>
+      </w:r>
+      <w:proofErr w:type="spellStart"/>
+      <w:r>
+        <w:rPr>
+          <w:iCs/>
+        </w:rPr>
+        <w:t>safe</w:t>
+      </w:r>
+      <w:proofErr w:type="spellEnd"/>
+      <w:r>
+        <w:rPr>
+          <w:iCs/>
+        </w:rPr>
+        <w:t> ».</w:t>
       </w:r>
     </w:p>
     <w:p>
@@ -9524,7 +10304,65 @@
         <w:rPr>
           <w:iCs/>
         </w:rPr>
-        <w:t>+ ArrayList&lt;Point&gt; plusCourtChemin(int,int,int,int) :  C’est la méthode principale du maillage. Elle permet à partir des coordonnées des points de départ et d’arrivée de calculer selon le maillage le chemin le plus court, qu’elle retournera sous forme d’un ArrayList de points représentant les différentes étapes du chemin. Dans l’ordre des paramètres :</w:t>
+        <w:t xml:space="preserve">+ </w:t>
+      </w:r>
+      <w:proofErr w:type="spellStart"/>
+      <w:r>
+        <w:rPr>
+          <w:iCs/>
+        </w:rPr>
+        <w:t>ArrayList</w:t>
+      </w:r>
+      <w:proofErr w:type="spellEnd"/>
+      <w:r>
+        <w:rPr>
+          <w:iCs/>
+        </w:rPr>
+        <w:t xml:space="preserve">&lt;Point&gt; </w:t>
+      </w:r>
+      <w:proofErr w:type="spellStart"/>
+      <w:proofErr w:type="gramStart"/>
+      <w:r>
+        <w:rPr>
+          <w:iCs/>
+        </w:rPr>
+        <w:t>plusCourtChemin</w:t>
+      </w:r>
+      <w:proofErr w:type="spellEnd"/>
+      <w:r>
+        <w:rPr>
+          <w:iCs/>
+        </w:rPr>
+        <w:t>(</w:t>
+      </w:r>
+      <w:proofErr w:type="spellStart"/>
+      <w:proofErr w:type="gramEnd"/>
+      <w:r>
+        <w:rPr>
+          <w:iCs/>
+        </w:rPr>
+        <w:t>int,int,int,int</w:t>
+      </w:r>
+      <w:proofErr w:type="spellEnd"/>
+      <w:r>
+        <w:rPr>
+          <w:iCs/>
+        </w:rPr>
+        <w:t xml:space="preserve">) :  C’est la méthode principale du maillage. Elle permet à partir des coordonnées des points de départ et d’arrivée de calculer selon le maillage le chemin le plus court, qu’elle retournera sous forme d’un </w:t>
+      </w:r>
+      <w:proofErr w:type="spellStart"/>
+      <w:r>
+        <w:rPr>
+          <w:iCs/>
+        </w:rPr>
+        <w:t>ArrayList</w:t>
+      </w:r>
+      <w:proofErr w:type="spellEnd"/>
+      <w:r>
+        <w:rPr>
+          <w:iCs/>
+        </w:rPr>
+        <w:t xml:space="preserve"> de points représentant les différentes étapes du chemin. Dans l’ordre des paramètres :</w:t>
       </w:r>
     </w:p>
     <w:p>
@@ -9609,7 +10447,21 @@
         <w:rPr>
           <w:iCs/>
         </w:rPr>
-        <w:t>Accesseurs : Cet ensemble des méthodes permet de consulter l’état du maillage à n’importe quel moment,  par exemple de récupérer la liste des nœuds internes au graphe. Nous ne détaillerons pas ici l’ensemble des méthodes, pour les détails voir la JavaDoc.</w:t>
+        <w:t xml:space="preserve">Accesseurs : Cet ensemble des méthodes permet de consulter l’état du maillage à n’importe quel moment,  par exemple de récupérer la liste des nœuds internes au graphe. Nous ne détaillerons pas ici l’ensemble des méthodes, pour les détails voir la </w:t>
+      </w:r>
+      <w:proofErr w:type="spellStart"/>
+      <w:r>
+        <w:rPr>
+          <w:iCs/>
+        </w:rPr>
+        <w:t>JavaDoc</w:t>
+      </w:r>
+      <w:proofErr w:type="spellEnd"/>
+      <w:r>
+        <w:rPr>
+          <w:iCs/>
+        </w:rPr>
+        <w:t>.</w:t>
       </w:r>
     </w:p>
     <w:p>
@@ -9761,8 +10613,13 @@
       <w:pPr>
         <w:pStyle w:val="Pseudo-code"/>
       </w:pPr>
-      <w:r>
-        <w:t>for tout ses voisins do</w:t>
+      <w:proofErr w:type="gramStart"/>
+      <w:r>
+        <w:t>for</w:t>
+      </w:r>
+      <w:proofErr w:type="gramEnd"/>
+      <w:r>
+        <w:t xml:space="preserve"> tout ses voisins do</w:t>
       </w:r>
     </w:p>
     <w:p>
@@ -9771,7 +10628,14 @@
       </w:pPr>
       <w:r>
         <w:tab/>
-        <w:t>if le voisin est actif do</w:t>
+      </w:r>
+      <w:proofErr w:type="gramStart"/>
+      <w:r>
+        <w:t>if</w:t>
+      </w:r>
+      <w:proofErr w:type="gramEnd"/>
+      <w:r>
+        <w:t xml:space="preserve"> le voisin est actif do</w:t>
       </w:r>
     </w:p>
     <w:p>
@@ -10072,7 +10936,21 @@
         <w:rPr>
           <w:iCs/>
         </w:rPr>
-        <w:t>Graphe pondéré (pour permettre de représenter la distance entre les points pour l’algorithme de Dijkstra).</w:t>
+        <w:t xml:space="preserve">Graphe pondéré (pour permettre de représenter la distance entre les points pour l’algorithme de </w:t>
+      </w:r>
+      <w:proofErr w:type="spellStart"/>
+      <w:r>
+        <w:rPr>
+          <w:iCs/>
+        </w:rPr>
+        <w:t>Dijkstra</w:t>
+      </w:r>
+      <w:proofErr w:type="spellEnd"/>
+      <w:r>
+        <w:rPr>
+          <w:iCs/>
+        </w:rPr>
+        <w:t>).</w:t>
       </w:r>
     </w:p>
     <w:p>
@@ -10178,7 +11056,21 @@
         <w:rPr>
           <w:iCs/>
         </w:rPr>
-        <w:t>Afin de faire fonctionner la classe Maillage, il y a quelques classes annexes (pour chaque classe voir la JavaDoc pour des informations plus détaillées) :</w:t>
+        <w:t xml:space="preserve">Afin de faire fonctionner la classe Maillage, il y a quelques classes annexes (pour chaque classe voir la </w:t>
+      </w:r>
+      <w:proofErr w:type="spellStart"/>
+      <w:r>
+        <w:rPr>
+          <w:iCs/>
+        </w:rPr>
+        <w:t>JavaDoc</w:t>
+      </w:r>
+      <w:proofErr w:type="spellEnd"/>
+      <w:r>
+        <w:rPr>
+          <w:iCs/>
+        </w:rPr>
+        <w:t xml:space="preserve"> pour des informations plus détaillées) :</w:t>
       </w:r>
     </w:p>
     <w:p>
@@ -10195,7 +11087,35 @@
         <w:rPr>
           <w:iCs/>
         </w:rPr>
-        <w:t>Arc : Il s’agit d’un arc dans le maillage. Il étend la classe DefaultWeightedEdge (de Jgrapht) pour pouvoir être intégré dans le maillage et pour pouvoir jouer avec le poids de l’arc. Il contient également une référence vers le nœud de départ et le nœud d’arrivée. Une méthode permet également de le convertir en Line2D pour un affichage plus propre dans la zone graphique.</w:t>
+        <w:t xml:space="preserve">Arc : Il s’agit d’un arc dans le maillage. Il étend la classe </w:t>
+      </w:r>
+      <w:proofErr w:type="spellStart"/>
+      <w:r>
+        <w:rPr>
+          <w:iCs/>
+        </w:rPr>
+        <w:t>DefaultWeightedEdge</w:t>
+      </w:r>
+      <w:proofErr w:type="spellEnd"/>
+      <w:r>
+        <w:rPr>
+          <w:iCs/>
+        </w:rPr>
+        <w:t xml:space="preserve"> (de </w:t>
+      </w:r>
+      <w:proofErr w:type="spellStart"/>
+      <w:r>
+        <w:rPr>
+          <w:iCs/>
+        </w:rPr>
+        <w:t>Jgrapht</w:t>
+      </w:r>
+      <w:proofErr w:type="spellEnd"/>
+      <w:r>
+        <w:rPr>
+          <w:iCs/>
+        </w:rPr>
+        <w:t>) pour pouvoir être intégré dans le maillage et pour pouvoir jouer avec le poids de l’arc. Il contient également une référence vers le nœud de départ et le nœud d’arrivée. Une méthode permet également de le convertir en Line2D pour un affichage plus propre dans la zone graphique.</w:t>
       </w:r>
     </w:p>
     <w:p>
@@ -10208,11 +11128,33 @@
           <w:iCs/>
         </w:rPr>
       </w:pPr>
-      <w:r>
-        <w:rPr>
-          <w:iCs/>
-        </w:rPr>
-        <w:t>GenerateurDArcs : Requis dans la structure du JGrapht, permet de générer les arcs. Utilisé lors de la création du graphe dans la classe Maillage. Il en a été fait une classe externe pour une éventuelle réutilisation ultérieure.</w:t>
+      <w:proofErr w:type="spellStart"/>
+      <w:r>
+        <w:rPr>
+          <w:iCs/>
+        </w:rPr>
+        <w:t>GenerateurDArcs</w:t>
+      </w:r>
+      <w:proofErr w:type="spellEnd"/>
+      <w:r>
+        <w:rPr>
+          <w:iCs/>
+        </w:rPr>
+        <w:t xml:space="preserve"> : Requis dans la structure du </w:t>
+      </w:r>
+      <w:proofErr w:type="spellStart"/>
+      <w:r>
+        <w:rPr>
+          <w:iCs/>
+        </w:rPr>
+        <w:t>JGrapht</w:t>
+      </w:r>
+      <w:proofErr w:type="spellEnd"/>
+      <w:r>
+        <w:rPr>
+          <w:iCs/>
+        </w:rPr>
+        <w:t>, permet de générer les arcs. Utilisé lors de la création du graphe dans la classe Maillage. Il en a été fait une classe externe pour une éventuelle réutilisation ultérieure.</w:t>
       </w:r>
     </w:p>
     <w:p>
@@ -10242,11 +11184,19 @@
           <w:iCs/>
         </w:rPr>
       </w:pPr>
-      <w:r>
-        <w:rPr>
-          <w:iCs/>
-        </w:rPr>
-        <w:t>PathNotFoundException : Exception levée par le maillage si aucun chemin n’est trouvé. Classe externe pour permettre aux classes utilisant la classe maillage de traiter correctement cette exception.</w:t>
+      <w:proofErr w:type="spellStart"/>
+      <w:r>
+        <w:rPr>
+          <w:iCs/>
+        </w:rPr>
+        <w:t>PathNotFoundException</w:t>
+      </w:r>
+      <w:proofErr w:type="spellEnd"/>
+      <w:r>
+        <w:rPr>
+          <w:iCs/>
+        </w:rPr>
+        <w:t> : Exception levée par le maillage si aucun chemin n’est trouvé. Classe externe pour permettre aux classes utilisant la classe maillage de traiter correctement cette exception.</w:t>
       </w:r>
     </w:p>
     <w:p/>
@@ -10323,6 +11273,7 @@
       <w:r>
         <w:t xml:space="preserve"> avec </w:t>
       </w:r>
+      <w:proofErr w:type="spellStart"/>
       <w:r>
         <w:rPr>
           <w:i/>
@@ -10330,10 +11281,19 @@
         <w:t>JGraphT</w:t>
       </w:r>
       <w:bookmarkEnd w:id="49"/>
-    </w:p>
-    <w:p>
-      <w:r>
-        <w:t>Pour ce test, nous avons mesuré le temps de génération du graphe associé à un terrain (une « map ») du jeu. Nous avons décidé d’effectuer ce test avec un graphe doté d’un nœud tous les 2 pixels, ainsi que 8 arcs par nœuds</w:t>
+      <w:proofErr w:type="spellEnd"/>
+    </w:p>
+    <w:p>
+      <w:r>
+        <w:t>Pour ce test, nous avons mesuré le temps de génération du graphe associé à un terrain (une « </w:t>
+      </w:r>
+      <w:proofErr w:type="spellStart"/>
+      <w:r>
+        <w:t>map</w:t>
+      </w:r>
+      <w:proofErr w:type="spellEnd"/>
+      <w:r>
+        <w:t> ») du jeu. Nous avons décidé d’effectuer ce test avec un graphe doté d’un nœud tous les 2 pixels, ainsi que 8 arcs par nœuds</w:t>
       </w:r>
       <w:r>
         <w:t>, répartis uniformément</w:t>
@@ -10417,8 +11377,13 @@
                       <w:ind w:firstLine="0"/>
                       <w:jc w:val="left"/>
                     </w:pPr>
+                    <w:proofErr w:type="gramStart"/>
                     <w:r>
-                      <w:t>y [pixels]</w:t>
+                      <w:t>y</w:t>
+                    </w:r>
+                    <w:proofErr w:type="gramEnd"/>
+                    <w:r>
+                      <w:t xml:space="preserve"> [pixels]</w:t>
                     </w:r>
                   </w:p>
                 </w:txbxContent>
@@ -10652,6 +11617,8 @@
                         <w:szCs w:val="22"/>
                       </w:rPr>
                     </w:pPr>
+                    <w:proofErr w:type="spellStart"/>
+                    <w:proofErr w:type="gramStart"/>
                     <w:r>
                       <w:rPr>
                         <w:sz w:val="22"/>
@@ -10659,6 +11626,8 @@
                       </w:rPr>
                       <w:t>noeuds</w:t>
                     </w:r>
+                    <w:proofErr w:type="spellEnd"/>
+                    <w:proofErr w:type="gramEnd"/>
                   </w:p>
                 </w:txbxContent>
               </v:textbox>
@@ -10676,6 +11645,7 @@
                         <w:szCs w:val="22"/>
                       </w:rPr>
                     </w:pPr>
+                    <w:proofErr w:type="gramStart"/>
                     <w:r>
                       <w:rPr>
                         <w:sz w:val="22"/>
@@ -10683,6 +11653,7 @@
                       </w:rPr>
                       <w:t>arcs</w:t>
                     </w:r>
+                    <w:proofErr w:type="gramEnd"/>
                   </w:p>
                 </w:txbxContent>
               </v:textbox>
@@ -10844,9 +11815,14 @@
     </w:p>
     <w:p>
       <w:r>
-        <w:t xml:space="preserve">Premièrement, on voit sur le premier graphique que le temps de génération d’un maillage est en </w:t>
+        <w:t xml:space="preserve">Premièrement, on voit sur le premier graphique que le temps de génération d’un maillage est </w:t>
+      </w:r>
+      <w:proofErr w:type="gramStart"/>
+      <w:r>
+        <w:t xml:space="preserve">en </w:t>
       </w:r>
       <m:oMath>
+        <w:proofErr w:type="gramEnd"/>
         <m:r>
           <w:rPr>
             <w:rFonts w:ascii="Cambria Math" w:hAnsi="Cambria Math"/>
@@ -10985,12 +11961,14 @@
       <w:r>
         <w:t>Dans ce test, nous nous bornerons à faire des captures d’écran de l’application et à démontrer le bon fonctionnement de l’algorithme de recherche de chemin le plus court (</w:t>
       </w:r>
+      <w:proofErr w:type="spellStart"/>
       <w:r>
         <w:rPr>
           <w:i/>
         </w:rPr>
         <w:t>Dijkstra</w:t>
       </w:r>
+      <w:proofErr w:type="spellEnd"/>
       <w:r>
         <w:t>).</w:t>
       </w:r>
@@ -11420,12 +12398,14 @@
       <w:r>
         <w:t>Lorsqu’un joueur termine une partie, son score est sauvegardé dans un fichier « </w:t>
       </w:r>
+      <w:proofErr w:type="spellStart"/>
       <w:r>
         <w:rPr>
           <w:i/>
         </w:rPr>
         <w:t>sérializé</w:t>
       </w:r>
+      <w:proofErr w:type="spellEnd"/>
       <w:r>
         <w:rPr>
           <w:i/>
@@ -11435,12 +12415,14 @@
       <w:r>
         <w:t xml:space="preserve"> sur le disque dur dans le dossier /</w:t>
       </w:r>
+      <w:proofErr w:type="spellStart"/>
       <w:r>
         <w:rPr>
           <w:rFonts w:ascii="Courier New" w:hAnsi="Courier New" w:cs="Courier New"/>
         </w:rPr>
         <w:t>donnees</w:t>
       </w:r>
+      <w:proofErr w:type="spellEnd"/>
       <w:r>
         <w:rPr>
           <w:rFonts w:cs="Courier New"/>
@@ -11901,12 +12883,21 @@
           <w:rFonts w:ascii="Courier New" w:hAnsi="Courier New" w:cs="Courier New"/>
           <w:b w:val="0"/>
         </w:rPr>
-        <w:t>/donnees</w:t>
-      </w:r>
-      <w:r>
-        <w:rPr>
+        <w:t>/</w:t>
+      </w:r>
+      <w:proofErr w:type="spellStart"/>
+      <w:r>
+        <w:rPr>
+          <w:rFonts w:ascii="Courier New" w:hAnsi="Courier New" w:cs="Courier New"/>
           <w:b w:val="0"/>
         </w:rPr>
+        <w:t>donnees</w:t>
+      </w:r>
+      <w:proofErr w:type="spellEnd"/>
+      <w:r>
+        <w:rPr>
+          <w:b w:val="0"/>
+        </w:rPr>
         <w:t>.</w:t>
       </w:r>
     </w:p>
@@ -11930,8 +12921,13 @@
       <w:r>
         <w:t xml:space="preserve">Nous avons testé notre application sur un environnement Linux. Comme elle est codée en Java, elle est de </w:t>
       </w:r>
-      <w:r>
-        <w:t>toutes façons portable</w:t>
+      <w:proofErr w:type="gramStart"/>
+      <w:r>
+        <w:t>toutes façons</w:t>
+      </w:r>
+      <w:proofErr w:type="gramEnd"/>
+      <w:r>
+        <w:t xml:space="preserve"> portable</w:t>
       </w:r>
       <w:r>
         <w:t>, car cette tâche revient aux concepteurs du langage. Malgré cela, nous avons jugé bon de le tester.</w:t>
@@ -11939,7 +12935,15 @@
     </w:p>
     <w:p>
       <w:r>
-        <w:t>Voici une capture d’écran de l’application tournant sur une machine doté de Linux Ubuntu 9 :</w:t>
+        <w:t xml:space="preserve">Voici une capture d’écran de l’application tournant sur une machine doté de Linux </w:t>
+      </w:r>
+      <w:proofErr w:type="spellStart"/>
+      <w:r>
+        <w:t>Ubuntu</w:t>
+      </w:r>
+      <w:proofErr w:type="spellEnd"/>
+      <w:r>
+        <w:t xml:space="preserve"> 9 :</w:t>
       </w:r>
     </w:p>
     <w:p/>
@@ -12328,7 +13332,15 @@
         <w:t xml:space="preserve"> de pouvoir</w:t>
       </w:r>
       <w:r>
-        <w:t xml:space="preserve"> conclure de manière très positive ce travail. En effet, si on s’en tient au cahier des charges initial, les objectifs sont largement atteints. En ce qui concerne l’organisation et la répartition des tâches ainsi que la collaboration des membres, une bonne entente a régné durant tout le projet. Nous sommes donc satisfait et le résultat est au rendez-vous.</w:t>
+        <w:t xml:space="preserve"> conclure de manière très positive ce travail. En effet, si on s’en tient au cahier des charges initial, les objectifs sont largement atteints. En ce qui concerne l’organisation et la répartition des tâches ainsi que la collaboration des membres, une bonne entente a régné durant tout le projet. Nous sommes donc </w:t>
+      </w:r>
+      <w:proofErr w:type="gramStart"/>
+      <w:r>
+        <w:t>satisfait</w:t>
+      </w:r>
+      <w:proofErr w:type="gramEnd"/>
+      <w:r>
+        <w:t xml:space="preserve"> et le résultat est au rendez-vous.</w:t>
       </w:r>
     </w:p>
     <w:p>
@@ -12431,6 +13443,7 @@
         </w:rPr>
         <w:t xml:space="preserve">Nous avons mené a bien cette tâche grâce notamment à l’utilisation du logiciel </w:t>
       </w:r>
+      <w:proofErr w:type="spellStart"/>
       <w:r>
         <w:rPr>
           <w:b/>
@@ -12439,6 +13452,7 @@
         </w:rPr>
         <w:t>svn</w:t>
       </w:r>
+      <w:proofErr w:type="spellEnd"/>
       <w:r>
         <w:rPr>
           <w:b/>
@@ -12665,7 +13679,21 @@
         <w:rPr>
           <w:lang w:val="fr-CH"/>
         </w:rPr>
-        <w:t>Une célèbre personnalité de l’informatique a dit un jour : « Algorithms + data structures = programs »</w:t>
+        <w:t>Une célèbre personnalité de l’informatique a dit un jour : « </w:t>
+      </w:r>
+      <w:proofErr w:type="spellStart"/>
+      <w:r>
+        <w:rPr>
+          <w:lang w:val="fr-CH"/>
+        </w:rPr>
+        <w:t>Algorithms</w:t>
+      </w:r>
+      <w:proofErr w:type="spellEnd"/>
+      <w:r>
+        <w:rPr>
+          <w:lang w:val="fr-CH"/>
+        </w:rPr>
+        <w:t xml:space="preserve"> + data structures = programs »</w:t>
       </w:r>
       <w:r>
         <w:rPr>
@@ -12678,61 +13706,9 @@
           <w:i/>
           <w:lang w:val="fr-CH"/>
         </w:rPr>
-        <w:t>« Algorithme de Dijkstra »</w:t>
-      </w:r>
-      <w:r>
-        <w:rPr>
-          <w:lang w:val="fr-CH"/>
-        </w:rPr>
-        <w:t>.</w:t>
-      </w:r>
-    </w:p>
-    <w:p>
-      <w:pPr>
-        <w:rPr>
-          <w:lang w:val="fr-CH"/>
-        </w:rPr>
-      </w:pPr>
-    </w:p>
-    <w:p>
-      <w:pPr>
-        <w:pStyle w:val="s-tneutre"/>
-      </w:pPr>
-      <w:r>
-        <w:t>Mettre en œuvre un algorithme de recherche de chemin le plus court (ACPC).</w:t>
-      </w:r>
-    </w:p>
-    <w:p>
-      <w:pPr>
-        <w:rPr>
-          <w:lang w:val="fr-CH"/>
-        </w:rPr>
-      </w:pPr>
-      <w:r>
-        <w:rPr>
-          <w:lang w:val="fr-CH"/>
-        </w:rPr>
-        <w:t>L’objectif a été atteint avec succès.</w:t>
-      </w:r>
-    </w:p>
-    <w:p>
-      <w:pPr>
-        <w:rPr>
-          <w:lang w:val="fr-CH"/>
-        </w:rPr>
-      </w:pPr>
-      <w:r>
-        <w:rPr>
-          <w:lang w:val="fr-CH"/>
-        </w:rPr>
-        <w:t xml:space="preserve">L’algorithme ACPC </w:t>
-      </w:r>
-      <w:r>
-        <w:rPr>
-          <w:lang w:val="fr-CH"/>
-        </w:rPr>
-        <w:t>(</w:t>
-      </w:r>
+        <w:t xml:space="preserve">« Algorithme de </w:t>
+      </w:r>
+      <w:proofErr w:type="spellStart"/>
       <w:r>
         <w:rPr>
           <w:i/>
@@ -12740,6 +13716,76 @@
         </w:rPr>
         <w:t>Dijkstra</w:t>
       </w:r>
+      <w:proofErr w:type="spellEnd"/>
+      <w:r>
+        <w:rPr>
+          <w:i/>
+          <w:lang w:val="fr-CH"/>
+        </w:rPr>
+        <w:t> »</w:t>
+      </w:r>
+      <w:r>
+        <w:rPr>
+          <w:lang w:val="fr-CH"/>
+        </w:rPr>
+        <w:t>.</w:t>
+      </w:r>
+    </w:p>
+    <w:p>
+      <w:pPr>
+        <w:rPr>
+          <w:lang w:val="fr-CH"/>
+        </w:rPr>
+      </w:pPr>
+    </w:p>
+    <w:p>
+      <w:pPr>
+        <w:pStyle w:val="s-tneutre"/>
+      </w:pPr>
+      <w:r>
+        <w:t>Mettre en œuvre un algorithme de recherche de chemin le plus court (ACPC).</w:t>
+      </w:r>
+    </w:p>
+    <w:p>
+      <w:pPr>
+        <w:rPr>
+          <w:lang w:val="fr-CH"/>
+        </w:rPr>
+      </w:pPr>
+      <w:r>
+        <w:rPr>
+          <w:lang w:val="fr-CH"/>
+        </w:rPr>
+        <w:t>L’objectif a été atteint avec succès.</w:t>
+      </w:r>
+    </w:p>
+    <w:p>
+      <w:pPr>
+        <w:rPr>
+          <w:lang w:val="fr-CH"/>
+        </w:rPr>
+      </w:pPr>
+      <w:r>
+        <w:rPr>
+          <w:lang w:val="fr-CH"/>
+        </w:rPr>
+        <w:t xml:space="preserve">L’algorithme ACPC </w:t>
+      </w:r>
+      <w:r>
+        <w:rPr>
+          <w:lang w:val="fr-CH"/>
+        </w:rPr>
+        <w:t>(</w:t>
+      </w:r>
+      <w:proofErr w:type="spellStart"/>
+      <w:r>
+        <w:rPr>
+          <w:i/>
+          <w:lang w:val="fr-CH"/>
+        </w:rPr>
+        <w:t>Dijkstra</w:t>
+      </w:r>
+      <w:proofErr w:type="spellEnd"/>
       <w:r>
         <w:rPr>
           <w:lang w:val="fr-CH"/>
@@ -12865,7 +13911,21 @@
         <w:rPr>
           <w:i/>
         </w:rPr>
-        <w:t>« versionage »</w:t>
+        <w:t>« </w:t>
+      </w:r>
+      <w:proofErr w:type="spellStart"/>
+      <w:r>
+        <w:rPr>
+          <w:i/>
+        </w:rPr>
+        <w:t>versionage</w:t>
+      </w:r>
+      <w:proofErr w:type="spellEnd"/>
+      <w:r>
+        <w:rPr>
+          <w:i/>
+        </w:rPr>
+        <w:t> »</w:t>
       </w:r>
       <w:r>
         <w:t xml:space="preserve"> avec son serveur associé, le projet peut sans problème rester ouvert. Les membres </w:t>
@@ -12939,6 +13999,7 @@
       <w:r>
         <w:t xml:space="preserve"> </w:t>
       </w:r>
+      <w:proofErr w:type="spellStart"/>
       <w:r>
         <w:rPr>
           <w:b/>
@@ -12946,6 +14007,7 @@
         </w:rPr>
         <w:t>svn</w:t>
       </w:r>
+      <w:proofErr w:type="spellEnd"/>
       <w:r>
         <w:t>. D</w:t>
       </w:r>
@@ -13049,19 +14111,6 @@
       </w:r>
       <w:r>
         <w:t>.</w:t>
-      </w:r>
-    </w:p>
-    <w:p>
-      <w:pPr>
-        <w:pStyle w:val="Paragraphedeliste"/>
-        <w:numPr>
-          <w:ilvl w:val="0"/>
-          <w:numId w:val="19"/>
-        </w:numPr>
-        <w:ind w:left="851"/>
-      </w:pPr>
-      <w:r>
-        <w:t>Ajouter une option permettant de couper le volume.</w:t>
       </w:r>
     </w:p>
     <w:p>
@@ -13219,22 +14268,44 @@
           <w:u w:val="single"/>
         </w:rPr>
       </w:pPr>
+      <w:proofErr w:type="spellStart"/>
       <w:r>
         <w:rPr>
           <w:b/>
         </w:rPr>
-        <w:t>Abdelali Guerid,</w:t>
-      </w:r>
+        <w:t>Abdelali</w:t>
+      </w:r>
+      <w:proofErr w:type="spellEnd"/>
       <w:r>
         <w:rPr>
           <w:b/>
         </w:rPr>
         <w:t xml:space="preserve"> </w:t>
       </w:r>
+      <w:proofErr w:type="spellStart"/>
       <w:r>
         <w:rPr>
           <w:b/>
         </w:rPr>
+        <w:t>Guerid</w:t>
+      </w:r>
+      <w:proofErr w:type="spellEnd"/>
+      <w:r>
+        <w:rPr>
+          <w:b/>
+        </w:rPr>
+        <w:t>,</w:t>
+      </w:r>
+      <w:r>
+        <w:rPr>
+          <w:b/>
+        </w:rPr>
+        <w:t xml:space="preserve"> </w:t>
+      </w:r>
+      <w:r>
+        <w:rPr>
+          <w:b/>
+        </w:rPr>
         <w:t>Pierre Breguet,</w:t>
       </w:r>
       <w:r>
@@ -13247,8 +14318,16 @@
         <w:rPr>
           <w:b/>
         </w:rPr>
-        <w:t>Henri Röthlisberger</w:t>
-      </w:r>
+        <w:t xml:space="preserve">Henri </w:t>
+      </w:r>
+      <w:proofErr w:type="spellStart"/>
+      <w:r>
+        <w:rPr>
+          <w:b/>
+        </w:rPr>
+        <w:t>Röthlisberger</w:t>
+      </w:r>
+      <w:proofErr w:type="spellEnd"/>
       <w:r>
         <w:rPr>
           <w:b/>
@@ -13293,12 +14372,21 @@
           <w:lang w:val="fr-CH"/>
         </w:rPr>
       </w:pPr>
+      <w:proofErr w:type="spellStart"/>
       <w:r>
         <w:rPr>
           <w:b/>
           <w:lang w:val="fr-CH"/>
         </w:rPr>
-        <w:t>JGraphT - a free Java Graph Library</w:t>
+        <w:t>JGraphT</w:t>
+      </w:r>
+      <w:proofErr w:type="spellEnd"/>
+      <w:r>
+        <w:rPr>
+          <w:b/>
+          <w:lang w:val="fr-CH"/>
+        </w:rPr>
+        <w:t xml:space="preserve"> - a free Java Graph Library</w:t>
       </w:r>
       <w:r>
         <w:rPr>
@@ -13379,7 +14467,23 @@
           <w:b/>
           <w:lang w:val="fr-CH" w:eastAsia="fr-CH"/>
         </w:rPr>
-        <w:t>MP3 library for the Java Platform</w:t>
+        <w:t xml:space="preserve">MP3 </w:t>
+      </w:r>
+      <w:proofErr w:type="spellStart"/>
+      <w:r>
+        <w:rPr>
+          <w:b/>
+          <w:lang w:val="fr-CH" w:eastAsia="fr-CH"/>
+        </w:rPr>
+        <w:t>library</w:t>
+      </w:r>
+      <w:proofErr w:type="spellEnd"/>
+      <w:r>
+        <w:rPr>
+          <w:b/>
+          <w:lang w:val="fr-CH" w:eastAsia="fr-CH"/>
+        </w:rPr>
+        <w:t xml:space="preserve"> for the Java Platform</w:t>
       </w:r>
       <w:r>
         <w:rPr>
@@ -13557,12 +14661,14 @@
       <w:r>
         <w:t xml:space="preserve">Pour lancer le jeu, il suffit, à partir du CD, de double-cliquer sur l’icône correspondante au système d’exploitation. Par exemple, pour Windows, il suffit de double cliquer sur le raccourci </w:t>
       </w:r>
+      <w:proofErr w:type="spellStart"/>
       <w:r>
         <w:rPr>
           <w:rFonts w:ascii="Courier New" w:hAnsi="Courier New" w:cs="Courier New"/>
         </w:rPr>
         <w:t>ASD_TD_Windows</w:t>
       </w:r>
+      <w:proofErr w:type="spellEnd"/>
       <w:r>
         <w:rPr>
           <w:rFonts w:ascii="Courier New" w:hAnsi="Courier New" w:cs="Courier New"/>
@@ -13588,12 +14694,14 @@
         </w:rPr>
         <w:t xml:space="preserve">Si le système d’exploitation est autre que Windows ou Linux, il faut se rendre dans le dossier </w:t>
       </w:r>
+      <w:proofErr w:type="spellStart"/>
       <w:r>
         <w:rPr>
           <w:rFonts w:ascii="Courier New" w:hAnsi="Courier New" w:cs="Courier New"/>
         </w:rPr>
         <w:t>game_data</w:t>
       </w:r>
+      <w:proofErr w:type="spellEnd"/>
       <w:r>
         <w:rPr>
           <w:rFonts w:cs="Courier New"/>
@@ -13711,6 +14819,35 @@
         <w:t>barre espace : lancer la vague suivante</w:t>
       </w:r>
     </w:p>
+    <w:p>
+      <w:pPr>
+        <w:ind w:firstLine="0"/>
+      </w:pPr>
+    </w:p>
+    <w:p>
+      <w:pPr>
+        <w:pStyle w:val="Titre3"/>
+      </w:pPr>
+      <w:r>
+        <w:t>Couper le son</w:t>
+      </w:r>
+    </w:p>
+    <w:p>
+      <w:r>
+        <w:t xml:space="preserve">Il suffit de cliquer sur le menu Son -&gt; </w:t>
+      </w:r>
+      <w:proofErr w:type="gramStart"/>
+      <w:r>
+        <w:t>activer</w:t>
+      </w:r>
+      <w:proofErr w:type="gramEnd"/>
+      <w:r>
+        <w:t xml:space="preserve"> ou Son -&gt; désactiver si on souhaite activer ou désactiver tout entité</w:t>
+      </w:r>
+      <w:r>
+        <w:t xml:space="preserve"> sonore. Ce menu n’est disponible que dans la fenêtre de jeu, car dans le menu principal, il n’y a de toutes façons pas de son.</w:t>
+      </w:r>
+    </w:p>
     <w:p/>
     <w:p>
       <w:pPr>
@@ -13772,9 +14909,18 @@
     </w:p>
     <w:p>
       <w:r>
-        <w:t>Pour quitter le jeu, il suffit de cliquer sur la petite croix en haut à droite de la fenêtre, ou de sélectionner fichier -&gt; quitter.</w:t>
-      </w:r>
-    </w:p>
+        <w:t xml:space="preserve">Pour quitter le jeu, il suffit de cliquer sur la petite croix en haut à droite de la fenêtre, ou de sélectionner fichier -&gt; </w:t>
+      </w:r>
+      <w:proofErr w:type="gramStart"/>
+      <w:r>
+        <w:t>quitter</w:t>
+      </w:r>
+      <w:proofErr w:type="gramEnd"/>
+      <w:r>
+        <w:t>.</w:t>
+      </w:r>
+    </w:p>
+    <w:p/>
     <w:p>
       <w:pPr>
         <w:pStyle w:val="Titre2"/>
@@ -13823,6 +14969,7 @@
       </w:r>
       <w:bookmarkEnd w:id="92"/>
     </w:p>
+    <w:p/>
     <w:p>
       <w:pPr>
         <w:pStyle w:val="Titre3"/>
@@ -13855,7 +15002,15 @@
     </w:p>
     <w:p>
       <w:r>
-        <w:t xml:space="preserve">Le contenu du projet peut également être retrouvé sur le dépôt svn prévu à cet effet à l’adresse suivante : </w:t>
+        <w:t xml:space="preserve">Le contenu du projet peut également être retrouvé sur le dépôt </w:t>
+      </w:r>
+      <w:proofErr w:type="spellStart"/>
+      <w:r>
+        <w:t>svn</w:t>
+      </w:r>
+      <w:proofErr w:type="spellEnd"/>
+      <w:r>
+        <w:t xml:space="preserve"> prévu à cet effet à l’adresse suivante : </w:t>
       </w:r>
       <w:r>
         <w:rPr>
@@ -13867,20 +15022,6 @@
       <w:r>
         <w:t xml:space="preserve"> </w:t>
       </w:r>
-    </w:p>
-    <w:p>
-      <w:pPr>
-        <w:ind w:firstLine="0"/>
-        <w:jc w:val="left"/>
-      </w:pPr>
-    </w:p>
-    <w:p>
-      <w:pPr>
-        <w:jc w:val="left"/>
-        <w:rPr>
-          <w:szCs w:val="14"/>
-        </w:rPr>
-      </w:pPr>
     </w:p>
     <w:sectPr>
       <w:headerReference w:type="default" r:id="rId19"/>
@@ -13952,7 +15093,7 @@
         <w:rStyle w:val="Numrodepage"/>
         <w:noProof/>
       </w:rPr>
-      <w:t>2</w:t>
+      <w:t>30</w:t>
     </w:r>
     <w:r>
       <w:rPr>
@@ -13968,7 +15109,7 @@
         <w:rPr>
           <w:noProof/>
         </w:rPr>
-        <w:t>11/01/2010</w:t>
+        <w:t>12/01/2010</w:t>
       </w:r>
     </w:fldSimple>
     <w:r>
@@ -14011,8 +15152,33 @@
         <w:b w:val="0"/>
         <w:bCs w:val="0"/>
       </w:rPr>
-      <w:t>ASD Tower Defense</w:t>
+      <w:t xml:space="preserve">ASD </w:t>
     </w:r>
+    <w:proofErr w:type="spellStart"/>
+    <w:r>
+      <w:rPr>
+        <w:b w:val="0"/>
+        <w:bCs w:val="0"/>
+      </w:rPr>
+      <w:t>Tower</w:t>
+    </w:r>
+    <w:proofErr w:type="spellEnd"/>
+    <w:r>
+      <w:rPr>
+        <w:b w:val="0"/>
+        <w:bCs w:val="0"/>
+      </w:rPr>
+      <w:t xml:space="preserve"> </w:t>
+    </w:r>
+    <w:proofErr w:type="spellStart"/>
+    <w:r>
+      <w:rPr>
+        <w:b w:val="0"/>
+        <w:bCs w:val="0"/>
+      </w:rPr>
+      <w:t>Defense</w:t>
+    </w:r>
+    <w:proofErr w:type="spellEnd"/>
   </w:p>
   <w:p>
     <w:pPr>
@@ -18122,11 +19288,10 @@
 
 <file path=word/charts/chart1.xml><?xml version="1.0" encoding="utf-8"?>
 <c:chartSpace xmlns:c="http://schemas.openxmlformats.org/drawingml/2006/chart" xmlns:a="http://schemas.openxmlformats.org/drawingml/2006/main" xmlns:r="http://schemas.openxmlformats.org/officeDocument/2006/relationships">
+  <c:date1904 val="1"/>
   <c:lang val="fr-CH"/>
   <c:chart>
-    <c:title>
-      <c:layout/>
-    </c:title>
+    <c:title/>
     <c:plotArea>
       <c:layout/>
       <c:lineChart>
@@ -18153,7 +19318,6 @@
             <c:order val="2"/>
             <c:dispEq val="1"/>
             <c:trendlineLbl>
-              <c:layout/>
               <c:numFmt formatCode="General" sourceLinked="0"/>
             </c:trendlineLbl>
           </c:trendline>
@@ -18272,7 +19436,7 @@
                   <c:v>6.2000000000000034E-2</c:v>
                 </c:pt>
                 <c:pt idx="2">
-                  <c:v>0.10900000000000007</c:v>
+                  <c:v>0.10900000000000008</c:v>
                 </c:pt>
                 <c:pt idx="3">
                   <c:v>0.25</c:v>
@@ -18299,7 +19463,7 @@
                   <c:v>3.36</c:v>
                 </c:pt>
                 <c:pt idx="11">
-                  <c:v>5.2649999999999952</c:v>
+                  <c:v>5.2649999999999944</c:v>
                 </c:pt>
                 <c:pt idx="12">
                   <c:v>6.0309999999999997</c:v>
@@ -18315,24 +19479,24 @@
           </c:val>
         </c:ser>
         <c:marker val="1"/>
-        <c:axId val="65798912"/>
-        <c:axId val="65800448"/>
+        <c:axId val="67204224"/>
+        <c:axId val="67205760"/>
       </c:lineChart>
       <c:catAx>
-        <c:axId val="65798912"/>
+        <c:axId val="67204224"/>
         <c:scaling>
           <c:orientation val="minMax"/>
         </c:scaling>
         <c:axPos val="b"/>
         <c:tickLblPos val="nextTo"/>
-        <c:crossAx val="65800448"/>
+        <c:crossAx val="67205760"/>
         <c:crosses val="autoZero"/>
         <c:auto val="1"/>
         <c:lblAlgn val="ctr"/>
         <c:lblOffset val="100"/>
       </c:catAx>
       <c:valAx>
-        <c:axId val="65800448"/>
+        <c:axId val="67205760"/>
         <c:scaling>
           <c:orientation val="minMax"/>
         </c:scaling>
@@ -18340,7 +19504,7 @@
         <c:majorGridlines/>
         <c:numFmt formatCode="General" sourceLinked="1"/>
         <c:tickLblPos val="nextTo"/>
-        <c:crossAx val="65798912"/>
+        <c:crossAx val="67204224"/>
         <c:crosses val="autoZero"/>
         <c:crossBetween val="between"/>
       </c:valAx>
@@ -18351,7 +19515,6 @@
         <c:idx val="1"/>
         <c:delete val="1"/>
       </c:legendEntry>
-      <c:layout/>
     </c:legend>
     <c:plotVisOnly val="1"/>
   </c:chart>
@@ -18363,9 +19526,7 @@
 <c:chartSpace xmlns:c="http://schemas.openxmlformats.org/drawingml/2006/chart" xmlns:a="http://schemas.openxmlformats.org/drawingml/2006/main" xmlns:r="http://schemas.openxmlformats.org/officeDocument/2006/relationships">
   <c:lang val="fr-CH"/>
   <c:chart>
-    <c:title>
-      <c:layout/>
-    </c:title>
+    <c:title/>
     <c:plotArea>
       <c:layout/>
       <c:lineChart>
@@ -18392,7 +19553,6 @@
             <c:order val="2"/>
             <c:dispEq val="1"/>
             <c:trendlineLbl>
-              <c:layout/>
               <c:numFmt formatCode="General" sourceLinked="0"/>
             </c:trendlineLbl>
           </c:trendline>
@@ -18508,7 +19668,7 @@
                   <c:v>0</c:v>
                 </c:pt>
                 <c:pt idx="1">
-                  <c:v>1.9400000000000011</c:v>
+                  <c:v>1.9400000000000013</c:v>
                 </c:pt>
                 <c:pt idx="2">
                   <c:v>5.4700000000000024</c:v>
@@ -18517,7 +19677,7 @@
                   <c:v>8.67</c:v>
                 </c:pt>
                 <c:pt idx="4">
-                  <c:v>15.719999999999999</c:v>
+                  <c:v>15.72</c:v>
                 </c:pt>
                 <c:pt idx="5">
                   <c:v>24.53</c:v>
@@ -18554,24 +19714,24 @@
           </c:val>
         </c:ser>
         <c:marker val="1"/>
-        <c:axId val="65834368"/>
-        <c:axId val="65852544"/>
+        <c:axId val="67305472"/>
+        <c:axId val="67307008"/>
       </c:lineChart>
       <c:catAx>
-        <c:axId val="65834368"/>
+        <c:axId val="67305472"/>
         <c:scaling>
           <c:orientation val="minMax"/>
         </c:scaling>
         <c:axPos val="b"/>
         <c:tickLblPos val="nextTo"/>
-        <c:crossAx val="65852544"/>
+        <c:crossAx val="67307008"/>
         <c:crosses val="autoZero"/>
         <c:auto val="1"/>
         <c:lblAlgn val="ctr"/>
         <c:lblOffset val="100"/>
       </c:catAx>
       <c:valAx>
-        <c:axId val="65852544"/>
+        <c:axId val="67307008"/>
         <c:scaling>
           <c:orientation val="minMax"/>
         </c:scaling>
@@ -18579,7 +19739,7 @@
         <c:majorGridlines/>
         <c:numFmt formatCode="General" sourceLinked="1"/>
         <c:tickLblPos val="nextTo"/>
-        <c:crossAx val="65834368"/>
+        <c:crossAx val="67305472"/>
         <c:crosses val="autoZero"/>
         <c:crossBetween val="between"/>
       </c:valAx>
@@ -18590,7 +19750,6 @@
         <c:idx val="1"/>
         <c:delete val="1"/>
       </c:legendEntry>
-      <c:layout/>
     </c:legend>
     <c:plotVisOnly val="1"/>
   </c:chart>
@@ -18886,7 +20045,7 @@
 </file>
 
 <file path=customXml/itemProps1.xml><?xml version="1.0" encoding="utf-8"?>
-<ds:datastoreItem xmlns:ds="http://schemas.openxmlformats.org/officeDocument/2006/customXml" ds:itemID="{90416FB1-FDB0-43AF-A68E-BC993358E721}">
+<ds:datastoreItem xmlns:ds="http://schemas.openxmlformats.org/officeDocument/2006/customXml" ds:itemID="{AD3AF9E3-588E-46AC-AF86-FD9FF7E734BC}">
   <ds:schemaRefs>
     <ds:schemaRef ds:uri="http://schemas.openxmlformats.org/officeDocument/2006/bibliography"/>
   </ds:schemaRefs>

</xml_diff>

<commit_message>
Rapport final : ajout de la section relative à la concurrence.
</commit_message>
<xml_diff>
--- a/documents/Rapport_final.docx
+++ b/documents/Rapport_final.docx
@@ -54,34 +54,14 @@
                           <w:szCs w:val="80"/>
                         </w:rPr>
                       </w:pPr>
-                      <w:proofErr w:type="spellStart"/>
                       <w:r>
                         <w:rPr>
                           <w:color w:val="FFFFFF"/>
                           <w:sz w:val="80"/>
                           <w:szCs w:val="80"/>
                         </w:rPr>
-                        <w:t>Tower</w:t>
+                        <w:t>Tower Defense</w:t>
                       </w:r>
-                      <w:proofErr w:type="spellEnd"/>
-                      <w:r>
-                        <w:rPr>
-                          <w:color w:val="FFFFFF"/>
-                          <w:sz w:val="80"/>
-                          <w:szCs w:val="80"/>
-                        </w:rPr>
-                        <w:t xml:space="preserve"> </w:t>
-                      </w:r>
-                      <w:proofErr w:type="spellStart"/>
-                      <w:r>
-                        <w:rPr>
-                          <w:color w:val="FFFFFF"/>
-                          <w:sz w:val="80"/>
-                          <w:szCs w:val="80"/>
-                        </w:rPr>
-                        <w:t>Defense</w:t>
-                      </w:r>
-                      <w:proofErr w:type="spellEnd"/>
                     </w:p>
                     <w:p>
                       <w:pPr>
@@ -122,35 +102,7 @@
                         <w:rPr>
                           <w:color w:val="FFFFFF"/>
                         </w:rPr>
-                        <w:t xml:space="preserve">Création d’une variante du célèbre jeu </w:t>
-                      </w:r>
-                      <w:proofErr w:type="spellStart"/>
-                      <w:r>
-                        <w:rPr>
-                          <w:color w:val="FFFFFF"/>
-                        </w:rPr>
-                        <w:t>Tower</w:t>
-                      </w:r>
-                      <w:proofErr w:type="spellEnd"/>
-                      <w:r>
-                        <w:rPr>
-                          <w:color w:val="FFFFFF"/>
-                        </w:rPr>
-                        <w:t xml:space="preserve"> </w:t>
-                      </w:r>
-                      <w:proofErr w:type="spellStart"/>
-                      <w:r>
-                        <w:rPr>
-                          <w:color w:val="FFFFFF"/>
-                        </w:rPr>
-                        <w:t>Defense</w:t>
-                      </w:r>
-                      <w:proofErr w:type="spellEnd"/>
-                      <w:r>
-                        <w:rPr>
-                          <w:color w:val="FFFFFF"/>
-                        </w:rPr>
-                        <w:t xml:space="preserve"> dans le cadre d’un cours d’algorithmique.</w:t>
+                        <w:t>Création d’une variante du célèbre jeu Tower Defense dans le cadre d’un cours d’algorithmique.</w:t>
                       </w:r>
                     </w:p>
                     <w:p>
@@ -280,20 +232,8 @@
                           <w:szCs w:val="22"/>
                           <w:lang w:eastAsia="en-US"/>
                         </w:rPr>
-                        <w:t xml:space="preserve">Lazhar Farjallah / Aurélien Da Campo / Pierre-Dominique </w:t>
+                        <w:t>Lazhar Farjallah / Aurélien Da Campo / Pierre-Dominique Putallaz</w:t>
                       </w:r>
-                      <w:proofErr w:type="spellStart"/>
-                      <w:r>
-                        <w:rPr>
-                          <w:rFonts w:ascii="Calibri" w:hAnsi="Calibri"/>
-                          <w:color w:val="FFFFFF"/>
-                          <w:sz w:val="22"/>
-                          <w:szCs w:val="22"/>
-                          <w:lang w:eastAsia="en-US"/>
-                        </w:rPr>
-                        <w:t>Putallaz</w:t>
-                      </w:r>
-                      <w:proofErr w:type="spellEnd"/>
                     </w:p>
                     <w:p>
                       <w:pPr>
@@ -309,28 +249,12 @@
                         </w:rPr>
                         <w:t xml:space="preserve"> </w:t>
                       </w:r>
-                      <w:proofErr w:type="spellStart"/>
                       <w:r>
                         <w:rPr>
                           <w:color w:val="FFFFFF"/>
                         </w:rPr>
-                        <w:t>Heig</w:t>
+                        <w:t>Heig-vd</w:t>
                       </w:r>
-                      <w:proofErr w:type="spellEnd"/>
-                      <w:r>
-                        <w:rPr>
-                          <w:color w:val="FFFFFF"/>
-                        </w:rPr>
-                        <w:t>-</w:t>
-                      </w:r>
-                      <w:proofErr w:type="spellStart"/>
-                      <w:r>
-                        <w:rPr>
-                          <w:color w:val="FFFFFF"/>
-                        </w:rPr>
-                        <w:t>vd</w:t>
-                      </w:r>
-                      <w:proofErr w:type="spellEnd"/>
                     </w:p>
                     <w:p>
                       <w:pPr>
@@ -5409,23 +5333,7 @@
         <w:ind w:firstLine="0"/>
       </w:pPr>
       <w:r>
-        <w:t>Ce projet de fin de semestre consiste à créer une application ludique mettant en œuvre des algorithmes et structures de données étudiées en cours. Nous avons choisi pour cela de créer une variante du célèbre jeu « </w:t>
-      </w:r>
-      <w:proofErr w:type="spellStart"/>
-      <w:r>
-        <w:t>Tower</w:t>
-      </w:r>
-      <w:proofErr w:type="spellEnd"/>
-      <w:r>
-        <w:t xml:space="preserve"> </w:t>
-      </w:r>
-      <w:proofErr w:type="spellStart"/>
-      <w:r>
-        <w:t>Defense</w:t>
-      </w:r>
-      <w:proofErr w:type="spellEnd"/>
-      <w:r>
-        <w:t> », dans lequel des personnages se déplacent d’un point A à un point B selon un chemin optimal.</w:t>
+        <w:t>Ce projet de fin de semestre consiste à créer une application ludique mettant en œuvre des algorithmes et structures de données étudiées en cours. Nous avons choisi pour cela de créer une variante du célèbre jeu « Tower Defense », dans lequel des personnages se déplacent d’un point A à un point B selon un chemin optimal.</w:t>
       </w:r>
       <w:r>
         <w:t xml:space="preserve"> En effet, on aura besoin</w:t>
@@ -5643,21 +5551,7 @@
         <w:rPr>
           <w:lang w:val="fr-CH"/>
         </w:rPr>
-        <w:t xml:space="preserve">Pierre-Dominique </w:t>
-      </w:r>
-      <w:proofErr w:type="spellStart"/>
-      <w:r>
-        <w:rPr>
-          <w:lang w:val="fr-CH"/>
-        </w:rPr>
-        <w:t>Putallaz</w:t>
-      </w:r>
-      <w:proofErr w:type="spellEnd"/>
-      <w:r>
-        <w:rPr>
-          <w:lang w:val="fr-CH"/>
-        </w:rPr>
-        <w:t xml:space="preserve">, </w:t>
+        <w:t xml:space="preserve">Pierre-Dominique Putallaz, </w:t>
       </w:r>
       <w:r>
         <w:rPr>
@@ -6401,7 +6295,6 @@
         </w:rPr>
         <w:t xml:space="preserve"> – </w:t>
       </w:r>
-      <w:proofErr w:type="spellStart"/>
       <w:r>
         <w:rPr>
           <w:i/>
@@ -6411,7 +6304,6 @@
         </w:rPr>
         <w:t>View</w:t>
       </w:r>
-      <w:proofErr w:type="spellEnd"/>
       <w:r>
         <w:rPr>
           <w:sz w:val="24"/>
@@ -6720,18 +6612,10 @@
         <w:t>un algorithme de recherche d’un chemin optimal entre deux nœuds (connu sous l’appellation « </w:t>
       </w:r>
       <w:r>
-        <w:t xml:space="preserve">algorithme de </w:t>
-      </w:r>
-      <w:proofErr w:type="spellStart"/>
-      <w:r>
-        <w:t>D</w:t>
-      </w:r>
-      <w:r>
-        <w:t>ijkstra</w:t>
-      </w:r>
-      <w:proofErr w:type="spellEnd"/>
-      <w:r>
-        <w:t> »)</w:t>
+        <w:t>algorithme de D</w:t>
+      </w:r>
+      <w:r>
+        <w:t>ijkstra »)</w:t>
       </w:r>
       <w:r>
         <w:t xml:space="preserve"> appliqué à un graphe pondéré non orienté</w:t>
@@ -6746,15 +6630,7 @@
         </w:numPr>
       </w:pPr>
       <w:r>
-        <w:t xml:space="preserve">un algorithme de tri afin de trier les </w:t>
-      </w:r>
-      <w:proofErr w:type="gramStart"/>
-      <w:r>
-        <w:t>meilleures</w:t>
-      </w:r>
-      <w:proofErr w:type="gramEnd"/>
-      <w:r>
-        <w:t xml:space="preserve"> scores des joueurs</w:t>
+        <w:t>un algorithme de tri afin de trier les meilleures scores des joueurs</w:t>
       </w:r>
     </w:p>
     <w:p>
@@ -6846,15 +6722,7 @@
         <w:t>Algorithme</w:t>
       </w:r>
       <w:r>
-        <w:t xml:space="preserve"> de </w:t>
-      </w:r>
-      <w:proofErr w:type="spellStart"/>
-      <w:r>
-        <w:t>dijkstra</w:t>
-      </w:r>
-      <w:proofErr w:type="spellEnd"/>
-      <w:r>
-        <w:t xml:space="preserve"> </w:t>
+        <w:t xml:space="preserve"> de dijkstra </w:t>
       </w:r>
       <w:r>
         <w:t>(</w:t>
@@ -6910,7 +6778,6 @@
         </w:rPr>
         <w:t>(</w:t>
       </w:r>
-      <w:proofErr w:type="gramStart"/>
       <w:r>
         <w:rPr>
           <w:rFonts w:ascii="Courier New" w:hAnsi="Courier New" w:cs="Courier New"/>
@@ -6918,17 +6785,7 @@
           <w:sz w:val="22"/>
           <w:szCs w:val="22"/>
         </w:rPr>
-        <w:t>partie</w:t>
-      </w:r>
-      <w:proofErr w:type="gramEnd"/>
-      <w:r>
-        <w:rPr>
-          <w:rFonts w:ascii="Courier New" w:hAnsi="Courier New" w:cs="Courier New"/>
-          <w:i/>
-          <w:sz w:val="22"/>
-          <w:szCs w:val="22"/>
-        </w:rPr>
-        <w:t xml:space="preserve"> générale)</w:t>
+        <w:t>partie générale)</w:t>
       </w:r>
     </w:p>
     <w:p>
@@ -6946,23 +6803,13 @@
           <w:szCs w:val="22"/>
         </w:rPr>
       </w:pPr>
-      <w:proofErr w:type="gramStart"/>
       <w:r>
         <w:rPr>
           <w:rFonts w:ascii="Courier New" w:hAnsi="Courier New" w:cs="Courier New"/>
           <w:sz w:val="22"/>
           <w:szCs w:val="22"/>
         </w:rPr>
-        <w:t>marquer</w:t>
-      </w:r>
-      <w:proofErr w:type="gramEnd"/>
-      <w:r>
-        <w:rPr>
-          <w:rFonts w:ascii="Courier New" w:hAnsi="Courier New" w:cs="Courier New"/>
-          <w:sz w:val="22"/>
-          <w:szCs w:val="22"/>
-        </w:rPr>
-        <w:t xml:space="preserve"> tou</w:t>
+        <w:t>marquer tou</w:t>
       </w:r>
       <w:r>
         <w:rPr>
@@ -7036,27 +6883,7 @@
           <w:sz w:val="22"/>
           <w:szCs w:val="22"/>
         </w:rPr>
-        <w:t>(</w:t>
-      </w:r>
-      <w:proofErr w:type="gramStart"/>
-      <w:r>
-        <w:rPr>
-          <w:rFonts w:ascii="Courier New" w:hAnsi="Courier New" w:cs="Courier New"/>
-          <w:i/>
-          <w:sz w:val="22"/>
-          <w:szCs w:val="22"/>
-        </w:rPr>
-        <w:t>partie</w:t>
-      </w:r>
-      <w:proofErr w:type="gramEnd"/>
-      <w:r>
-        <w:rPr>
-          <w:rFonts w:ascii="Courier New" w:hAnsi="Courier New" w:cs="Courier New"/>
-          <w:i/>
-          <w:sz w:val="22"/>
-          <w:szCs w:val="22"/>
-        </w:rPr>
-        <w:t xml:space="preserve"> spécifique à un sommet</w:t>
+        <w:t>(partie spécifique à un sommet</w:t>
       </w:r>
       <w:r>
         <w:rPr>
@@ -7092,7 +6919,6 @@
           <w:szCs w:val="22"/>
         </w:rPr>
       </w:pPr>
-      <w:proofErr w:type="gramStart"/>
       <w:r>
         <w:rPr>
           <w:rFonts w:ascii="Courier New" w:hAnsi="Courier New" w:cs="Courier New"/>
@@ -7102,7 +6928,6 @@
         </w:rPr>
         <w:t>si</w:t>
       </w:r>
-      <w:proofErr w:type="gramEnd"/>
       <w:r>
         <w:rPr>
           <w:rFonts w:ascii="Courier New" w:hAnsi="Courier New" w:cs="Courier New"/>
@@ -7144,23 +6969,13 @@
         </w:rPr>
         <w:t xml:space="preserve">   </w:t>
       </w:r>
-      <w:proofErr w:type="gramStart"/>
       <w:r>
         <w:rPr>
           <w:rFonts w:ascii="Courier New" w:hAnsi="Courier New" w:cs="Courier New"/>
           <w:sz w:val="22"/>
           <w:szCs w:val="22"/>
         </w:rPr>
-        <w:t>déposer</w:t>
-      </w:r>
-      <w:proofErr w:type="gramEnd"/>
-      <w:r>
-        <w:rPr>
-          <w:rFonts w:ascii="Courier New" w:hAnsi="Courier New" w:cs="Courier New"/>
-          <w:sz w:val="22"/>
-          <w:szCs w:val="22"/>
-        </w:rPr>
-        <w:t xml:space="preserve"> le sommet </w:t>
+        <w:t xml:space="preserve">déposer le sommet </w:t>
       </w:r>
       <w:r>
         <w:rPr>
@@ -7210,7 +7025,6 @@
         </w:rPr>
         <w:t xml:space="preserve">   </w:t>
       </w:r>
-      <w:proofErr w:type="gramStart"/>
       <w:r>
         <w:rPr>
           <w:rFonts w:ascii="Courier New" w:hAnsi="Courier New" w:cs="Courier New"/>
@@ -7219,7 +7033,6 @@
         </w:rPr>
         <w:t>priorité</w:t>
       </w:r>
-      <w:proofErr w:type="gramEnd"/>
     </w:p>
     <w:p>
       <w:pPr>
@@ -7245,7 +7058,6 @@
         </w:rPr>
         <w:t xml:space="preserve">   </w:t>
       </w:r>
-      <w:proofErr w:type="gramStart"/>
       <w:r>
         <w:rPr>
           <w:rFonts w:ascii="Courier New" w:hAnsi="Courier New" w:cs="Courier New"/>
@@ -7253,17 +7065,7 @@
           <w:sz w:val="22"/>
           <w:szCs w:val="22"/>
         </w:rPr>
-        <w:t>tant</w:t>
-      </w:r>
-      <w:proofErr w:type="gramEnd"/>
-      <w:r>
-        <w:rPr>
-          <w:rFonts w:ascii="Courier New" w:hAnsi="Courier New" w:cs="Courier New"/>
-          <w:b/>
-          <w:sz w:val="22"/>
-          <w:szCs w:val="22"/>
-        </w:rPr>
-        <w:t xml:space="preserve"> que</w:t>
+        <w:t>tant que</w:t>
       </w:r>
       <w:r>
         <w:rPr>
@@ -7322,23 +7124,13 @@
         </w:rPr>
         <w:t xml:space="preserve">      </w:t>
       </w:r>
-      <w:proofErr w:type="gramStart"/>
       <w:r>
         <w:rPr>
           <w:rFonts w:ascii="Courier New" w:hAnsi="Courier New" w:cs="Courier New"/>
           <w:sz w:val="22"/>
           <w:szCs w:val="22"/>
         </w:rPr>
-        <w:t>prélever</w:t>
-      </w:r>
-      <w:proofErr w:type="gramEnd"/>
-      <w:r>
-        <w:rPr>
-          <w:rFonts w:ascii="Courier New" w:hAnsi="Courier New" w:cs="Courier New"/>
-          <w:sz w:val="22"/>
-          <w:szCs w:val="22"/>
-        </w:rPr>
-        <w:t xml:space="preserve"> le sommet de tête (il devient le sommet </w:t>
+        <w:t xml:space="preserve">prélever le sommet de tête (il devient le sommet </w:t>
       </w:r>
       <w:r>
         <w:rPr>
@@ -7372,23 +7164,13 @@
         </w:rPr>
         <w:t xml:space="preserve">      </w:t>
       </w:r>
-      <w:proofErr w:type="gramStart"/>
       <w:r>
         <w:rPr>
           <w:rFonts w:ascii="Courier New" w:hAnsi="Courier New" w:cs="Courier New"/>
           <w:sz w:val="22"/>
           <w:szCs w:val="22"/>
         </w:rPr>
-        <w:t>marquer</w:t>
-      </w:r>
-      <w:proofErr w:type="gramEnd"/>
-      <w:r>
-        <w:rPr>
-          <w:rFonts w:ascii="Courier New" w:hAnsi="Courier New" w:cs="Courier New"/>
-          <w:sz w:val="22"/>
-          <w:szCs w:val="22"/>
-        </w:rPr>
-        <w:t xml:space="preserve"> le sommet courant comme visité</w:t>
+        <w:t>marquer le sommet courant comme visité</w:t>
       </w:r>
     </w:p>
     <w:p>
@@ -7414,23 +7196,13 @@
         </w:rPr>
         <w:t xml:space="preserve">      </w:t>
       </w:r>
-      <w:proofErr w:type="gramStart"/>
       <w:r>
         <w:rPr>
           <w:rFonts w:ascii="Courier New" w:hAnsi="Courier New" w:cs="Courier New"/>
           <w:sz w:val="22"/>
           <w:szCs w:val="22"/>
         </w:rPr>
-        <w:t>traiter</w:t>
-      </w:r>
-      <w:proofErr w:type="gramEnd"/>
-      <w:r>
-        <w:rPr>
-          <w:rFonts w:ascii="Courier New" w:hAnsi="Courier New" w:cs="Courier New"/>
-          <w:sz w:val="22"/>
-          <w:szCs w:val="22"/>
-        </w:rPr>
-        <w:t xml:space="preserve"> le sommet courant</w:t>
+        <w:t>traiter le sommet courant</w:t>
       </w:r>
     </w:p>
     <w:p>
@@ -7457,7 +7229,6 @@
         </w:rPr>
         <w:t xml:space="preserve">      </w:t>
       </w:r>
-      <w:proofErr w:type="gramStart"/>
       <w:r>
         <w:rPr>
           <w:rFonts w:ascii="Courier New" w:hAnsi="Courier New" w:cs="Courier New"/>
@@ -7467,7 +7238,6 @@
         </w:rPr>
         <w:t>pour</w:t>
       </w:r>
-      <w:proofErr w:type="gramEnd"/>
       <w:r>
         <w:rPr>
           <w:rFonts w:ascii="Courier New" w:hAnsi="Courier New" w:cs="Courier New"/>
@@ -7518,7 +7288,6 @@
         </w:rPr>
         <w:t xml:space="preserve">         </w:t>
       </w:r>
-      <w:proofErr w:type="gramStart"/>
       <w:r>
         <w:rPr>
           <w:rFonts w:ascii="Courier New" w:hAnsi="Courier New" w:cs="Courier New"/>
@@ -7528,7 +7297,6 @@
         </w:rPr>
         <w:t>si</w:t>
       </w:r>
-      <w:proofErr w:type="gramEnd"/>
       <w:r>
         <w:rPr>
           <w:rFonts w:ascii="Courier New" w:hAnsi="Courier New" w:cs="Courier New"/>
@@ -7578,23 +7346,13 @@
         </w:rPr>
         <w:t xml:space="preserve">            </w:t>
       </w:r>
-      <w:proofErr w:type="gramStart"/>
       <w:r>
         <w:rPr>
           <w:rFonts w:ascii="Courier New" w:hAnsi="Courier New" w:cs="Courier New"/>
           <w:sz w:val="22"/>
           <w:szCs w:val="22"/>
         </w:rPr>
-        <w:t>calculer</w:t>
-      </w:r>
-      <w:proofErr w:type="gramEnd"/>
-      <w:r>
-        <w:rPr>
-          <w:rFonts w:ascii="Courier New" w:hAnsi="Courier New" w:cs="Courier New"/>
-          <w:sz w:val="22"/>
-          <w:szCs w:val="22"/>
-        </w:rPr>
-        <w:t xml:space="preserve"> la priorité du sommet </w:t>
+        <w:t xml:space="preserve">calculer la priorité du sommet </w:t>
       </w:r>
       <w:r>
         <w:rPr>
@@ -7636,23 +7394,13 @@
         </w:rPr>
         <w:t xml:space="preserve">            </w:t>
       </w:r>
-      <w:proofErr w:type="gramStart"/>
       <w:r>
         <w:rPr>
           <w:rFonts w:ascii="Courier New" w:hAnsi="Courier New" w:cs="Courier New"/>
           <w:sz w:val="22"/>
           <w:szCs w:val="22"/>
         </w:rPr>
-        <w:t>prendre</w:t>
-      </w:r>
-      <w:proofErr w:type="gramEnd"/>
-      <w:r>
-        <w:rPr>
-          <w:rFonts w:ascii="Courier New" w:hAnsi="Courier New" w:cs="Courier New"/>
-          <w:sz w:val="22"/>
-          <w:szCs w:val="22"/>
-        </w:rPr>
-        <w:t xml:space="preserve"> la somme de l’attribut de l’a</w:t>
+        <w:t>prendre la somme de l’attribut de l’a</w:t>
       </w:r>
       <w:r>
         <w:rPr>
@@ -7686,23 +7434,13 @@
         </w:rPr>
         <w:t xml:space="preserve">            </w:t>
       </w:r>
-      <w:proofErr w:type="gramStart"/>
       <w:r>
         <w:rPr>
           <w:rFonts w:ascii="Courier New" w:hAnsi="Courier New" w:cs="Courier New"/>
           <w:sz w:val="22"/>
           <w:szCs w:val="22"/>
         </w:rPr>
-        <w:t>sommet</w:t>
-      </w:r>
-      <w:proofErr w:type="gramEnd"/>
-      <w:r>
-        <w:rPr>
-          <w:rFonts w:ascii="Courier New" w:hAnsi="Courier New" w:cs="Courier New"/>
-          <w:sz w:val="22"/>
-          <w:szCs w:val="22"/>
-        </w:rPr>
-        <w:t xml:space="preserve"> courant et l</w:t>
+        <w:t>sommet courant et l</w:t>
       </w:r>
       <w:r>
         <w:rPr>
@@ -7752,23 +7490,13 @@
         </w:rPr>
         <w:t xml:space="preserve">            </w:t>
       </w:r>
-      <w:proofErr w:type="gramStart"/>
       <w:r>
         <w:rPr>
           <w:rFonts w:ascii="Courier New" w:hAnsi="Courier New" w:cs="Courier New"/>
           <w:sz w:val="22"/>
           <w:szCs w:val="22"/>
         </w:rPr>
-        <w:t>sommet</w:t>
-      </w:r>
-      <w:proofErr w:type="gramEnd"/>
-      <w:r>
-        <w:rPr>
-          <w:rFonts w:ascii="Courier New" w:hAnsi="Courier New" w:cs="Courier New"/>
-          <w:sz w:val="22"/>
-          <w:szCs w:val="22"/>
-        </w:rPr>
-        <w:t xml:space="preserve"> courant)</w:t>
+        <w:t>sommet courant)</w:t>
       </w:r>
     </w:p>
     <w:p>
@@ -7794,23 +7522,13 @@
         </w:rPr>
         <w:t xml:space="preserve">            </w:t>
       </w:r>
-      <w:proofErr w:type="gramStart"/>
       <w:r>
         <w:rPr>
           <w:rFonts w:ascii="Courier New" w:hAnsi="Courier New" w:cs="Courier New"/>
           <w:sz w:val="22"/>
           <w:szCs w:val="22"/>
         </w:rPr>
-        <w:t>déposer</w:t>
-      </w:r>
-      <w:proofErr w:type="gramEnd"/>
-      <w:r>
-        <w:rPr>
-          <w:rFonts w:ascii="Courier New" w:hAnsi="Courier New" w:cs="Courier New"/>
-          <w:sz w:val="22"/>
-          <w:szCs w:val="22"/>
-        </w:rPr>
-        <w:t xml:space="preserve"> le sommet voisin et sa priorité dans la</w:t>
+        <w:t>déposer le sommet voisin et sa priorité dans la</w:t>
       </w:r>
     </w:p>
     <w:p>
@@ -7836,7 +7554,6 @@
         </w:rPr>
         <w:t xml:space="preserve">            </w:t>
       </w:r>
-      <w:proofErr w:type="gramStart"/>
       <w:r>
         <w:rPr>
           <w:rFonts w:ascii="Courier New" w:hAnsi="Courier New" w:cs="Courier New"/>
@@ -7859,16 +7576,7 @@
           <w:sz w:val="22"/>
           <w:szCs w:val="22"/>
         </w:rPr>
-        <w:t>eue</w:t>
-      </w:r>
-      <w:proofErr w:type="gramEnd"/>
-      <w:r>
-        <w:rPr>
-          <w:rFonts w:ascii="Courier New" w:hAnsi="Courier New" w:cs="Courier New"/>
-          <w:sz w:val="22"/>
-          <w:szCs w:val="22"/>
-        </w:rPr>
-        <w:t xml:space="preserve"> de priorité</w:t>
+        <w:t>eue de priorité</w:t>
       </w:r>
     </w:p>
     <w:p>
@@ -7896,7 +7604,6 @@
         </w:rPr>
         <w:t xml:space="preserve">         </w:t>
       </w:r>
-      <w:proofErr w:type="gramStart"/>
       <w:r>
         <w:rPr>
           <w:rFonts w:ascii="Courier New" w:hAnsi="Courier New" w:cs="Courier New"/>
@@ -7904,17 +7611,7 @@
           <w:sz w:val="22"/>
           <w:szCs w:val="22"/>
         </w:rPr>
-        <w:t>fin</w:t>
-      </w:r>
-      <w:proofErr w:type="gramEnd"/>
-      <w:r>
-        <w:rPr>
-          <w:rFonts w:ascii="Courier New" w:hAnsi="Courier New" w:cs="Courier New"/>
-          <w:b/>
-          <w:sz w:val="22"/>
-          <w:szCs w:val="22"/>
-        </w:rPr>
-        <w:t xml:space="preserve"> si</w:t>
+        <w:t>fin si</w:t>
       </w:r>
     </w:p>
     <w:p>
@@ -7942,7 +7639,6 @@
         </w:rPr>
         <w:t xml:space="preserve">      </w:t>
       </w:r>
-      <w:proofErr w:type="gramStart"/>
       <w:r>
         <w:rPr>
           <w:rFonts w:ascii="Courier New" w:hAnsi="Courier New" w:cs="Courier New"/>
@@ -7950,17 +7646,7 @@
           <w:sz w:val="22"/>
           <w:szCs w:val="22"/>
         </w:rPr>
-        <w:t>fin</w:t>
-      </w:r>
-      <w:proofErr w:type="gramEnd"/>
-      <w:r>
-        <w:rPr>
-          <w:rFonts w:ascii="Courier New" w:hAnsi="Courier New" w:cs="Courier New"/>
-          <w:b/>
-          <w:sz w:val="22"/>
-          <w:szCs w:val="22"/>
-        </w:rPr>
-        <w:t xml:space="preserve"> boucler</w:t>
+        <w:t>fin boucler</w:t>
       </w:r>
     </w:p>
     <w:p>
@@ -7988,7 +7674,6 @@
         </w:rPr>
         <w:t xml:space="preserve">   </w:t>
       </w:r>
-      <w:proofErr w:type="gramStart"/>
       <w:r>
         <w:rPr>
           <w:rFonts w:ascii="Courier New" w:hAnsi="Courier New" w:cs="Courier New"/>
@@ -7996,17 +7681,7 @@
           <w:sz w:val="22"/>
           <w:szCs w:val="22"/>
         </w:rPr>
-        <w:t>fin</w:t>
-      </w:r>
-      <w:proofErr w:type="gramEnd"/>
-      <w:r>
-        <w:rPr>
-          <w:rFonts w:ascii="Courier New" w:hAnsi="Courier New" w:cs="Courier New"/>
-          <w:b/>
-          <w:sz w:val="22"/>
-          <w:szCs w:val="22"/>
-        </w:rPr>
-        <w:t xml:space="preserve"> boucler</w:t>
+        <w:t>fin boucler</w:t>
       </w:r>
     </w:p>
     <w:p>
@@ -8025,7 +7700,6 @@
           <w:szCs w:val="22"/>
         </w:rPr>
       </w:pPr>
-      <w:proofErr w:type="gramStart"/>
       <w:r>
         <w:rPr>
           <w:rFonts w:ascii="Courier New" w:hAnsi="Courier New" w:cs="Courier New"/>
@@ -8033,17 +7707,7 @@
           <w:sz w:val="22"/>
           <w:szCs w:val="22"/>
         </w:rPr>
-        <w:t>fin</w:t>
-      </w:r>
-      <w:proofErr w:type="gramEnd"/>
-      <w:r>
-        <w:rPr>
-          <w:rFonts w:ascii="Courier New" w:hAnsi="Courier New" w:cs="Courier New"/>
-          <w:b/>
-          <w:sz w:val="22"/>
-          <w:szCs w:val="22"/>
-        </w:rPr>
-        <w:t xml:space="preserve"> si</w:t>
+        <w:t>fin si</w:t>
       </w:r>
     </w:p>
     <w:p>
@@ -8066,21 +7730,7 @@
         <w:rPr>
           <w:b w:val="0"/>
         </w:rPr>
-        <w:t xml:space="preserve"> (</w:t>
-      </w:r>
-      <w:proofErr w:type="spellStart"/>
-      <w:r>
-        <w:rPr>
-          <w:b w:val="0"/>
-        </w:rPr>
-        <w:t>Dijkstra</w:t>
-      </w:r>
-      <w:proofErr w:type="spellEnd"/>
-      <w:r>
-        <w:rPr>
-          <w:b w:val="0"/>
-        </w:rPr>
-        <w:t>).</w:t>
+        <w:t xml:space="preserve"> (Dijkstra).</w:t>
       </w:r>
     </w:p>
     <w:p>
@@ -8104,31 +7754,7 @@
     </w:p>
     <w:p>
       <w:r>
-        <w:t xml:space="preserve">Pour trier les meilleurs scores obtenus par le joueurs, nous utilisons la méthode </w:t>
-      </w:r>
-      <w:proofErr w:type="gramStart"/>
-      <w:r>
-        <w:t>sort(</w:t>
-      </w:r>
-      <w:proofErr w:type="gramEnd"/>
-      <w:r>
-        <w:t xml:space="preserve">) disponible dans l’API Java, applicable sur un objet de type </w:t>
-      </w:r>
-      <w:proofErr w:type="spellStart"/>
-      <w:r>
-        <w:t>ArrayList</w:t>
-      </w:r>
-      <w:proofErr w:type="spellEnd"/>
-      <w:r>
-        <w:t xml:space="preserve"> (une collection). En effet, Java utilise pour ce faire le tri </w:t>
-      </w:r>
-      <w:proofErr w:type="spellStart"/>
-      <w:r>
-        <w:t>Merge</w:t>
-      </w:r>
-      <w:proofErr w:type="spellEnd"/>
-      <w:r>
-        <w:t xml:space="preserve"> Sort (tri fusion) dont voici le pseudo-code :</w:t>
+        <w:t>Pour trier les meilleurs scores obtenus par le joueurs, nous utilisons la méthode sort() disponible dans l’API Java, applicable sur un objet de type ArrayList (une collection). En effet, Java utilise pour ce faire le tri Merge Sort (tri fusion) dont voici le pseudo-code :</w:t>
       </w:r>
     </w:p>
     <w:p/>
@@ -8136,26 +7762,8 @@
       <w:pPr>
         <w:pStyle w:val="Pseudo-code"/>
       </w:pPr>
-      <w:proofErr w:type="spellStart"/>
-      <w:r>
-        <w:t>procedure</w:t>
-      </w:r>
-      <w:proofErr w:type="spellEnd"/>
-      <w:r>
-        <w:t xml:space="preserve"> </w:t>
-      </w:r>
-      <w:proofErr w:type="spellStart"/>
-      <w:proofErr w:type="gramStart"/>
-      <w:r>
-        <w:t>triFusionI</w:t>
-      </w:r>
-      <w:proofErr w:type="spellEnd"/>
-      <w:r>
-        <w:t>(</w:t>
-      </w:r>
-      <w:proofErr w:type="gramEnd"/>
-      <w:r>
-        <w:t xml:space="preserve">entier[] tab) </w:t>
+      <w:r>
+        <w:t xml:space="preserve">procedure triFusionI(entier[] tab) </w:t>
       </w:r>
     </w:p>
     <w:p>
@@ -8163,23 +7771,7 @@
         <w:pStyle w:val="Pseudo-code"/>
       </w:pPr>
       <w:r>
-        <w:t xml:space="preserve">   </w:t>
-      </w:r>
-      <w:proofErr w:type="gramStart"/>
-      <w:r>
-        <w:t>entier[</w:t>
-      </w:r>
-      <w:proofErr w:type="gramEnd"/>
-      <w:r>
-        <w:t xml:space="preserve">] </w:t>
-      </w:r>
-      <w:proofErr w:type="spellStart"/>
-      <w:r>
-        <w:t>tmp</w:t>
-      </w:r>
-      <w:proofErr w:type="spellEnd"/>
-      <w:r>
-        <w:t xml:space="preserve"> &lt;- tableau de taille N; </w:t>
+        <w:t xml:space="preserve">   entier[] tmp &lt;- tableau de taille N; </w:t>
       </w:r>
     </w:p>
     <w:p>
@@ -8187,15 +7779,7 @@
         <w:pStyle w:val="Pseudo-code"/>
       </w:pPr>
       <w:r>
-        <w:t xml:space="preserve">   </w:t>
-      </w:r>
-      <w:proofErr w:type="gramStart"/>
-      <w:r>
-        <w:t>entier</w:t>
-      </w:r>
-      <w:proofErr w:type="gramEnd"/>
-      <w:r>
-        <w:t xml:space="preserve"> i &lt;- 1; </w:t>
+        <w:t xml:space="preserve">   entier i &lt;- 1; </w:t>
       </w:r>
     </w:p>
     <w:p>
@@ -8203,23 +7787,7 @@
         <w:pStyle w:val="Pseudo-code"/>
       </w:pPr>
       <w:r>
-        <w:t xml:space="preserve">   </w:t>
-      </w:r>
-      <w:proofErr w:type="gramStart"/>
-      <w:r>
-        <w:t>entier</w:t>
-      </w:r>
-      <w:proofErr w:type="gramEnd"/>
-      <w:r>
-        <w:t xml:space="preserve"> </w:t>
-      </w:r>
-      <w:proofErr w:type="spellStart"/>
-      <w:r>
-        <w:t>debut</w:t>
-      </w:r>
-      <w:proofErr w:type="spellEnd"/>
-      <w:r>
-        <w:t xml:space="preserve"> &lt;- 1; </w:t>
+        <w:t xml:space="preserve">   entier debut &lt;- 1; </w:t>
       </w:r>
     </w:p>
     <w:p>
@@ -8227,23 +7795,7 @@
         <w:pStyle w:val="Pseudo-code"/>
       </w:pPr>
       <w:r>
-        <w:t xml:space="preserve">   </w:t>
-      </w:r>
-      <w:proofErr w:type="gramStart"/>
-      <w:r>
-        <w:t>entier</w:t>
-      </w:r>
-      <w:proofErr w:type="gramEnd"/>
-      <w:r>
-        <w:t xml:space="preserve"> fin &lt;- </w:t>
-      </w:r>
-      <w:proofErr w:type="spellStart"/>
-      <w:r>
-        <w:t>debut</w:t>
-      </w:r>
-      <w:proofErr w:type="spellEnd"/>
-      <w:r>
-        <w:t xml:space="preserve"> + i + i - 1; </w:t>
+        <w:t xml:space="preserve">   entier fin &lt;- debut + i + i - 1; </w:t>
       </w:r>
     </w:p>
     <w:p>
@@ -8251,15 +7803,7 @@
         <w:pStyle w:val="Pseudo-code"/>
       </w:pPr>
       <w:r>
-        <w:t xml:space="preserve">   </w:t>
-      </w:r>
-      <w:proofErr w:type="gramStart"/>
-      <w:r>
-        <w:t>tant</w:t>
-      </w:r>
-      <w:proofErr w:type="gramEnd"/>
-      <w:r>
-        <w:t xml:space="preserve"> que (i &lt; N) faire </w:t>
+        <w:t xml:space="preserve">   tant que (i &lt; N) faire </w:t>
       </w:r>
     </w:p>
     <w:p>
@@ -8267,17 +7811,7 @@
         <w:pStyle w:val="Pseudo-code"/>
       </w:pPr>
       <w:r>
-        <w:t xml:space="preserve">      </w:t>
-      </w:r>
-      <w:proofErr w:type="spellStart"/>
-      <w:proofErr w:type="gramStart"/>
-      <w:r>
-        <w:t>debut</w:t>
-      </w:r>
-      <w:proofErr w:type="spellEnd"/>
-      <w:proofErr w:type="gramEnd"/>
-      <w:r>
-        <w:t xml:space="preserve"> &lt;- 1; </w:t>
+        <w:t xml:space="preserve">      debut &lt;- 1; </w:t>
       </w:r>
     </w:p>
     <w:p>
@@ -8285,23 +7819,7 @@
         <w:pStyle w:val="Pseudo-code"/>
       </w:pPr>
       <w:r>
-        <w:t xml:space="preserve">      </w:t>
-      </w:r>
-      <w:proofErr w:type="gramStart"/>
-      <w:r>
-        <w:t>tant</w:t>
-      </w:r>
-      <w:proofErr w:type="gramEnd"/>
-      <w:r>
-        <w:t xml:space="preserve"> que (</w:t>
-      </w:r>
-      <w:proofErr w:type="spellStart"/>
-      <w:r>
-        <w:t>debut</w:t>
-      </w:r>
-      <w:proofErr w:type="spellEnd"/>
-      <w:r>
-        <w:t xml:space="preserve"> + i -1 &lt; N) faire </w:t>
+        <w:t xml:space="preserve">      tant que (debut + i -1 &lt; N) faire </w:t>
       </w:r>
     </w:p>
     <w:p>
@@ -8309,23 +7827,7 @@
         <w:pStyle w:val="Pseudo-code"/>
       </w:pPr>
       <w:r>
-        <w:t xml:space="preserve">         </w:t>
-      </w:r>
-      <w:proofErr w:type="gramStart"/>
-      <w:r>
-        <w:t>fin</w:t>
-      </w:r>
-      <w:proofErr w:type="gramEnd"/>
-      <w:r>
-        <w:t xml:space="preserve"> &lt;- </w:t>
-      </w:r>
-      <w:proofErr w:type="spellStart"/>
-      <w:r>
-        <w:t>debut</w:t>
-      </w:r>
-      <w:proofErr w:type="spellEnd"/>
-      <w:r>
-        <w:t xml:space="preserve"> + i + i - 1; </w:t>
+        <w:t xml:space="preserve">         fin &lt;- debut + i + i - 1; </w:t>
       </w:r>
     </w:p>
     <w:p>
@@ -8333,15 +7835,7 @@
         <w:pStyle w:val="Pseudo-code"/>
       </w:pPr>
       <w:r>
-        <w:t xml:space="preserve">         </w:t>
-      </w:r>
-      <w:proofErr w:type="gramStart"/>
-      <w:r>
-        <w:t>si</w:t>
-      </w:r>
-      <w:proofErr w:type="gramEnd"/>
-      <w:r>
-        <w:t xml:space="preserve"> (fin &gt; N) alors </w:t>
+        <w:t xml:space="preserve">         si (fin &gt; N) alors </w:t>
       </w:r>
     </w:p>
     <w:p>
@@ -8349,15 +7843,7 @@
         <w:pStyle w:val="Pseudo-code"/>
       </w:pPr>
       <w:r>
-        <w:t xml:space="preserve">            </w:t>
-      </w:r>
-      <w:proofErr w:type="gramStart"/>
-      <w:r>
-        <w:t>fin</w:t>
-      </w:r>
-      <w:proofErr w:type="gramEnd"/>
-      <w:r>
-        <w:t xml:space="preserve"> &lt;- N; </w:t>
+        <w:t xml:space="preserve">            fin &lt;- N; </w:t>
       </w:r>
     </w:p>
     <w:p>
@@ -8365,39 +7851,7 @@
         <w:pStyle w:val="Pseudo-code"/>
       </w:pPr>
       <w:r>
-        <w:t xml:space="preserve">         </w:t>
-      </w:r>
-      <w:proofErr w:type="gramStart"/>
-      <w:r>
-        <w:t>fusion(</w:t>
-      </w:r>
-      <w:proofErr w:type="gramEnd"/>
-      <w:r>
-        <w:t xml:space="preserve">tab, </w:t>
-      </w:r>
-      <w:proofErr w:type="spellStart"/>
-      <w:r>
-        <w:t>tmp</w:t>
-      </w:r>
-      <w:proofErr w:type="spellEnd"/>
-      <w:r>
-        <w:t xml:space="preserve">, </w:t>
-      </w:r>
-      <w:proofErr w:type="spellStart"/>
-      <w:r>
-        <w:t>debut</w:t>
-      </w:r>
-      <w:proofErr w:type="spellEnd"/>
-      <w:r>
-        <w:t xml:space="preserve">, </w:t>
-      </w:r>
-      <w:proofErr w:type="spellStart"/>
-      <w:r>
-        <w:t>debut</w:t>
-      </w:r>
-      <w:proofErr w:type="spellEnd"/>
-      <w:r>
-        <w:t xml:space="preserve"> + i - 1, fin); </w:t>
+        <w:t xml:space="preserve">         fusion(tab, tmp, debut, debut + i - 1, fin); </w:t>
       </w:r>
     </w:p>
     <w:p>
@@ -8405,25 +7859,7 @@
         <w:pStyle w:val="Pseudo-code"/>
       </w:pPr>
       <w:r>
-        <w:t xml:space="preserve">         </w:t>
-      </w:r>
-      <w:proofErr w:type="spellStart"/>
-      <w:proofErr w:type="gramStart"/>
-      <w:r>
-        <w:t>debut</w:t>
-      </w:r>
-      <w:proofErr w:type="spellEnd"/>
-      <w:proofErr w:type="gramEnd"/>
-      <w:r>
-        <w:t xml:space="preserve"> &lt;- </w:t>
-      </w:r>
-      <w:proofErr w:type="spellStart"/>
-      <w:r>
-        <w:t>debut</w:t>
-      </w:r>
-      <w:proofErr w:type="spellEnd"/>
-      <w:r>
-        <w:t xml:space="preserve"> + i + i; </w:t>
+        <w:t xml:space="preserve">         debut &lt;- debut + i + i; </w:t>
       </w:r>
     </w:p>
     <w:p>
@@ -8431,15 +7867,7 @@
         <w:pStyle w:val="Pseudo-code"/>
       </w:pPr>
       <w:r>
-        <w:t xml:space="preserve">      </w:t>
-      </w:r>
-      <w:proofErr w:type="gramStart"/>
-      <w:r>
-        <w:t>fin</w:t>
-      </w:r>
-      <w:proofErr w:type="gramEnd"/>
-      <w:r>
-        <w:t xml:space="preserve"> tant que </w:t>
+        <w:t xml:space="preserve">      fin tant que </w:t>
       </w:r>
     </w:p>
     <w:p>
@@ -8455,36 +7883,15 @@
         <w:pStyle w:val="Pseudo-code"/>
       </w:pPr>
       <w:r>
-        <w:t xml:space="preserve">   </w:t>
-      </w:r>
-      <w:proofErr w:type="gramStart"/>
-      <w:r>
-        <w:t>fin</w:t>
-      </w:r>
-      <w:proofErr w:type="gramEnd"/>
-      <w:r>
-        <w:t xml:space="preserve"> tant que </w:t>
+        <w:t xml:space="preserve">   fin tant que </w:t>
       </w:r>
     </w:p>
     <w:p>
       <w:pPr>
         <w:pStyle w:val="Pseudo-code"/>
       </w:pPr>
-      <w:proofErr w:type="gramStart"/>
-      <w:r>
-        <w:t>fin</w:t>
-      </w:r>
-      <w:proofErr w:type="gramEnd"/>
-      <w:r>
-        <w:t xml:space="preserve"> </w:t>
-      </w:r>
-      <w:proofErr w:type="spellStart"/>
-      <w:r>
-        <w:t>procedure</w:t>
-      </w:r>
-      <w:proofErr w:type="spellEnd"/>
-      <w:r>
-        <w:t xml:space="preserve"> </w:t>
+      <w:r>
+        <w:t xml:space="preserve">fin procedure </w:t>
       </w:r>
     </w:p>
     <w:p>
@@ -8535,16 +7942,11 @@
         <w:pStyle w:val="Titre4"/>
       </w:pPr>
       <w:r>
-        <w:t xml:space="preserve">Algorithme de </w:t>
-      </w:r>
-      <w:proofErr w:type="spellStart"/>
-      <w:r>
-        <w:t>Di</w:t>
+        <w:t>Algorithme de Di</w:t>
       </w:r>
       <w:r>
         <w:t>jkstra</w:t>
       </w:r>
-      <w:proofErr w:type="spellEnd"/>
     </w:p>
     <w:p>
       <w:r>
@@ -8574,17 +7976,12 @@
         <w:t xml:space="preserve">complexité </w:t>
       </w:r>
       <w:r>
-        <w:t xml:space="preserve">de l'algorithme </w:t>
-      </w:r>
-      <w:proofErr w:type="gramStart"/>
-      <w:r>
-        <w:t>est</w:t>
+        <w:t>de l'algorithme est</w:t>
       </w:r>
       <w:r>
         <w:t xml:space="preserve"> </w:t>
       </w:r>
       <m:oMath>
-        <w:proofErr w:type="gramEnd"/>
         <m:r>
           <w:rPr>
             <w:rFonts w:ascii="Cambria Math" w:hAnsi="Cambria Math"/>
@@ -9205,14 +8602,12 @@
       <w:r>
         <w:t xml:space="preserve"> et </w:t>
       </w:r>
-      <w:proofErr w:type="spellStart"/>
       <w:r>
         <w:rPr>
           <w:i/>
         </w:rPr>
         <w:t>Seven</w:t>
       </w:r>
-      <w:proofErr w:type="spellEnd"/>
       <w:r>
         <w:t>). Cependant, grâce au choix qui a été fait d’utiliser un encodage de type UTF-8 ainsi que celui du langage portable Java, nous pouvons sans soucis travailler sur un environnement Linux ou Mac par exemple.</w:t>
       </w:r>
@@ -9245,187 +8640,154 @@
       <w:r>
         <w:t xml:space="preserve"> au développement d’applications Java. Ce logiciel est très largement répandu dans le monde des développeurs et est très utilisé. Il possède de nombreuses fonctions spécialement conçues pour augmenter la productivité des développeurs et leur simplifier la vie (comme le </w:t>
       </w:r>
-      <w:proofErr w:type="spellStart"/>
       <w:r>
         <w:rPr>
           <w:i/>
         </w:rPr>
         <w:t>refactoring</w:t>
       </w:r>
-      <w:proofErr w:type="spellEnd"/>
       <w:r>
         <w:t xml:space="preserve"> par exemple). De plus, cette plateforme nous permet d’ajouter toute une série de plugins qui peuvent ajouter des fonctionnalités, telles que SVN (logiciel de gestion des versions du code).</w:t>
       </w:r>
       <w:r>
         <w:t xml:space="preserve"> En ce qui concerne la génération des diagrammes de classe UML, nous utilisons le plugin </w:t>
       </w:r>
-      <w:proofErr w:type="spellStart"/>
       <w:r>
         <w:rPr>
           <w:b/>
           <w:i/>
         </w:rPr>
-        <w:t>eUML</w:t>
-      </w:r>
-      <w:proofErr w:type="spellEnd"/>
+        <w:t>eUML 2.0</w:t>
+      </w:r>
+      <w:r>
+        <w:t xml:space="preserve"> de chez </w:t>
+      </w:r>
       <w:r>
         <w:rPr>
           <w:b/>
           <w:i/>
         </w:rPr>
-        <w:t xml:space="preserve"> 2.0</w:t>
-      </w:r>
-      <w:r>
-        <w:t xml:space="preserve"> de chez </w:t>
-      </w:r>
-      <w:proofErr w:type="spellStart"/>
+        <w:t>Soyatec</w:t>
+      </w:r>
+      <w:r>
+        <w:t>.</w:t>
+      </w:r>
+      <w:r>
+        <w:t xml:space="preserve"> Finalement, pour la gestion des versions en fonction de l’avancement du projet, nous utilisons le fameux logiciel </w:t>
+      </w:r>
       <w:r>
         <w:rPr>
           <w:b/>
           <w:i/>
         </w:rPr>
-        <w:t>Soyatec</w:t>
-      </w:r>
-      <w:proofErr w:type="spellEnd"/>
-      <w:r>
-        <w:t>.</w:t>
-      </w:r>
-      <w:r>
-        <w:t xml:space="preserve"> Finalement, pour la gestion des versions en fonction de l’avancement du projet, nous utilisons le fameux logiciel </w:t>
-      </w:r>
-      <w:proofErr w:type="spellStart"/>
+        <w:t>svn</w:t>
+      </w:r>
+      <w:r>
+        <w:t xml:space="preserve"> ainsi que le service </w:t>
+      </w:r>
       <w:r>
         <w:rPr>
           <w:b/>
           <w:i/>
         </w:rPr>
-        <w:t>svn</w:t>
-      </w:r>
-      <w:proofErr w:type="spellEnd"/>
-      <w:r>
-        <w:t xml:space="preserve"> ainsi que le service </w:t>
-      </w:r>
-      <w:proofErr w:type="spellStart"/>
+        <w:t>GoogleCode</w:t>
+      </w:r>
+      <w:r>
+        <w:t xml:space="preserve"> afin de garder une trace de notre code à chaque nouvelle étape du projet, le tout étant sauvegardé sur un serveur.</w:t>
+      </w:r>
+    </w:p>
+    <w:p>
+      <w:pPr>
+        <w:ind w:firstLine="0"/>
+        <w:rPr>
+          <w:b/>
+        </w:rPr>
+      </w:pPr>
+    </w:p>
+    <w:p>
+      <w:pPr>
+        <w:pStyle w:val="Titre3"/>
+      </w:pPr>
+      <w:bookmarkStart w:id="30" w:name="_Toc250999469"/>
+      <w:r>
+        <w:t>Librairies externes</w:t>
+      </w:r>
+      <w:r>
+        <w:t xml:space="preserve"> [LAZHAR]</w:t>
+      </w:r>
+      <w:bookmarkEnd w:id="30"/>
+    </w:p>
+    <w:p/>
+    <w:p>
+      <w:pPr>
+        <w:pStyle w:val="Titre4"/>
+      </w:pPr>
+      <w:r>
+        <w:t>JGraphT</w:t>
+      </w:r>
+    </w:p>
+    <w:p>
+      <w:r>
+        <w:t>Nous utilisons la librairie</w:t>
+      </w:r>
+      <w:r>
+        <w:t xml:space="preserve"> (libre)</w:t>
+      </w:r>
+      <w:r>
+        <w:t xml:space="preserve"> externe </w:t>
+      </w:r>
       <w:r>
         <w:rPr>
           <w:b/>
           <w:i/>
         </w:rPr>
-        <w:t>GoogleCode</w:t>
-      </w:r>
-      <w:proofErr w:type="spellEnd"/>
-      <w:r>
-        <w:t xml:space="preserve"> afin de garder une trace de notre code à chaque nouvelle étape du projet, le tout étant sauvegardé sur un serveur.</w:t>
-      </w:r>
-    </w:p>
-    <w:p>
-      <w:pPr>
-        <w:ind w:firstLine="0"/>
-        <w:rPr>
-          <w:b/>
-        </w:rPr>
-      </w:pPr>
-    </w:p>
-    <w:p>
-      <w:pPr>
-        <w:pStyle w:val="Titre3"/>
-      </w:pPr>
-      <w:bookmarkStart w:id="30" w:name="_Toc250999469"/>
-      <w:r>
-        <w:t>Librairies externes</w:t>
-      </w:r>
-      <w:r>
-        <w:t xml:space="preserve"> [LAZHAR]</w:t>
-      </w:r>
-      <w:bookmarkEnd w:id="30"/>
-    </w:p>
-    <w:p/>
-    <w:p>
-      <w:pPr>
-        <w:pStyle w:val="Titre4"/>
-      </w:pPr>
-      <w:proofErr w:type="spellStart"/>
-      <w:r>
         <w:t>JGraphT</w:t>
       </w:r>
-      <w:proofErr w:type="spellEnd"/>
-    </w:p>
-    <w:p>
-      <w:r>
-        <w:t>Nous utilisons la librairie</w:t>
-      </w:r>
-      <w:r>
-        <w:t xml:space="preserve"> (libre)</w:t>
-      </w:r>
-      <w:r>
-        <w:t xml:space="preserve"> externe </w:t>
-      </w:r>
-      <w:proofErr w:type="spellStart"/>
       <w:r>
         <w:rPr>
           <w:b/>
           <w:i/>
         </w:rPr>
-        <w:t>JGraphT</w:t>
-      </w:r>
-      <w:proofErr w:type="spellEnd"/>
+        <w:t xml:space="preserve"> </w:t>
+      </w:r>
+      <w:r>
+        <w:t>codée en Java. En effet, cette librairie possède toutes les briques logicielles nécessaires à la création de graphes</w:t>
+      </w:r>
+      <w:r>
+        <w:t xml:space="preserve"> (de tout type)</w:t>
+      </w:r>
+      <w:r>
+        <w:t>. Nous l’utilisons comme une boîte noire sans se soucier de son implémentation.</w:t>
+      </w:r>
+      <w:r>
+        <w:t xml:space="preserve"> Le choix de cette librairie n’a pas été sans réflexion. En effet, après quelques recherches effectuées sur Internet ainsi qu’une discussion avec le professeur, cette librairie nous parait correcte.</w:t>
+      </w:r>
+    </w:p>
+    <w:p/>
+    <w:p>
+      <w:pPr>
+        <w:pStyle w:val="Titre4"/>
+      </w:pPr>
+      <w:r>
+        <w:t>JLayer</w:t>
+      </w:r>
+    </w:p>
+    <w:p>
+      <w:r>
+        <w:t xml:space="preserve">Nous utilisons la librairie (libre) externe </w:t>
+      </w:r>
       <w:r>
         <w:rPr>
           <w:b/>
           <w:i/>
         </w:rPr>
-        <w:t xml:space="preserve"> </w:t>
-      </w:r>
-      <w:r>
-        <w:t>codée en Java. En effet, cette librairie possède toutes les briques logicielles nécessaires à la création de graphes</w:t>
-      </w:r>
-      <w:r>
-        <w:t xml:space="preserve"> (de tout type)</w:t>
-      </w:r>
-      <w:r>
-        <w:t>. Nous l’utilisons comme une boîte noire sans se soucier de son implémentation.</w:t>
-      </w:r>
-      <w:r>
-        <w:t xml:space="preserve"> Le choix de cette librairie n’a pas été sans réflexion. En effet, après quelques recherches effectuées sur Internet ainsi qu’une discussion avec le professeur, cette librairie nous parait correcte.</w:t>
-      </w:r>
-    </w:p>
-    <w:p/>
-    <w:p>
-      <w:pPr>
-        <w:pStyle w:val="Titre4"/>
-      </w:pPr>
-      <w:proofErr w:type="spellStart"/>
-      <w:r>
         <w:t>JLayer</w:t>
       </w:r>
-      <w:proofErr w:type="spellEnd"/>
-    </w:p>
-    <w:p>
-      <w:r>
-        <w:t xml:space="preserve">Nous utilisons la librairie (libre) externe </w:t>
-      </w:r>
-      <w:proofErr w:type="spellStart"/>
-      <w:r>
-        <w:rPr>
-          <w:b/>
-          <w:i/>
-        </w:rPr>
-        <w:t>JLayer</w:t>
-      </w:r>
-      <w:proofErr w:type="spellEnd"/>
       <w:r>
         <w:t xml:space="preserve"> codée en Java. Cette librairie nous permet de jouer des musiques codées en divers formats tel que le mp3 par exemple</w:t>
       </w:r>
       <w:r>
-        <w:t xml:space="preserve"> (ou le </w:t>
-      </w:r>
-      <w:proofErr w:type="spellStart"/>
-      <w:r>
-        <w:t>wav</w:t>
-      </w:r>
-      <w:proofErr w:type="spellEnd"/>
-      <w:r>
-        <w:t>)</w:t>
+        <w:t xml:space="preserve"> (ou le wav)</w:t>
       </w:r>
       <w:r>
         <w:t>. Elle sert uniquement à jouer de la musique, ce qui apporte un petit plus au projet.</w:t>
@@ -9708,21 +9070,18 @@
     <w:p>
       <w:pPr>
         <w:pStyle w:val="Titre3"/>
-      </w:pPr>
-      <w:bookmarkStart w:id="34" w:name="_Toc250999473"/>
-      <w:r>
-        <w:t>Gestion de la concurrence</w:t>
-      </w:r>
-      <w:r>
-        <w:t xml:space="preserve"> </w:t>
-      </w:r>
-      <w:r>
         <w:rPr>
           <w:rFonts w:ascii="Arial" w:hAnsi="Arial"/>
           <w:color w:val="FF0000"/>
           <w:sz w:val="24"/>
         </w:rPr>
-        <w:t>[</w:t>
+      </w:pPr>
+      <w:bookmarkStart w:id="34" w:name="_Toc250999473"/>
+      <w:r>
+        <w:t>Gestion de la concurrence</w:t>
+      </w:r>
+      <w:r>
+        <w:t xml:space="preserve"> </w:t>
       </w:r>
       <w:r>
         <w:rPr>
@@ -9730,7 +9089,7 @@
           <w:color w:val="FF0000"/>
           <w:sz w:val="24"/>
         </w:rPr>
-        <w:t>PIERRE-DO</w:t>
+        <w:t>[</w:t>
       </w:r>
       <w:r>
         <w:rPr>
@@ -9738,9 +9097,102 @@
           <w:color w:val="FF0000"/>
           <w:sz w:val="24"/>
         </w:rPr>
+        <w:t>PIERRE-DO</w:t>
+      </w:r>
+      <w:r>
+        <w:rPr>
+          <w:rFonts w:ascii="Arial" w:hAnsi="Arial"/>
+          <w:color w:val="FF0000"/>
+          <w:sz w:val="24"/>
+        </w:rPr>
         <w:t>]</w:t>
       </w:r>
       <w:bookmarkEnd w:id="34"/>
+    </w:p>
+    <w:p/>
+    <w:p>
+      <w:r>
+        <w:t xml:space="preserve">Ici nous allons </w:t>
+      </w:r>
+      <w:r>
+        <w:t xml:space="preserve">très </w:t>
+      </w:r>
+      <w:r>
+        <w:t xml:space="preserve">brièvement discuter d’un point relatif à la gestion de threads qui nous a posé quelques soucis, la gestion cohérente de la concurrence. </w:t>
+      </w:r>
+    </w:p>
+    <w:p/>
+    <w:p>
+      <w:r>
+        <w:t>En effet, nous avons eu des soucis d’interactions entre les threads, notamment lors de la lecture et de l’écriture sur le maillage. La cause était que lorsque l’utilisateur dans le thread principal éditait le maillage à l’aide des fonctions prévues à cet effet, il y avait une probabilité élevée qu’un thread gérant une créature veuille accéder également au maillage au même moment, d’où des exceptions liées à la concurrence levée par la machine virtuelle Java.</w:t>
+      </w:r>
+    </w:p>
+    <w:p/>
+    <w:p>
+      <w:r>
+        <w:t xml:space="preserve">Nous avons donc résolu le souci par un mécanisme de gestion de la concurrence de base en Java à l’aide du mot clef </w:t>
+      </w:r>
+      <w:r>
+        <w:rPr>
+          <w:i/>
+        </w:rPr>
+        <w:t>synchronized</w:t>
+      </w:r>
+      <w:r>
+        <w:t xml:space="preserve">, prenant également un paramètre relatif à l’objet auquel on veut accéder de manière exclusive. Ce mot clef permet de définir un </w:t>
+      </w:r>
+      <w:r>
+        <w:rPr>
+          <w:i/>
+        </w:rPr>
+        <w:t>mutex</w:t>
+      </w:r>
+      <w:r>
+        <w:t xml:space="preserve"> sur une structure ou une méthode qui n’autorise qu’un seul thread à la fois à accéder à la ressource.</w:t>
+      </w:r>
+    </w:p>
+    <w:p/>
+    <w:p>
+      <w:r>
+        <w:t>Nos soucis étant liés à un accès concurrent sans gestion de priorité et à des soucis de temps réel, nous n’avons pas jugé utile de pousser plus loin la gestion de la concurrence dans nos classes. Nous n’avons pas utilité de concepts de sections critiques par exemple.</w:t>
+      </w:r>
+    </w:p>
+    <w:p/>
+    <w:p>
+      <w:r>
+        <w:t xml:space="preserve">Cependant, nos classes respectent les concepts de suretés (rien qui ne devrait arriver ne se passe, plus d’erreurs liées à la concurrence) et surtout de vivacité. La gestion par </w:t>
+      </w:r>
+      <w:r>
+        <w:rPr>
+          <w:i/>
+        </w:rPr>
+        <w:t>mutex</w:t>
+      </w:r>
+      <w:r>
+        <w:t xml:space="preserve"> basiques interdit un éventuelle </w:t>
+      </w:r>
+      <w:r>
+        <w:rPr>
+          <w:i/>
+        </w:rPr>
+        <w:t>deadlock</w:t>
+      </w:r>
+      <w:r>
+        <w:t xml:space="preserve"> (interbloquage)</w:t>
+      </w:r>
+      <w:r>
+        <w:t>, fatal au bon déroulement du programme.</w:t>
+      </w:r>
+    </w:p>
+    <w:p/>
+    <w:p>
+      <w:r>
+        <w:t xml:space="preserve">La gestion propre et efficace des problèmes liés à la concurrence faisant l’objet d’un cours à part entière, nous ne nous sommes pas attardé </w:t>
+      </w:r>
+      <w:r>
+        <w:lastRenderedPageBreak/>
+        <w:t>plus qu’absolument nécessaire sur le sujet. Cependant il nous a été important de mentionner dans le rapport les soucis que nous avons eu ainsi que la manière dont nous avons soit résolu soit contourné le problème.</w:t>
+      </w:r>
     </w:p>
     <w:p>
       <w:pPr>
@@ -9900,21 +9352,7 @@
         <w:rPr>
           <w:iCs/>
         </w:rPr>
-        <w:t xml:space="preserve">Ici nous allons discuter de l’implémentation de la partie algorithmique dure du projet, à savoir le graphe dynamique. Nous avons modélisé ce graphe sous la forme d’une classe Maillage qui contient en interne un graphe implémenté par la librairie externe </w:t>
-      </w:r>
-      <w:proofErr w:type="spellStart"/>
-      <w:r>
-        <w:rPr>
-          <w:iCs/>
-        </w:rPr>
-        <w:t>Jgrapht</w:t>
-      </w:r>
-      <w:proofErr w:type="spellEnd"/>
-      <w:r>
-        <w:rPr>
-          <w:iCs/>
-        </w:rPr>
-        <w:t xml:space="preserve"> (voir section « Outils Logiciels »).</w:t>
+        <w:t>Ici nous allons discuter de l’implémentation de la partie algorithmique dure du projet, à savoir le graphe dynamique. Nous avons modélisé ce graphe sous la forme d’une classe Maillage qui contient en interne un graphe implémenté par la librairie externe Jgrapht (voir section « Outils Logiciels »).</w:t>
       </w:r>
     </w:p>
     <w:p>
@@ -9968,29 +9406,7 @@
         <w:rPr>
           <w:iCs/>
         </w:rPr>
-        <w:t>+ Maillage (</w:t>
-      </w:r>
-      <w:proofErr w:type="spellStart"/>
-      <w:r>
-        <w:rPr>
-          <w:iCs/>
-        </w:rPr>
-        <w:t>int</w:t>
-      </w:r>
-      <w:proofErr w:type="gramStart"/>
-      <w:r>
-        <w:rPr>
-          <w:iCs/>
-        </w:rPr>
-        <w:t>,int,int,int,int</w:t>
-      </w:r>
-      <w:proofErr w:type="spellEnd"/>
-      <w:proofErr w:type="gramEnd"/>
-      <w:r>
-        <w:rPr>
-          <w:iCs/>
-        </w:rPr>
-        <w:t>) : ce constructeur public prend en paramètres dans l’ordre :</w:t>
+        <w:t>+ Maillage (int,int,int,int,int) : ce constructeur public prend en paramètres dans l’ordre :</w:t>
       </w:r>
     </w:p>
     <w:p>
@@ -10093,29 +9509,7 @@
         <w:rPr>
           <w:iCs/>
         </w:rPr>
-        <w:t>+ Maillage (</w:t>
-      </w:r>
-      <w:proofErr w:type="spellStart"/>
-      <w:r>
-        <w:rPr>
-          <w:iCs/>
-        </w:rPr>
-        <w:t>int</w:t>
-      </w:r>
-      <w:proofErr w:type="gramStart"/>
-      <w:r>
-        <w:rPr>
-          <w:iCs/>
-        </w:rPr>
-        <w:t>,int,int</w:t>
-      </w:r>
-      <w:proofErr w:type="spellEnd"/>
-      <w:proofErr w:type="gramEnd"/>
-      <w:r>
-        <w:rPr>
-          <w:iCs/>
-        </w:rPr>
-        <w:t>)</w:t>
+        <w:t>+ Maillage (int,int,int)</w:t>
       </w:r>
       <w:r>
         <w:rPr>
@@ -10145,21 +9539,7 @@
         <w:rPr>
           <w:iCs/>
         </w:rPr>
-        <w:t>Méthodes d’éditions : ces méthodes permettent d’éditer la structure du maillage de manière dynamique après l’avoir crée. Si le rectangle définissant les zones à éditer n’est pas dans la zone, une exception est levée. Méthodes « thread-</w:t>
-      </w:r>
-      <w:proofErr w:type="spellStart"/>
-      <w:r>
-        <w:rPr>
-          <w:iCs/>
-        </w:rPr>
-        <w:t>safe</w:t>
-      </w:r>
-      <w:proofErr w:type="spellEnd"/>
-      <w:r>
-        <w:rPr>
-          <w:iCs/>
-        </w:rPr>
-        <w:t> ».</w:t>
+        <w:t>Méthodes d’éditions : ces méthodes permettent d’éditer la structure du maillage de manière dynamique après l’avoir crée. Si le rectangle définissant les zones à éditer n’est pas dans la zone, une exception est levée. Méthodes « thread-safe ».</w:t>
       </w:r>
     </w:p>
     <w:p>
@@ -10176,35 +9556,7 @@
         <w:rPr>
           <w:iCs/>
         </w:rPr>
-        <w:t xml:space="preserve">+ </w:t>
-      </w:r>
-      <w:proofErr w:type="spellStart"/>
-      <w:r>
-        <w:rPr>
-          <w:iCs/>
-        </w:rPr>
-        <w:t>void</w:t>
-      </w:r>
-      <w:proofErr w:type="spellEnd"/>
-      <w:r>
-        <w:rPr>
-          <w:iCs/>
-        </w:rPr>
-        <w:t xml:space="preserve"> </w:t>
-      </w:r>
-      <w:proofErr w:type="spellStart"/>
-      <w:r>
-        <w:rPr>
-          <w:iCs/>
-        </w:rPr>
-        <w:t>activerZone</w:t>
-      </w:r>
-      <w:proofErr w:type="spellEnd"/>
-      <w:r>
-        <w:rPr>
-          <w:iCs/>
-        </w:rPr>
-        <w:t>(Rectangle) : Permet d’activer une zone dans le maillage, c'est-à-dire de définir les nœuds contenus dans le rectangle passé en paramètre comme actifs et de les relier aux nœuds actifs adjacents. Le rectangle a une dimension en pixels relatifs à la zone de jeu.</w:t>
+        <w:t>+ void activerZone(Rectangle) : Permet d’activer une zone dans le maillage, c'est-à-dire de définir les nœuds contenus dans le rectangle passé en paramètre comme actifs et de les relier aux nœuds actifs adjacents. Le rectangle a une dimension en pixels relatifs à la zone de jeu.</w:t>
       </w:r>
     </w:p>
     <w:p>
@@ -10221,35 +9573,7 @@
         <w:rPr>
           <w:iCs/>
         </w:rPr>
-        <w:t xml:space="preserve">+ </w:t>
-      </w:r>
-      <w:proofErr w:type="spellStart"/>
-      <w:r>
-        <w:rPr>
-          <w:iCs/>
-        </w:rPr>
-        <w:t>void</w:t>
-      </w:r>
-      <w:proofErr w:type="spellEnd"/>
-      <w:r>
-        <w:rPr>
-          <w:iCs/>
-        </w:rPr>
-        <w:t xml:space="preserve"> </w:t>
-      </w:r>
-      <w:proofErr w:type="spellStart"/>
-      <w:r>
-        <w:rPr>
-          <w:iCs/>
-        </w:rPr>
-        <w:t>desactiverZone</w:t>
-      </w:r>
-      <w:proofErr w:type="spellEnd"/>
-      <w:r>
-        <w:rPr>
-          <w:iCs/>
-        </w:rPr>
-        <w:t xml:space="preserve">(Rectangle) : Permet de désactiver une zone dans le maillage, c'est-à-dire de marquer comme accessibles les nœuds contenus dans le rectangle passé en paramètre et de supprimer les arcs dans le graphe relatifs </w:t>
+        <w:t xml:space="preserve">+ void desactiverZone(Rectangle) : Permet de désactiver une zone dans le maillage, c'est-à-dire de marquer comme accessibles les nœuds contenus dans le rectangle passé en paramètre et de supprimer les arcs dans le graphe relatifs </w:t>
       </w:r>
       <w:r>
         <w:rPr>
@@ -10273,21 +9597,7 @@
         <w:rPr>
           <w:iCs/>
         </w:rPr>
-        <w:t>Méthode de calcul : Permet d’obtenir des informations sur le maillage, notamment le chemin le plus court d’un point à un autre. Méthode « thread-</w:t>
-      </w:r>
-      <w:proofErr w:type="spellStart"/>
-      <w:r>
-        <w:rPr>
-          <w:iCs/>
-        </w:rPr>
-        <w:t>safe</w:t>
-      </w:r>
-      <w:proofErr w:type="spellEnd"/>
-      <w:r>
-        <w:rPr>
-          <w:iCs/>
-        </w:rPr>
-        <w:t> ».</w:t>
+        <w:t>Méthode de calcul : Permet d’obtenir des informations sur le maillage, notamment le chemin le plus court d’un point à un autre. Méthode « thread-safe ».</w:t>
       </w:r>
     </w:p>
     <w:p>
@@ -10304,65 +9614,7 @@
         <w:rPr>
           <w:iCs/>
         </w:rPr>
-        <w:t xml:space="preserve">+ </w:t>
-      </w:r>
-      <w:proofErr w:type="spellStart"/>
-      <w:r>
-        <w:rPr>
-          <w:iCs/>
-        </w:rPr>
-        <w:t>ArrayList</w:t>
-      </w:r>
-      <w:proofErr w:type="spellEnd"/>
-      <w:r>
-        <w:rPr>
-          <w:iCs/>
-        </w:rPr>
-        <w:t xml:space="preserve">&lt;Point&gt; </w:t>
-      </w:r>
-      <w:proofErr w:type="spellStart"/>
-      <w:proofErr w:type="gramStart"/>
-      <w:r>
-        <w:rPr>
-          <w:iCs/>
-        </w:rPr>
-        <w:t>plusCourtChemin</w:t>
-      </w:r>
-      <w:proofErr w:type="spellEnd"/>
-      <w:r>
-        <w:rPr>
-          <w:iCs/>
-        </w:rPr>
-        <w:t>(</w:t>
-      </w:r>
-      <w:proofErr w:type="spellStart"/>
-      <w:proofErr w:type="gramEnd"/>
-      <w:r>
-        <w:rPr>
-          <w:iCs/>
-        </w:rPr>
-        <w:t>int,int,int,int</w:t>
-      </w:r>
-      <w:proofErr w:type="spellEnd"/>
-      <w:r>
-        <w:rPr>
-          <w:iCs/>
-        </w:rPr>
-        <w:t xml:space="preserve">) :  C’est la méthode principale du maillage. Elle permet à partir des coordonnées des points de départ et d’arrivée de calculer selon le maillage le chemin le plus court, qu’elle retournera sous forme d’un </w:t>
-      </w:r>
-      <w:proofErr w:type="spellStart"/>
-      <w:r>
-        <w:rPr>
-          <w:iCs/>
-        </w:rPr>
-        <w:t>ArrayList</w:t>
-      </w:r>
-      <w:proofErr w:type="spellEnd"/>
-      <w:r>
-        <w:rPr>
-          <w:iCs/>
-        </w:rPr>
-        <w:t xml:space="preserve"> de points représentant les différentes étapes du chemin. Dans l’ordre des paramètres :</w:t>
+        <w:t>+ ArrayList&lt;Point&gt; plusCourtChemin(int,int,int,int) :  C’est la méthode principale du maillage. Elle permet à partir des coordonnées des points de départ et d’arrivée de calculer selon le maillage le chemin le plus court, qu’elle retournera sous forme d’un ArrayList de points représentant les différentes étapes du chemin. Dans l’ordre des paramètres :</w:t>
       </w:r>
     </w:p>
     <w:p>
@@ -10447,21 +9699,7 @@
         <w:rPr>
           <w:iCs/>
         </w:rPr>
-        <w:t xml:space="preserve">Accesseurs : Cet ensemble des méthodes permet de consulter l’état du maillage à n’importe quel moment,  par exemple de récupérer la liste des nœuds internes au graphe. Nous ne détaillerons pas ici l’ensemble des méthodes, pour les détails voir la </w:t>
-      </w:r>
-      <w:proofErr w:type="spellStart"/>
-      <w:r>
-        <w:rPr>
-          <w:iCs/>
-        </w:rPr>
-        <w:t>JavaDoc</w:t>
-      </w:r>
-      <w:proofErr w:type="spellEnd"/>
-      <w:r>
-        <w:rPr>
-          <w:iCs/>
-        </w:rPr>
-        <w:t>.</w:t>
+        <w:t>Accesseurs : Cet ensemble des méthodes permet de consulter l’état du maillage à n’importe quel moment,  par exemple de récupérer la liste des nœuds internes au graphe. Nous ne détaillerons pas ici l’ensemble des méthodes, pour les détails voir la JavaDoc.</w:t>
       </w:r>
     </w:p>
     <w:p>
@@ -10516,8 +9754,115 @@
         <w:pStyle w:val="Pseudo-code"/>
       </w:pPr>
       <w:r>
+        <w:t>Pour un nœud cible :</w:t>
+      </w:r>
+    </w:p>
+    <w:p>
+      <w:pPr>
+        <w:pStyle w:val="Pseudo-code"/>
+      </w:pPr>
+      <w:r>
+        <w:t>Ajout du nœud dans le graphe.</w:t>
+      </w:r>
+    </w:p>
+    <w:p>
+      <w:pPr>
+        <w:pStyle w:val="Pseudo-code"/>
+      </w:pPr>
+      <w:r>
+        <w:t>Marquer le nœud comme actif.</w:t>
+      </w:r>
+    </w:p>
+    <w:p>
+      <w:pPr>
+        <w:pStyle w:val="Pseudo-code"/>
+      </w:pPr>
+      <w:r>
+        <w:t>for tout ses voisins do</w:t>
+      </w:r>
+    </w:p>
+    <w:p>
+      <w:pPr>
+        <w:pStyle w:val="Pseudo-code"/>
+      </w:pPr>
+      <w:r>
+        <w:tab/>
+        <w:t>if le voisin est actif do</w:t>
+      </w:r>
+    </w:p>
+    <w:p>
+      <w:pPr>
+        <w:pStyle w:val="Pseudo-code"/>
+      </w:pPr>
+      <w:r>
+        <w:tab/>
+      </w:r>
+      <w:r>
+        <w:tab/>
+        <w:t>Ajout dans le graphe d’un arc cible &lt;-&gt; voisin.</w:t>
+      </w:r>
+    </w:p>
+    <w:p>
+      <w:pPr>
+        <w:pStyle w:val="Pseudo-code"/>
+      </w:pPr>
+      <w:r>
+        <w:tab/>
+      </w:r>
+      <w:r>
+        <w:tab/>
+        <w:t>Assignation du poids de l’arc, c'est-à-dire la distance en pixel qui sépare les deux points.</w:t>
+      </w:r>
+    </w:p>
+    <w:p>
+      <w:pPr>
+        <w:pStyle w:val="Pseudo-code"/>
+      </w:pPr>
+      <w:r>
+        <w:tab/>
+        <w:t>End if</w:t>
+      </w:r>
+    </w:p>
+    <w:p>
+      <w:pPr>
+        <w:pStyle w:val="Pseudo-code"/>
+      </w:pPr>
+      <w:r>
+        <w:t>End for</w:t>
+      </w:r>
+    </w:p>
+    <w:p>
+      <w:pPr>
+        <w:rPr>
+          <w:iCs/>
+        </w:rPr>
+      </w:pPr>
+    </w:p>
+    <w:p>
+      <w:pPr>
+        <w:ind w:firstLine="0"/>
+        <w:jc w:val="left"/>
+        <w:rPr>
+          <w:iCs/>
+        </w:rPr>
+      </w:pPr>
+      <w:r>
+        <w:rPr>
+          <w:iCs/>
+        </w:rPr>
+        <w:br w:type="page"/>
+      </w:r>
+    </w:p>
+    <w:p>
+      <w:pPr>
+        <w:rPr>
+          <w:iCs/>
+        </w:rPr>
+      </w:pPr>
+      <w:r>
+        <w:lastRenderedPageBreak/>
         <w:pict>
-          <v:group id="_x0000_s1483" editas="canvas" style="position:absolute;left:0;text-align:left;margin-left:317.5pt;margin-top:12pt;width:165.9pt;height:140.3pt;z-index:251660288" coordorigin="4163,2442" coordsize="2634,2228">
+          <v:group id="_x0000_s1483" editas="canvas" style="position:absolute;left:0;text-align:left;margin-left:299.6pt;margin-top:-9.65pt;width:164.9pt;height:139.8pt;z-index:251660288" coordorigin="4171,2442" coordsize="2618,2220">
             <o:lock v:ext="edit" aspectratio="t"/>
             <v:shapetype id="_x0000_t75" coordsize="21600,21600" o:spt="75" o:preferrelative="t" path="m@4@5l@4@11@9@11@9@5xe" filled="f" stroked="f">
               <v:stroke joinstyle="miter"/>
@@ -10538,7 +9883,7 @@
               <v:path o:extrusionok="f" gradientshapeok="t" o:connecttype="rect"/>
               <o:lock v:ext="edit" aspectratio="t"/>
             </v:shapetype>
-            <v:shape id="_x0000_s1484" type="#_x0000_t75" style="position:absolute;left:4163;top:2442;width:2634;height:2228" o:preferrelative="f">
+            <v:shape id="_x0000_s1484" type="#_x0000_t75" style="position:absolute;left:4171;top:2442;width:2618;height:2220" o:preferrelative="f">
               <v:fill o:detectmouseclick="t"/>
               <v:path o:extrusionok="t" o:connecttype="none"/>
               <o:lock v:ext="edit" text="t"/>
@@ -10585,118 +9930,15 @@
             </v:shapetype>
             <v:shape id="_x0000_s1494" type="#_x0000_t32" style="position:absolute;left:5499;top:2836;width:1;height:534;flip:y" o:connectortype="straight"/>
             <v:shape id="_x0000_s1495" type="#_x0000_t32" style="position:absolute;left:4507;top:2786;width:852;height:641;flip:x y" o:connectortype="straight"/>
+            <v:shape id="_x0000_s1497" type="#_x0000_t32" style="position:absolute;left:4564;top:2639;width:738;height:8;flip:y" o:connectortype="straight"/>
             <w10:wrap type="square"/>
           </v:group>
         </w:pict>
       </w:r>
       <w:r>
-        <w:t>Pour un nœud cible :</w:t>
-      </w:r>
-    </w:p>
-    <w:p>
-      <w:pPr>
-        <w:pStyle w:val="Pseudo-code"/>
-      </w:pPr>
-      <w:r>
-        <w:t>Ajout du nœud dans le graphe.</w:t>
-      </w:r>
-    </w:p>
-    <w:p>
-      <w:pPr>
-        <w:pStyle w:val="Pseudo-code"/>
-      </w:pPr>
-      <w:r>
-        <w:t>Marquer le nœud comme actif.</w:t>
-      </w:r>
-    </w:p>
-    <w:p>
-      <w:pPr>
-        <w:pStyle w:val="Pseudo-code"/>
-      </w:pPr>
-      <w:proofErr w:type="gramStart"/>
-      <w:r>
-        <w:t>for</w:t>
-      </w:r>
-      <w:proofErr w:type="gramEnd"/>
-      <w:r>
-        <w:t xml:space="preserve"> tout ses voisins do</w:t>
-      </w:r>
-    </w:p>
-    <w:p>
-      <w:pPr>
-        <w:pStyle w:val="Pseudo-code"/>
-      </w:pPr>
-      <w:r>
-        <w:tab/>
-      </w:r>
-      <w:proofErr w:type="gramStart"/>
-      <w:r>
-        <w:t>if</w:t>
-      </w:r>
-      <w:proofErr w:type="gramEnd"/>
-      <w:r>
-        <w:t xml:space="preserve"> le voisin est actif do</w:t>
-      </w:r>
-    </w:p>
-    <w:p>
-      <w:pPr>
-        <w:pStyle w:val="Pseudo-code"/>
-      </w:pPr>
-      <w:r>
-        <w:tab/>
-      </w:r>
-      <w:r>
-        <w:tab/>
-        <w:t>Ajout dans le graphe d’un arc cible &lt;-&gt; voisin.</w:t>
-      </w:r>
-    </w:p>
-    <w:p>
-      <w:pPr>
-        <w:pStyle w:val="Pseudo-code"/>
-      </w:pPr>
-      <w:r>
-        <w:tab/>
-      </w:r>
-      <w:r>
-        <w:tab/>
-        <w:t>Assignation du poids de l’arc, c'est-à-dire la distance en pixel qui sépare les deux points.</w:t>
-      </w:r>
-    </w:p>
-    <w:p>
-      <w:pPr>
-        <w:pStyle w:val="Pseudo-code"/>
-      </w:pPr>
-      <w:r>
-        <w:tab/>
-        <w:t>End if</w:t>
-      </w:r>
-    </w:p>
-    <w:p>
-      <w:pPr>
-        <w:pStyle w:val="Pseudo-code"/>
-      </w:pPr>
-      <w:r>
-        <w:t>End for</w:t>
-      </w:r>
-    </w:p>
-    <w:p>
-      <w:pPr>
-        <w:rPr>
-          <w:iCs/>
-        </w:rPr>
-      </w:pPr>
-    </w:p>
-    <w:p>
-      <w:pPr>
-        <w:rPr>
-          <w:iCs/>
-        </w:rPr>
-      </w:pPr>
-      <w:r>
-        <w:rPr>
-          <w:iCs/>
-        </w:rPr>
-        <w:lastRenderedPageBreak/>
+        <w:rPr>
+          <w:iCs/>
+        </w:rPr>
         <w:t>Il est essentiel de retenir que le graphe n’est donc pas orienté. La figure ci-contre illustre l’algorithme, le nœud bleu est le nœud cible, il est relié aux nœuds actifs et lui-même marqué comme actif. Cet algorithme permet d’utiliser la même méthode lors de l’initialisation des nœuds que lors de la réactivation d’une zone après avoir été désactivée.</w:t>
       </w:r>
     </w:p>
@@ -10936,21 +10178,8 @@
         <w:rPr>
           <w:iCs/>
         </w:rPr>
-        <w:t xml:space="preserve">Graphe pondéré (pour permettre de représenter la distance entre les points pour l’algorithme de </w:t>
-      </w:r>
-      <w:proofErr w:type="spellStart"/>
-      <w:r>
-        <w:rPr>
-          <w:iCs/>
-        </w:rPr>
-        <w:t>Dijkstra</w:t>
-      </w:r>
-      <w:proofErr w:type="spellEnd"/>
-      <w:r>
-        <w:rPr>
-          <w:iCs/>
-        </w:rPr>
-        <w:t>).</w:t>
+        <w:lastRenderedPageBreak/>
+        <w:t>Graphe pondéré (pour permettre de représenter la distance entre les points pour l’algorithme de Dijkstra).</w:t>
       </w:r>
     </w:p>
     <w:p>
@@ -10984,7 +10213,6 @@
         <w:rPr>
           <w:iCs/>
         </w:rPr>
-        <w:lastRenderedPageBreak/>
         <w:t>Edition dynamique du maillage par activation ou désactivation d’une zone.</w:t>
       </w:r>
     </w:p>
@@ -11056,21 +10284,7 @@
         <w:rPr>
           <w:iCs/>
         </w:rPr>
-        <w:t xml:space="preserve">Afin de faire fonctionner la classe Maillage, il y a quelques classes annexes (pour chaque classe voir la </w:t>
-      </w:r>
-      <w:proofErr w:type="spellStart"/>
-      <w:r>
-        <w:rPr>
-          <w:iCs/>
-        </w:rPr>
-        <w:t>JavaDoc</w:t>
-      </w:r>
-      <w:proofErr w:type="spellEnd"/>
-      <w:r>
-        <w:rPr>
-          <w:iCs/>
-        </w:rPr>
-        <w:t xml:space="preserve"> pour des informations plus détaillées) :</w:t>
+        <w:t>Afin de faire fonctionner la classe Maillage, il y a quelques classes annexes (pour chaque classe voir la JavaDoc pour des informations plus détaillées) :</w:t>
       </w:r>
     </w:p>
     <w:p>
@@ -11087,35 +10301,7 @@
         <w:rPr>
           <w:iCs/>
         </w:rPr>
-        <w:t xml:space="preserve">Arc : Il s’agit d’un arc dans le maillage. Il étend la classe </w:t>
-      </w:r>
-      <w:proofErr w:type="spellStart"/>
-      <w:r>
-        <w:rPr>
-          <w:iCs/>
-        </w:rPr>
-        <w:t>DefaultWeightedEdge</w:t>
-      </w:r>
-      <w:proofErr w:type="spellEnd"/>
-      <w:r>
-        <w:rPr>
-          <w:iCs/>
-        </w:rPr>
-        <w:t xml:space="preserve"> (de </w:t>
-      </w:r>
-      <w:proofErr w:type="spellStart"/>
-      <w:r>
-        <w:rPr>
-          <w:iCs/>
-        </w:rPr>
-        <w:t>Jgrapht</w:t>
-      </w:r>
-      <w:proofErr w:type="spellEnd"/>
-      <w:r>
-        <w:rPr>
-          <w:iCs/>
-        </w:rPr>
-        <w:t>) pour pouvoir être intégré dans le maillage et pour pouvoir jouer avec le poids de l’arc. Il contient également une référence vers le nœud de départ et le nœud d’arrivée. Une méthode permet également de le convertir en Line2D pour un affichage plus propre dans la zone graphique.</w:t>
+        <w:t>Arc : Il s’agit d’un arc dans le maillage. Il étend la classe DefaultWeightedEdge (de Jgrapht) pour pouvoir être intégré dans le maillage et pour pouvoir jouer avec le poids de l’arc. Il contient également une référence vers le nœud de départ et le nœud d’arrivée. Une méthode permet également de le convertir en Line2D pour un affichage plus propre dans la zone graphique.</w:t>
       </w:r>
     </w:p>
     <w:p>
@@ -11128,33 +10314,11 @@
           <w:iCs/>
         </w:rPr>
       </w:pPr>
-      <w:proofErr w:type="spellStart"/>
-      <w:r>
-        <w:rPr>
-          <w:iCs/>
-        </w:rPr>
-        <w:t>GenerateurDArcs</w:t>
-      </w:r>
-      <w:proofErr w:type="spellEnd"/>
-      <w:r>
-        <w:rPr>
-          <w:iCs/>
-        </w:rPr>
-        <w:t xml:space="preserve"> : Requis dans la structure du </w:t>
-      </w:r>
-      <w:proofErr w:type="spellStart"/>
-      <w:r>
-        <w:rPr>
-          <w:iCs/>
-        </w:rPr>
-        <w:t>JGrapht</w:t>
-      </w:r>
-      <w:proofErr w:type="spellEnd"/>
-      <w:r>
-        <w:rPr>
-          <w:iCs/>
-        </w:rPr>
-        <w:t>, permet de générer les arcs. Utilisé lors de la création du graphe dans la classe Maillage. Il en a été fait une classe externe pour une éventuelle réutilisation ultérieure.</w:t>
+      <w:r>
+        <w:rPr>
+          <w:iCs/>
+        </w:rPr>
+        <w:t>GenerateurDArcs : Requis dans la structure du JGrapht, permet de générer les arcs. Utilisé lors de la création du graphe dans la classe Maillage. Il en a été fait une classe externe pour une éventuelle réutilisation ultérieure.</w:t>
       </w:r>
     </w:p>
     <w:p>
@@ -11184,19 +10348,11 @@
           <w:iCs/>
         </w:rPr>
       </w:pPr>
-      <w:proofErr w:type="spellStart"/>
-      <w:r>
-        <w:rPr>
-          <w:iCs/>
-        </w:rPr>
-        <w:t>PathNotFoundException</w:t>
-      </w:r>
-      <w:proofErr w:type="spellEnd"/>
-      <w:r>
-        <w:rPr>
-          <w:iCs/>
-        </w:rPr>
-        <w:t> : Exception levée par le maillage si aucun chemin n’est trouvé. Classe externe pour permettre aux classes utilisant la classe maillage de traiter correctement cette exception.</w:t>
+      <w:r>
+        <w:rPr>
+          <w:iCs/>
+        </w:rPr>
+        <w:t>PathNotFoundException : Exception levée par le maillage si aucun chemin n’est trouvé. Classe externe pour permettre aux classes utilisant la classe maillage de traiter correctement cette exception.</w:t>
       </w:r>
     </w:p>
     <w:p/>
@@ -11273,7 +10429,6 @@
       <w:r>
         <w:t xml:space="preserve"> avec </w:t>
       </w:r>
-      <w:proofErr w:type="spellStart"/>
       <w:r>
         <w:rPr>
           <w:i/>
@@ -11281,19 +10436,10 @@
         <w:t>JGraphT</w:t>
       </w:r>
       <w:bookmarkEnd w:id="49"/>
-      <w:proofErr w:type="spellEnd"/>
-    </w:p>
-    <w:p>
-      <w:r>
-        <w:t>Pour ce test, nous avons mesuré le temps de génération du graphe associé à un terrain (une « </w:t>
-      </w:r>
-      <w:proofErr w:type="spellStart"/>
-      <w:r>
-        <w:t>map</w:t>
-      </w:r>
-      <w:proofErr w:type="spellEnd"/>
-      <w:r>
-        <w:t> ») du jeu. Nous avons décidé d’effectuer ce test avec un graphe doté d’un nœud tous les 2 pixels, ainsi que 8 arcs par nœuds</w:t>
+    </w:p>
+    <w:p>
+      <w:r>
+        <w:t>Pour ce test, nous avons mesuré le temps de génération du graphe associé à un terrain (une « map ») du jeu. Nous avons décidé d’effectuer ce test avec un graphe doté d’un nœud tous les 2 pixels, ainsi que 8 arcs par nœuds</w:t>
       </w:r>
       <w:r>
         <w:t>, répartis uniformément</w:t>
@@ -11307,6 +10453,7 @@
         <w:ind w:firstLine="0"/>
       </w:pPr>
       <w:r>
+        <w:lastRenderedPageBreak/>
         <w:t>Voici un schéma du graphe généré </w:t>
       </w:r>
       <w:r>
@@ -11377,13 +10524,8 @@
                       <w:ind w:firstLine="0"/>
                       <w:jc w:val="left"/>
                     </w:pPr>
-                    <w:proofErr w:type="gramStart"/>
                     <w:r>
-                      <w:t>y</w:t>
-                    </w:r>
-                    <w:proofErr w:type="gramEnd"/>
-                    <w:r>
-                      <w:t xml:space="preserve"> [pixels]</w:t>
+                      <w:t>y [pixels]</w:t>
                     </w:r>
                   </w:p>
                 </w:txbxContent>
@@ -11617,8 +10759,6 @@
                         <w:szCs w:val="22"/>
                       </w:rPr>
                     </w:pPr>
-                    <w:proofErr w:type="spellStart"/>
-                    <w:proofErr w:type="gramStart"/>
                     <w:r>
                       <w:rPr>
                         <w:sz w:val="22"/>
@@ -11626,8 +10766,6 @@
                       </w:rPr>
                       <w:t>noeuds</w:t>
                     </w:r>
-                    <w:proofErr w:type="spellEnd"/>
-                    <w:proofErr w:type="gramEnd"/>
                   </w:p>
                 </w:txbxContent>
               </v:textbox>
@@ -11645,7 +10783,6 @@
                         <w:szCs w:val="22"/>
                       </w:rPr>
                     </w:pPr>
-                    <w:proofErr w:type="gramStart"/>
                     <w:r>
                       <w:rPr>
                         <w:sz w:val="22"/>
@@ -11653,7 +10790,6 @@
                       </w:rPr>
                       <w:t>arcs</w:t>
                     </w:r>
-                    <w:proofErr w:type="gramEnd"/>
                   </w:p>
                 </w:txbxContent>
               </v:textbox>
@@ -11815,14 +10951,9 @@
     </w:p>
     <w:p>
       <w:r>
-        <w:t xml:space="preserve">Premièrement, on voit sur le premier graphique que le temps de génération d’un maillage est </w:t>
-      </w:r>
-      <w:proofErr w:type="gramStart"/>
-      <w:r>
-        <w:t xml:space="preserve">en </w:t>
+        <w:t xml:space="preserve">Premièrement, on voit sur le premier graphique que le temps de génération d’un maillage est en </w:t>
       </w:r>
       <m:oMath>
-        <w:proofErr w:type="gramEnd"/>
         <m:r>
           <w:rPr>
             <w:rFonts w:ascii="Cambria Math" w:hAnsi="Cambria Math"/>
@@ -11961,14 +11092,12 @@
       <w:r>
         <w:t>Dans ce test, nous nous bornerons à faire des captures d’écran de l’application et à démontrer le bon fonctionnement de l’algorithme de recherche de chemin le plus court (</w:t>
       </w:r>
-      <w:proofErr w:type="spellStart"/>
       <w:r>
         <w:rPr>
           <w:i/>
         </w:rPr>
         <w:t>Dijkstra</w:t>
       </w:r>
-      <w:proofErr w:type="spellEnd"/>
       <w:r>
         <w:t>).</w:t>
       </w:r>
@@ -12398,14 +11527,12 @@
       <w:r>
         <w:t>Lorsqu’un joueur termine une partie, son score est sauvegardé dans un fichier « </w:t>
       </w:r>
-      <w:proofErr w:type="spellStart"/>
       <w:r>
         <w:rPr>
           <w:i/>
         </w:rPr>
         <w:t>sérializé</w:t>
       </w:r>
-      <w:proofErr w:type="spellEnd"/>
       <w:r>
         <w:rPr>
           <w:i/>
@@ -12415,14 +11542,12 @@
       <w:r>
         <w:t xml:space="preserve"> sur le disque dur dans le dossier /</w:t>
       </w:r>
-      <w:proofErr w:type="spellStart"/>
       <w:r>
         <w:rPr>
           <w:rFonts w:ascii="Courier New" w:hAnsi="Courier New" w:cs="Courier New"/>
         </w:rPr>
         <w:t>donnees</w:t>
       </w:r>
-      <w:proofErr w:type="spellEnd"/>
       <w:r>
         <w:rPr>
           <w:rFonts w:cs="Courier New"/>
@@ -12486,7 +11611,6 @@
         <w:rPr>
           <w:rFonts w:cs="Courier New"/>
         </w:rPr>
-        <w:lastRenderedPageBreak/>
         <w:t>Le joueur lance la partie et joue jusqu’à ce qu’il perde.</w:t>
       </w:r>
     </w:p>
@@ -12505,6 +11629,7 @@
         <w:rPr>
           <w:rFonts w:cs="Courier New"/>
         </w:rPr>
+        <w:lastRenderedPageBreak/>
         <w:t>Le joueur a perdu ;</w:t>
       </w:r>
       <w:r>
@@ -12883,21 +12008,12 @@
           <w:rFonts w:ascii="Courier New" w:hAnsi="Courier New" w:cs="Courier New"/>
           <w:b w:val="0"/>
         </w:rPr>
-        <w:t>/</w:t>
-      </w:r>
-      <w:proofErr w:type="spellStart"/>
-      <w:r>
-        <w:rPr>
-          <w:rFonts w:ascii="Courier New" w:hAnsi="Courier New" w:cs="Courier New"/>
+        <w:t>/donnees</w:t>
+      </w:r>
+      <w:r>
+        <w:rPr>
           <w:b w:val="0"/>
         </w:rPr>
-        <w:t>donnees</w:t>
-      </w:r>
-      <w:proofErr w:type="spellEnd"/>
-      <w:r>
-        <w:rPr>
-          <w:b w:val="0"/>
-        </w:rPr>
         <w:t>.</w:t>
       </w:r>
     </w:p>
@@ -12913,6 +12029,7 @@
       </w:pPr>
       <w:bookmarkStart w:id="52" w:name="_Toc250999482"/>
       <w:r>
+        <w:lastRenderedPageBreak/>
         <w:t>Test sur un autre environnement</w:t>
       </w:r>
       <w:bookmarkEnd w:id="52"/>
@@ -12921,13 +12038,8 @@
       <w:r>
         <w:t xml:space="preserve">Nous avons testé notre application sur un environnement Linux. Comme elle est codée en Java, elle est de </w:t>
       </w:r>
-      <w:proofErr w:type="gramStart"/>
-      <w:r>
-        <w:t>toutes façons</w:t>
-      </w:r>
-      <w:proofErr w:type="gramEnd"/>
-      <w:r>
-        <w:t xml:space="preserve"> portable</w:t>
+      <w:r>
+        <w:t>toutes façons portable</w:t>
       </w:r>
       <w:r>
         <w:t>, car cette tâche revient aux concepteurs du langage. Malgré cela, nous avons jugé bon de le tester.</w:t>
@@ -12935,15 +12047,7 @@
     </w:p>
     <w:p>
       <w:r>
-        <w:t xml:space="preserve">Voici une capture d’écran de l’application tournant sur une machine doté de Linux </w:t>
-      </w:r>
-      <w:proofErr w:type="spellStart"/>
-      <w:r>
-        <w:t>Ubuntu</w:t>
-      </w:r>
-      <w:proofErr w:type="spellEnd"/>
-      <w:r>
-        <w:t xml:space="preserve"> 9 :</w:t>
+        <w:t>Voici une capture d’écran de l’application tournant sur une machine doté de Linux Ubuntu 9 :</w:t>
       </w:r>
     </w:p>
     <w:p/>
@@ -13332,15 +12436,7 @@
         <w:t xml:space="preserve"> de pouvoir</w:t>
       </w:r>
       <w:r>
-        <w:t xml:space="preserve"> conclure de manière très positive ce travail. En effet, si on s’en tient au cahier des charges initial, les objectifs sont largement atteints. En ce qui concerne l’organisation et la répartition des tâches ainsi que la collaboration des membres, une bonne entente a régné durant tout le projet. Nous sommes donc </w:t>
-      </w:r>
-      <w:proofErr w:type="gramStart"/>
-      <w:r>
-        <w:t>satisfait</w:t>
-      </w:r>
-      <w:proofErr w:type="gramEnd"/>
-      <w:r>
-        <w:t xml:space="preserve"> et le résultat est au rendez-vous.</w:t>
+        <w:t xml:space="preserve"> conclure de manière très positive ce travail. En effet, si on s’en tient au cahier des charges initial, les objectifs sont largement atteints. En ce qui concerne l’organisation et la répartition des tâches ainsi que la collaboration des membres, une bonne entente a régné durant tout le projet. Nous sommes donc satisfait et le résultat est au rendez-vous.</w:t>
       </w:r>
     </w:p>
     <w:p>
@@ -13443,7 +12539,6 @@
         </w:rPr>
         <w:t xml:space="preserve">Nous avons mené a bien cette tâche grâce notamment à l’utilisation du logiciel </w:t>
       </w:r>
-      <w:proofErr w:type="spellStart"/>
       <w:r>
         <w:rPr>
           <w:b/>
@@ -13452,7 +12547,6 @@
         </w:rPr>
         <w:t>svn</w:t>
       </w:r>
-      <w:proofErr w:type="spellEnd"/>
       <w:r>
         <w:rPr>
           <w:b/>
@@ -13679,21 +12773,7 @@
         <w:rPr>
           <w:lang w:val="fr-CH"/>
         </w:rPr>
-        <w:t>Une célèbre personnalité de l’informatique a dit un jour : « </w:t>
-      </w:r>
-      <w:proofErr w:type="spellStart"/>
-      <w:r>
-        <w:rPr>
-          <w:lang w:val="fr-CH"/>
-        </w:rPr>
-        <w:t>Algorithms</w:t>
-      </w:r>
-      <w:proofErr w:type="spellEnd"/>
-      <w:r>
-        <w:rPr>
-          <w:lang w:val="fr-CH"/>
-        </w:rPr>
-        <w:t xml:space="preserve"> + data structures = programs »</w:t>
+        <w:t>Une célèbre personnalité de l’informatique a dit un jour : « Algorithms + data structures = programs »</w:t>
       </w:r>
       <w:r>
         <w:rPr>
@@ -13706,9 +12786,61 @@
           <w:i/>
           <w:lang w:val="fr-CH"/>
         </w:rPr>
-        <w:t xml:space="preserve">« Algorithme de </w:t>
-      </w:r>
-      <w:proofErr w:type="spellStart"/>
+        <w:t>« Algorithme de Dijkstra »</w:t>
+      </w:r>
+      <w:r>
+        <w:rPr>
+          <w:lang w:val="fr-CH"/>
+        </w:rPr>
+        <w:t>.</w:t>
+      </w:r>
+    </w:p>
+    <w:p>
+      <w:pPr>
+        <w:rPr>
+          <w:lang w:val="fr-CH"/>
+        </w:rPr>
+      </w:pPr>
+    </w:p>
+    <w:p>
+      <w:pPr>
+        <w:pStyle w:val="s-tneutre"/>
+      </w:pPr>
+      <w:r>
+        <w:t>Mettre en œuvre un algorithme de recherche de chemin le plus court (ACPC).</w:t>
+      </w:r>
+    </w:p>
+    <w:p>
+      <w:pPr>
+        <w:rPr>
+          <w:lang w:val="fr-CH"/>
+        </w:rPr>
+      </w:pPr>
+      <w:r>
+        <w:rPr>
+          <w:lang w:val="fr-CH"/>
+        </w:rPr>
+        <w:t>L’objectif a été atteint avec succès.</w:t>
+      </w:r>
+    </w:p>
+    <w:p>
+      <w:pPr>
+        <w:rPr>
+          <w:lang w:val="fr-CH"/>
+        </w:rPr>
+      </w:pPr>
+      <w:r>
+        <w:rPr>
+          <w:lang w:val="fr-CH"/>
+        </w:rPr>
+        <w:t xml:space="preserve">L’algorithme ACPC </w:t>
+      </w:r>
+      <w:r>
+        <w:rPr>
+          <w:lang w:val="fr-CH"/>
+        </w:rPr>
+        <w:t>(</w:t>
+      </w:r>
       <w:r>
         <w:rPr>
           <w:i/>
@@ -13716,76 +12848,6 @@
         </w:rPr>
         <w:t>Dijkstra</w:t>
       </w:r>
-      <w:proofErr w:type="spellEnd"/>
-      <w:r>
-        <w:rPr>
-          <w:i/>
-          <w:lang w:val="fr-CH"/>
-        </w:rPr>
-        <w:t> »</w:t>
-      </w:r>
-      <w:r>
-        <w:rPr>
-          <w:lang w:val="fr-CH"/>
-        </w:rPr>
-        <w:t>.</w:t>
-      </w:r>
-    </w:p>
-    <w:p>
-      <w:pPr>
-        <w:rPr>
-          <w:lang w:val="fr-CH"/>
-        </w:rPr>
-      </w:pPr>
-    </w:p>
-    <w:p>
-      <w:pPr>
-        <w:pStyle w:val="s-tneutre"/>
-      </w:pPr>
-      <w:r>
-        <w:t>Mettre en œuvre un algorithme de recherche de chemin le plus court (ACPC).</w:t>
-      </w:r>
-    </w:p>
-    <w:p>
-      <w:pPr>
-        <w:rPr>
-          <w:lang w:val="fr-CH"/>
-        </w:rPr>
-      </w:pPr>
-      <w:r>
-        <w:rPr>
-          <w:lang w:val="fr-CH"/>
-        </w:rPr>
-        <w:t>L’objectif a été atteint avec succès.</w:t>
-      </w:r>
-    </w:p>
-    <w:p>
-      <w:pPr>
-        <w:rPr>
-          <w:lang w:val="fr-CH"/>
-        </w:rPr>
-      </w:pPr>
-      <w:r>
-        <w:rPr>
-          <w:lang w:val="fr-CH"/>
-        </w:rPr>
-        <w:t xml:space="preserve">L’algorithme ACPC </w:t>
-      </w:r>
-      <w:r>
-        <w:rPr>
-          <w:lang w:val="fr-CH"/>
-        </w:rPr>
-        <w:t>(</w:t>
-      </w:r>
-      <w:proofErr w:type="spellStart"/>
-      <w:r>
-        <w:rPr>
-          <w:i/>
-          <w:lang w:val="fr-CH"/>
-        </w:rPr>
-        <w:t>Dijkstra</w:t>
-      </w:r>
-      <w:proofErr w:type="spellEnd"/>
       <w:r>
         <w:rPr>
           <w:lang w:val="fr-CH"/>
@@ -13911,95 +12973,80 @@
         <w:rPr>
           <w:i/>
         </w:rPr>
+        <w:t>« versionage »</w:t>
+      </w:r>
+      <w:r>
+        <w:t xml:space="preserve"> avec son serveur associé, le projet peut sans problème rester ouvert. Les membres </w:t>
+      </w:r>
+      <w:r>
+        <w:t>participant au développement peuvent</w:t>
+      </w:r>
+      <w:r>
+        <w:t xml:space="preserve"> même évoluer et on pourrait voir </w:t>
+      </w:r>
+      <w:r>
+        <w:t xml:space="preserve">naître </w:t>
+      </w:r>
+      <w:r>
+        <w:t>de nouveaux contributeurs. Tout le principe du développement logiciel</w:t>
+      </w:r>
+      <w:r>
+        <w:t xml:space="preserve"> en groupe</w:t>
+      </w:r>
+      <w:r>
+        <w:t xml:space="preserve"> </w:t>
+      </w:r>
+      <w:r>
+        <w:rPr>
+          <w:i/>
+        </w:rPr>
         <w:t>« </w:t>
       </w:r>
-      <w:proofErr w:type="spellStart"/>
       <w:r>
         <w:rPr>
           <w:i/>
         </w:rPr>
-        <w:t>versionage</w:t>
-      </w:r>
-      <w:proofErr w:type="spellEnd"/>
+        <w:t>Open</w:t>
+      </w:r>
       <w:r>
         <w:rPr>
           <w:i/>
         </w:rPr>
+        <w:t xml:space="preserve"> </w:t>
+      </w:r>
+      <w:r>
+        <w:rPr>
+          <w:i/>
+        </w:rPr>
+        <w:t>S</w:t>
+      </w:r>
+      <w:r>
+        <w:rPr>
+          <w:i/>
+        </w:rPr>
+        <w:t>ource</w:t>
+      </w:r>
+      <w:r>
+        <w:rPr>
+          <w:i/>
+        </w:rPr>
         <w:t> »</w:t>
       </w:r>
       <w:r>
-        <w:t xml:space="preserve"> avec son serveur associé, le projet peut sans problème rester ouvert. Les membres </w:t>
-      </w:r>
-      <w:r>
-        <w:t>participant au développement peuvent</w:t>
-      </w:r>
-      <w:r>
-        <w:t xml:space="preserve"> même évoluer et on pourrait voir </w:t>
-      </w:r>
-      <w:r>
-        <w:t xml:space="preserve">naître </w:t>
-      </w:r>
-      <w:r>
-        <w:t>de nouveaux contributeurs. Tout le principe du développement logiciel</w:t>
-      </w:r>
-      <w:r>
-        <w:t xml:space="preserve"> en groupe</w:t>
-      </w:r>
-      <w:r>
         <w:t xml:space="preserve"> </w:t>
       </w:r>
       <w:r>
-        <w:rPr>
-          <w:i/>
-        </w:rPr>
-        <w:t>« </w:t>
-      </w:r>
-      <w:r>
-        <w:rPr>
-          <w:i/>
-        </w:rPr>
-        <w:t>Open</w:t>
-      </w:r>
-      <w:r>
-        <w:rPr>
-          <w:i/>
-        </w:rPr>
+        <w:t>e</w:t>
+      </w:r>
+      <w:r>
+        <w:t>st ici mis en œuvre gr</w:t>
+      </w:r>
+      <w:r>
+        <w:t>âce au logiciel</w:t>
+      </w:r>
+      <w:r>
         <w:t xml:space="preserve"> </w:t>
       </w:r>
-      <w:r>
-        <w:rPr>
-          <w:i/>
-        </w:rPr>
-        <w:t>S</w:t>
-      </w:r>
-      <w:r>
-        <w:rPr>
-          <w:i/>
-        </w:rPr>
-        <w:t>ource</w:t>
-      </w:r>
-      <w:r>
-        <w:rPr>
-          <w:i/>
-        </w:rPr>
-        <w:t> »</w:t>
-      </w:r>
-      <w:r>
-        <w:t xml:space="preserve"> </w:t>
-      </w:r>
-      <w:r>
-        <w:t>e</w:t>
-      </w:r>
-      <w:r>
-        <w:t>st ici mis en œuvre gr</w:t>
-      </w:r>
-      <w:r>
-        <w:t>âce au logiciel</w:t>
-      </w:r>
-      <w:r>
-        <w:t xml:space="preserve"> </w:t>
-      </w:r>
-      <w:proofErr w:type="spellStart"/>
       <w:r>
         <w:rPr>
           <w:b/>
@@ -14007,7 +13054,6 @@
         </w:rPr>
         <w:t>svn</w:t>
       </w:r>
-      <w:proofErr w:type="spellEnd"/>
       <w:r>
         <w:t>. D</w:t>
       </w:r>
@@ -14268,66 +13314,36 @@
           <w:u w:val="single"/>
         </w:rPr>
       </w:pPr>
-      <w:proofErr w:type="spellStart"/>
       <w:r>
         <w:rPr>
           <w:b/>
         </w:rPr>
-        <w:t>Abdelali</w:t>
-      </w:r>
-      <w:proofErr w:type="spellEnd"/>
+        <w:t>Abdelali Guerid,</w:t>
+      </w:r>
       <w:r>
         <w:rPr>
           <w:b/>
         </w:rPr>
         <w:t xml:space="preserve"> </w:t>
       </w:r>
-      <w:proofErr w:type="spellStart"/>
       <w:r>
         <w:rPr>
           <w:b/>
         </w:rPr>
-        <w:t>Guerid</w:t>
-      </w:r>
-      <w:proofErr w:type="spellEnd"/>
+        <w:t>Pierre Breguet,</w:t>
+      </w:r>
       <w:r>
         <w:rPr>
           <w:b/>
         </w:rPr>
-        <w:t>,</w:t>
+        <w:t xml:space="preserve"> </w:t>
       </w:r>
       <w:r>
         <w:rPr>
           <w:b/>
         </w:rPr>
-        <w:t xml:space="preserve"> </w:t>
-      </w:r>
-      <w:r>
-        <w:rPr>
-          <w:b/>
-        </w:rPr>
-        <w:t>Pierre Breguet,</w:t>
-      </w:r>
-      <w:r>
-        <w:rPr>
-          <w:b/>
-        </w:rPr>
-        <w:t xml:space="preserve"> </w:t>
-      </w:r>
-      <w:r>
-        <w:rPr>
-          <w:b/>
-        </w:rPr>
-        <w:t xml:space="preserve">Henri </w:t>
-      </w:r>
-      <w:proofErr w:type="spellStart"/>
-      <w:r>
-        <w:rPr>
-          <w:b/>
-        </w:rPr>
-        <w:t>Röthlisberger</w:t>
-      </w:r>
-      <w:proofErr w:type="spellEnd"/>
+        <w:t>Henri Röthlisberger</w:t>
+      </w:r>
       <w:r>
         <w:rPr>
           <w:b/>
@@ -14372,21 +13388,12 @@
           <w:lang w:val="fr-CH"/>
         </w:rPr>
       </w:pPr>
-      <w:proofErr w:type="spellStart"/>
       <w:r>
         <w:rPr>
           <w:b/>
           <w:lang w:val="fr-CH"/>
         </w:rPr>
-        <w:t>JGraphT</w:t>
-      </w:r>
-      <w:proofErr w:type="spellEnd"/>
-      <w:r>
-        <w:rPr>
-          <w:b/>
-          <w:lang w:val="fr-CH"/>
-        </w:rPr>
-        <w:t xml:space="preserve"> - a free Java Graph Library</w:t>
+        <w:t>JGraphT - a free Java Graph Library</w:t>
       </w:r>
       <w:r>
         <w:rPr>
@@ -14467,23 +13474,7 @@
           <w:b/>
           <w:lang w:val="fr-CH" w:eastAsia="fr-CH"/>
         </w:rPr>
-        <w:t xml:space="preserve">MP3 </w:t>
-      </w:r>
-      <w:proofErr w:type="spellStart"/>
-      <w:r>
-        <w:rPr>
-          <w:b/>
-          <w:lang w:val="fr-CH" w:eastAsia="fr-CH"/>
-        </w:rPr>
-        <w:t>library</w:t>
-      </w:r>
-      <w:proofErr w:type="spellEnd"/>
-      <w:r>
-        <w:rPr>
-          <w:b/>
-          <w:lang w:val="fr-CH" w:eastAsia="fr-CH"/>
-        </w:rPr>
-        <w:t xml:space="preserve"> for the Java Platform</w:t>
+        <w:t>MP3 library for the Java Platform</w:t>
       </w:r>
       <w:r>
         <w:rPr>
@@ -14661,14 +13652,12 @@
       <w:r>
         <w:t xml:space="preserve">Pour lancer le jeu, il suffit, à partir du CD, de double-cliquer sur l’icône correspondante au système d’exploitation. Par exemple, pour Windows, il suffit de double cliquer sur le raccourci </w:t>
       </w:r>
-      <w:proofErr w:type="spellStart"/>
       <w:r>
         <w:rPr>
           <w:rFonts w:ascii="Courier New" w:hAnsi="Courier New" w:cs="Courier New"/>
         </w:rPr>
         <w:t>ASD_TD_Windows</w:t>
       </w:r>
-      <w:proofErr w:type="spellEnd"/>
       <w:r>
         <w:rPr>
           <w:rFonts w:ascii="Courier New" w:hAnsi="Courier New" w:cs="Courier New"/>
@@ -14694,14 +13683,12 @@
         </w:rPr>
         <w:t xml:space="preserve">Si le système d’exploitation est autre que Windows ou Linux, il faut se rendre dans le dossier </w:t>
       </w:r>
-      <w:proofErr w:type="spellStart"/>
       <w:r>
         <w:rPr>
           <w:rFonts w:ascii="Courier New" w:hAnsi="Courier New" w:cs="Courier New"/>
         </w:rPr>
         <w:t>game_data</w:t>
       </w:r>
-      <w:proofErr w:type="spellEnd"/>
       <w:r>
         <w:rPr>
           <w:rFonts w:cs="Courier New"/>
@@ -14834,15 +13821,7 @@
     </w:p>
     <w:p>
       <w:r>
-        <w:t xml:space="preserve">Il suffit de cliquer sur le menu Son -&gt; </w:t>
-      </w:r>
-      <w:proofErr w:type="gramStart"/>
-      <w:r>
-        <w:t>activer</w:t>
-      </w:r>
-      <w:proofErr w:type="gramEnd"/>
-      <w:r>
-        <w:t xml:space="preserve"> ou Son -&gt; désactiver si on souhaite activer ou désactiver tout entité</w:t>
+        <w:t>Il suffit de cliquer sur le menu Son -&gt; activer ou Son -&gt; désactiver si on souhaite activer ou désactiver tout entité</w:t>
       </w:r>
       <w:r>
         <w:t xml:space="preserve"> sonore. Ce menu n’est disponible que dans la fenêtre de jeu, car dans le menu principal, il n’y a de toutes façons pas de son.</w:t>
@@ -14909,15 +13888,7 @@
     </w:p>
     <w:p>
       <w:r>
-        <w:t xml:space="preserve">Pour quitter le jeu, il suffit de cliquer sur la petite croix en haut à droite de la fenêtre, ou de sélectionner fichier -&gt; </w:t>
-      </w:r>
-      <w:proofErr w:type="gramStart"/>
-      <w:r>
-        <w:t>quitter</w:t>
-      </w:r>
-      <w:proofErr w:type="gramEnd"/>
-      <w:r>
-        <w:t>.</w:t>
+        <w:t>Pour quitter le jeu, il suffit de cliquer sur la petite croix en haut à droite de la fenêtre, ou de sélectionner fichier -&gt; quitter.</w:t>
       </w:r>
     </w:p>
     <w:p/>
@@ -15002,15 +13973,7 @@
     </w:p>
     <w:p>
       <w:r>
-        <w:t xml:space="preserve">Le contenu du projet peut également être retrouvé sur le dépôt </w:t>
-      </w:r>
-      <w:proofErr w:type="spellStart"/>
-      <w:r>
-        <w:t>svn</w:t>
-      </w:r>
-      <w:proofErr w:type="spellEnd"/>
-      <w:r>
-        <w:t xml:space="preserve"> prévu à cet effet à l’adresse suivante : </w:t>
+        <w:t xml:space="preserve">Le contenu du projet peut également être retrouvé sur le dépôt svn prévu à cet effet à l’adresse suivante : </w:t>
       </w:r>
       <w:r>
         <w:rPr>
@@ -15093,7 +14056,7 @@
         <w:rStyle w:val="Numrodepage"/>
         <w:noProof/>
       </w:rPr>
-      <w:t>30</w:t>
+      <w:t>12</w:t>
     </w:r>
     <w:r>
       <w:rPr>
@@ -15109,7 +14072,7 @@
         <w:rPr>
           <w:noProof/>
         </w:rPr>
-        <w:t>12/01/2010</w:t>
+        <w:t>13/01/2010</w:t>
       </w:r>
     </w:fldSimple>
     <w:r>
@@ -15152,33 +14115,8 @@
         <w:b w:val="0"/>
         <w:bCs w:val="0"/>
       </w:rPr>
-      <w:t xml:space="preserve">ASD </w:t>
+      <w:t>ASD Tower Defense</w:t>
     </w:r>
-    <w:proofErr w:type="spellStart"/>
-    <w:r>
-      <w:rPr>
-        <w:b w:val="0"/>
-        <w:bCs w:val="0"/>
-      </w:rPr>
-      <w:t>Tower</w:t>
-    </w:r>
-    <w:proofErr w:type="spellEnd"/>
-    <w:r>
-      <w:rPr>
-        <w:b w:val="0"/>
-        <w:bCs w:val="0"/>
-      </w:rPr>
-      <w:t xml:space="preserve"> </w:t>
-    </w:r>
-    <w:proofErr w:type="spellStart"/>
-    <w:r>
-      <w:rPr>
-        <w:b w:val="0"/>
-        <w:bCs w:val="0"/>
-      </w:rPr>
-      <w:t>Defense</w:t>
-    </w:r>
-    <w:proofErr w:type="spellEnd"/>
   </w:p>
   <w:p>
     <w:pPr>
@@ -19436,7 +18374,7 @@
                   <c:v>6.2000000000000034E-2</c:v>
                 </c:pt>
                 <c:pt idx="2">
-                  <c:v>0.10900000000000008</c:v>
+                  <c:v>0.10900000000000012</c:v>
                 </c:pt>
                 <c:pt idx="3">
                   <c:v>0.25</c:v>
@@ -19463,7 +18401,7 @@
                   <c:v>3.36</c:v>
                 </c:pt>
                 <c:pt idx="11">
-                  <c:v>5.2649999999999944</c:v>
+                  <c:v>5.2649999999999908</c:v>
                 </c:pt>
                 <c:pt idx="12">
                   <c:v>6.0309999999999997</c:v>
@@ -19479,24 +18417,24 @@
           </c:val>
         </c:ser>
         <c:marker val="1"/>
-        <c:axId val="67204224"/>
-        <c:axId val="67205760"/>
+        <c:axId val="77110656"/>
+        <c:axId val="77128832"/>
       </c:lineChart>
       <c:catAx>
-        <c:axId val="67204224"/>
+        <c:axId val="77110656"/>
         <c:scaling>
           <c:orientation val="minMax"/>
         </c:scaling>
         <c:axPos val="b"/>
         <c:tickLblPos val="nextTo"/>
-        <c:crossAx val="67205760"/>
+        <c:crossAx val="77128832"/>
         <c:crosses val="autoZero"/>
         <c:auto val="1"/>
         <c:lblAlgn val="ctr"/>
         <c:lblOffset val="100"/>
       </c:catAx>
       <c:valAx>
-        <c:axId val="67205760"/>
+        <c:axId val="77128832"/>
         <c:scaling>
           <c:orientation val="minMax"/>
         </c:scaling>
@@ -19504,7 +18442,7 @@
         <c:majorGridlines/>
         <c:numFmt formatCode="General" sourceLinked="1"/>
         <c:tickLblPos val="nextTo"/>
-        <c:crossAx val="67204224"/>
+        <c:crossAx val="77110656"/>
         <c:crosses val="autoZero"/>
         <c:crossBetween val="between"/>
       </c:valAx>
@@ -19524,6 +18462,7 @@
 
 <file path=word/charts/chart2.xml><?xml version="1.0" encoding="utf-8"?>
 <c:chartSpace xmlns:c="http://schemas.openxmlformats.org/drawingml/2006/chart" xmlns:a="http://schemas.openxmlformats.org/drawingml/2006/main" xmlns:r="http://schemas.openxmlformats.org/officeDocument/2006/relationships">
+  <c:date1904 val="1"/>
   <c:lang val="fr-CH"/>
   <c:chart>
     <c:title/>
@@ -19668,7 +18607,7 @@
                   <c:v>0</c:v>
                 </c:pt>
                 <c:pt idx="1">
-                  <c:v>1.9400000000000013</c:v>
+                  <c:v>1.9400000000000022</c:v>
                 </c:pt>
                 <c:pt idx="2">
                   <c:v>5.4700000000000024</c:v>
@@ -19714,24 +18653,24 @@
           </c:val>
         </c:ser>
         <c:marker val="1"/>
-        <c:axId val="67305472"/>
-        <c:axId val="67307008"/>
+        <c:axId val="77477760"/>
+        <c:axId val="77479296"/>
       </c:lineChart>
       <c:catAx>
-        <c:axId val="67305472"/>
+        <c:axId val="77477760"/>
         <c:scaling>
           <c:orientation val="minMax"/>
         </c:scaling>
         <c:axPos val="b"/>
         <c:tickLblPos val="nextTo"/>
-        <c:crossAx val="67307008"/>
+        <c:crossAx val="77479296"/>
         <c:crosses val="autoZero"/>
         <c:auto val="1"/>
         <c:lblAlgn val="ctr"/>
         <c:lblOffset val="100"/>
       </c:catAx>
       <c:valAx>
-        <c:axId val="67307008"/>
+        <c:axId val="77479296"/>
         <c:scaling>
           <c:orientation val="minMax"/>
         </c:scaling>
@@ -19739,7 +18678,7 @@
         <c:majorGridlines/>
         <c:numFmt formatCode="General" sourceLinked="1"/>
         <c:tickLblPos val="nextTo"/>
-        <c:crossAx val="67305472"/>
+        <c:crossAx val="77477760"/>
         <c:crosses val="autoZero"/>
         <c:crossBetween val="between"/>
       </c:valAx>
@@ -20045,7 +18984,7 @@
 </file>
 
 <file path=customXml/itemProps1.xml><?xml version="1.0" encoding="utf-8"?>
-<ds:datastoreItem xmlns:ds="http://schemas.openxmlformats.org/officeDocument/2006/customXml" ds:itemID="{AD3AF9E3-588E-46AC-AF86-FD9FF7E734BC}">
+<ds:datastoreItem xmlns:ds="http://schemas.openxmlformats.org/officeDocument/2006/customXml" ds:itemID="{D6B39D7A-5511-4F84-A271-F5F05667BF01}">
   <ds:schemaRefs>
     <ds:schemaRef ds:uri="http://schemas.openxmlformats.org/officeDocument/2006/bibliography"/>
   </ds:schemaRefs>

</xml_diff>

<commit_message>
Rapport : avancée de ma partie, il faut maintenant marge ce qu'Aurélien à fait, puis je mettrai en forme proprement.
</commit_message>
<xml_diff>
--- a/documents/Rapport_final.docx
+++ b/documents/Rapport_final.docx
@@ -8952,13 +8952,67 @@
         <w:pStyle w:val="Titre4"/>
       </w:pPr>
       <w:r>
-        <w:t>Maillage [PIERRE</w:t>
-      </w:r>
-      <w:r>
-        <w:t>-</w:t>
-      </w:r>
-      <w:r>
-        <w:t>DO]</w:t>
+        <w:t>Maillage</w:t>
+      </w:r>
+    </w:p>
+    <w:p/>
+    <w:p>
+      <w:r>
+        <w:t>Voici un petit schéma UML du maillage, avec les classes associées.</w:t>
+      </w:r>
+    </w:p>
+    <w:p>
+      <w:pPr>
+        <w:ind w:firstLine="0"/>
+      </w:pPr>
+      <w:r>
+        <w:rPr>
+          <w:noProof/>
+          <w:lang w:val="fr-CH" w:eastAsia="fr-CH"/>
+        </w:rPr>
+        <w:drawing>
+          <wp:anchor distT="0" distB="0" distL="114300" distR="114300" simplePos="0" relativeHeight="251661312" behindDoc="0" locked="0" layoutInCell="1" allowOverlap="1">
+            <wp:simplePos x="0" y="0"/>
+            <wp:positionH relativeFrom="column">
+              <wp:posOffset>-624205</wp:posOffset>
+            </wp:positionH>
+            <wp:positionV relativeFrom="paragraph">
+              <wp:posOffset>140970</wp:posOffset>
+            </wp:positionV>
+            <wp:extent cx="7007860" cy="4600575"/>
+            <wp:effectExtent l="19050" t="0" r="2540" b="0"/>
+            <wp:wrapTopAndBottom/>
+            <wp:docPr id="6" name="Image 5" descr="Maillage_UML.png"/>
+            <wp:cNvGraphicFramePr>
+              <a:graphicFrameLocks xmlns:a="http://schemas.openxmlformats.org/drawingml/2006/main" noChangeAspect="1"/>
+            </wp:cNvGraphicFramePr>
+            <a:graphic xmlns:a="http://schemas.openxmlformats.org/drawingml/2006/main">
+              <a:graphicData uri="http://schemas.openxmlformats.org/drawingml/2006/picture">
+                <pic:pic xmlns:pic="http://schemas.openxmlformats.org/drawingml/2006/picture">
+                  <pic:nvPicPr>
+                    <pic:cNvPr id="0" name="Maillage_UML.png"/>
+                    <pic:cNvPicPr/>
+                  </pic:nvPicPr>
+                  <pic:blipFill>
+                    <a:blip r:embed="rId9" cstate="print"/>
+                    <a:stretch>
+                      <a:fillRect/>
+                    </a:stretch>
+                  </pic:blipFill>
+                  <pic:spPr>
+                    <a:xfrm>
+                      <a:off x="0" y="0"/>
+                      <a:ext cx="7007860" cy="4600575"/>
+                    </a:xfrm>
+                    <a:prstGeom prst="rect">
+                      <a:avLst/>
+                    </a:prstGeom>
+                  </pic:spPr>
+                </pic:pic>
+              </a:graphicData>
+            </a:graphic>
+          </wp:anchor>
+        </w:drawing>
       </w:r>
     </w:p>
     <w:p>
@@ -9024,6 +9078,9 @@
     <w:p>
       <w:pPr>
         <w:pStyle w:val="Titre4"/>
+        <w:rPr>
+          <w:color w:val="FF0000"/>
+        </w:rPr>
       </w:pPr>
       <w:r>
         <w:t xml:space="preserve">Gestionnaire du jeu (model) </w:t>
@@ -9035,6 +9092,8 @@
         <w:t>[AURELIEN]</w:t>
       </w:r>
     </w:p>
+    <w:p/>
+    <w:p/>
     <w:p>
       <w:pPr>
         <w:pStyle w:val="Normalindent"/>
@@ -9112,6 +9171,7 @@
     <w:p/>
     <w:p>
       <w:r>
+        <w:lastRenderedPageBreak/>
         <w:t xml:space="preserve">Ici nous allons </w:t>
       </w:r>
       <w:r>
@@ -9187,11 +9247,7 @@
     <w:p/>
     <w:p>
       <w:r>
-        <w:t xml:space="preserve">La gestion propre et efficace des problèmes liés à la concurrence faisant l’objet d’un cours à part entière, nous ne nous sommes pas attardé </w:t>
-      </w:r>
-      <w:r>
-        <w:lastRenderedPageBreak/>
-        <w:t>plus qu’absolument nécessaire sur le sujet. Cependant il nous a été important de mentionner dans le rapport les soucis que nous avons eu ainsi que la manière dont nous avons soit résolu soit contourné le problème.</w:t>
+        <w:t>La gestion propre et efficace des problèmes liés à la concurrence faisant l’objet d’un cours à part entière, nous ne nous sommes pas attardé plus qu’absolument nécessaire sur le sujet. Cependant il nous a été important de mentionner dans le rapport les soucis que nous avons eu ainsi que la manière dont nous avons soit résolu soit contourné le problème.</w:t>
       </w:r>
     </w:p>
     <w:p>
@@ -9342,17 +9398,30 @@
       </w:r>
       <w:bookmarkEnd w:id="44"/>
     </w:p>
-    <w:p>
-      <w:pPr>
-        <w:rPr>
-          <w:iCs/>
-        </w:rPr>
-      </w:pPr>
-      <w:r>
-        <w:rPr>
-          <w:iCs/>
-        </w:rPr>
-        <w:t>Ici nous allons discuter de l’implémentation de la partie algorithmique dure du projet, à savoir le graphe dynamique. Nous avons modélisé ce graphe sous la forme d’une classe Maillage qui contient en interne un graphe implémenté par la librairie externe Jgrapht (voir section « Outils Logiciels »).</w:t>
+    <w:p/>
+    <w:p>
+      <w:pPr>
+        <w:rPr>
+          <w:iCs/>
+        </w:rPr>
+      </w:pPr>
+      <w:r>
+        <w:rPr>
+          <w:iCs/>
+        </w:rPr>
+        <w:t>Ici nous allons discuter de l’implémentation de la partie algorithmique dure du projet, à savoir le graphe dynamique. Nous avons modélisé ce graphe sous la forme d’une classe Maillage qui contient en interne un graphe implém</w:t>
+      </w:r>
+      <w:r>
+        <w:rPr>
+          <w:iCs/>
+        </w:rPr>
+        <w:t>enté par la librairie externe JG</w:t>
+      </w:r>
+      <w:r>
+        <w:rPr>
+          <w:iCs/>
+        </w:rPr>
+        <w:t>rapht (voir section « Outils Logiciels »).</w:t>
       </w:r>
     </w:p>
     <w:p>
@@ -9387,9 +9456,16 @@
       </w:pPr>
       <w:r>
         <w:rPr>
-          <w:iCs/>
-        </w:rPr>
-        <w:t>Constructeurs : La liste des différents constructeurs permettant de créer le maillage en fonction de différents paramètres. L’unité utilisée par default est le pixel, depuis la zone graphique selon les standards. Une exception est levée si les paramètres ne sont pas probables.</w:t>
+          <w:i/>
+          <w:iCs/>
+        </w:rPr>
+        <w:t>Constructeurs</w:t>
+      </w:r>
+      <w:r>
+        <w:rPr>
+          <w:iCs/>
+        </w:rPr>
+        <w:t> : La liste des différents constructeurs permettant de créer le maillage en fonction de différents paramètres. L’unité utilisée par default est le pixel, depuis la zone graphique selon les standards. Une exception est levée si les paramètres ne sont pas probables.</w:t>
       </w:r>
     </w:p>
     <w:p>
@@ -9404,9 +9480,23 @@
       </w:pPr>
       <w:r>
         <w:rPr>
-          <w:iCs/>
-        </w:rPr>
-        <w:t>+ Maillage (int,int,int,int,int) : ce constructeur public prend en paramètres dans l’ordre :</w:t>
+          <w:i/>
+          <w:iCs/>
+        </w:rPr>
+        <w:t>+</w:t>
+      </w:r>
+      <w:r>
+        <w:rPr>
+          <w:i/>
+          <w:iCs/>
+        </w:rPr>
+        <w:t>Maillage (int,int,int,int,int)</w:t>
+      </w:r>
+      <w:r>
+        <w:rPr>
+          <w:iCs/>
+        </w:rPr>
+        <w:t> : ce constructeur public prend en paramètres dans l’ordre :</w:t>
       </w:r>
     </w:p>
     <w:p>
@@ -9507,9 +9597,17 @@
       </w:pPr>
       <w:r>
         <w:rPr>
-          <w:iCs/>
-        </w:rPr>
-        <w:t>+ Maillage (int,int,int)</w:t>
+          <w:i/>
+          <w:iCs/>
+        </w:rPr>
+        <w:t>+</w:t>
+      </w:r>
+      <w:r>
+        <w:rPr>
+          <w:i/>
+          <w:iCs/>
+        </w:rPr>
+        <w:t>Maillage (int,int,int)</w:t>
       </w:r>
       <w:r>
         <w:rPr>
@@ -9537,9 +9635,16 @@
       </w:pPr>
       <w:r>
         <w:rPr>
-          <w:iCs/>
-        </w:rPr>
-        <w:t>Méthodes d’éditions : ces méthodes permettent d’éditer la structure du maillage de manière dynamique après l’avoir crée. Si le rectangle définissant les zones à éditer n’est pas dans la zone, une exception est levée. Méthodes « thread-safe ».</w:t>
+          <w:i/>
+          <w:iCs/>
+        </w:rPr>
+        <w:t>Méthodes d’éditions</w:t>
+      </w:r>
+      <w:r>
+        <w:rPr>
+          <w:iCs/>
+        </w:rPr>
+        <w:t> : ces méthodes permettent d’éditer la structure du maillage de manière dynamique après l’avoir crée. Si le rectangle définissant les zones à éditer n’est pas dans la zone, une exception est levée. Méthodes « thread-safe ».</w:t>
       </w:r>
     </w:p>
     <w:p>
@@ -9554,9 +9659,23 @@
       </w:pPr>
       <w:r>
         <w:rPr>
-          <w:iCs/>
-        </w:rPr>
-        <w:t>+ void activerZone(Rectangle) : Permet d’activer une zone dans le maillage, c'est-à-dire de définir les nœuds contenus dans le rectangle passé en paramètre comme actifs et de les relier aux nœuds actifs adjacents. Le rectangle a une dimension en pixels relatifs à la zone de jeu.</w:t>
+          <w:i/>
+          <w:iCs/>
+        </w:rPr>
+        <w:t>+</w:t>
+      </w:r>
+      <w:r>
+        <w:rPr>
+          <w:i/>
+          <w:iCs/>
+        </w:rPr>
+        <w:t>void activerZone(Rectangle)</w:t>
+      </w:r>
+      <w:r>
+        <w:rPr>
+          <w:iCs/>
+        </w:rPr>
+        <w:t> : Permet d’activer une zone dans le maillage, c'est-à-dire de définir les nœuds contenus dans le rectangle passé en paramètre comme actifs et de les relier aux nœuds actifs adjacents. Le rectangle a une dimension en pixels relatifs à la zone de jeu.</w:t>
       </w:r>
     </w:p>
     <w:p>
@@ -9571,9 +9690,23 @@
       </w:pPr>
       <w:r>
         <w:rPr>
-          <w:iCs/>
-        </w:rPr>
-        <w:t xml:space="preserve">+ void desactiverZone(Rectangle) : Permet de désactiver une zone dans le maillage, c'est-à-dire de marquer comme accessibles les nœuds contenus dans le rectangle passé en paramètre et de supprimer les arcs dans le graphe relatifs </w:t>
+          <w:i/>
+          <w:iCs/>
+        </w:rPr>
+        <w:t>+</w:t>
+      </w:r>
+      <w:r>
+        <w:rPr>
+          <w:i/>
+          <w:iCs/>
+        </w:rPr>
+        <w:t>void desactiverZone(Rectangle)</w:t>
+      </w:r>
+      <w:r>
+        <w:rPr>
+          <w:iCs/>
+        </w:rPr>
+        <w:t xml:space="preserve"> : Permet de désactiver une zone dans le maillage, c'est-à-dire de marquer comme accessibles les nœuds contenus dans le rectangle passé en paramètre et de supprimer les arcs dans le graphe relatifs </w:t>
       </w:r>
       <w:r>
         <w:rPr>
@@ -9595,9 +9728,30 @@
       </w:pPr>
       <w:r>
         <w:rPr>
-          <w:iCs/>
-        </w:rPr>
-        <w:t>Méthode de calcul : Permet d’obtenir des informations sur le maillage, notamment le chemin le plus court d’un point à un autre. Méthode « thread-safe ».</w:t>
+          <w:i/>
+          <w:iCs/>
+        </w:rPr>
+        <w:t>Méthode</w:t>
+      </w:r>
+      <w:r>
+        <w:rPr>
+          <w:i/>
+          <w:iCs/>
+        </w:rPr>
+        <w:t>s</w:t>
+      </w:r>
+      <w:r>
+        <w:rPr>
+          <w:i/>
+          <w:iCs/>
+        </w:rPr>
+        <w:t xml:space="preserve"> de calcul</w:t>
+      </w:r>
+      <w:r>
+        <w:rPr>
+          <w:iCs/>
+        </w:rPr>
+        <w:t> : Permet d’obtenir des informations sur le maillage, notamment le chemin le plus court d’un point à un autre. Méthode « thread-safe ».</w:t>
       </w:r>
     </w:p>
     <w:p>
@@ -9612,9 +9766,23 @@
       </w:pPr>
       <w:r>
         <w:rPr>
-          <w:iCs/>
-        </w:rPr>
-        <w:t>+ ArrayList&lt;Point&gt; plusCourtChemin(int,int,int,int) :  C’est la méthode principale du maillage. Elle permet à partir des coordonnées des points de départ et d’arrivée de calculer selon le maillage le chemin le plus court, qu’elle retournera sous forme d’un ArrayList de points représentant les différentes étapes du chemin. Dans l’ordre des paramètres :</w:t>
+          <w:i/>
+          <w:iCs/>
+        </w:rPr>
+        <w:t>+</w:t>
+      </w:r>
+      <w:r>
+        <w:rPr>
+          <w:i/>
+          <w:iCs/>
+        </w:rPr>
+        <w:t>ArrayList&lt;Point&gt; plusCourtChemin(int,int,int,int)</w:t>
+      </w:r>
+      <w:r>
+        <w:rPr>
+          <w:iCs/>
+        </w:rPr>
+        <w:t> :  C’est la méthode principale du maillage. Elle permet à partir des coordonnées des points de départ et d’arrivée de calculer selon le maillage le chemin le plus court, qu’elle retournera sous forme d’un ArrayList de points représentant les différentes étapes du chemin. Dans l’ordre des paramètres :</w:t>
       </w:r>
     </w:p>
     <w:p>
@@ -9697,9 +9865,16 @@
       </w:pPr>
       <w:r>
         <w:rPr>
-          <w:iCs/>
-        </w:rPr>
-        <w:t>Accesseurs : Cet ensemble des méthodes permet de consulter l’état du maillage à n’importe quel moment,  par exemple de récupérer la liste des nœuds internes au graphe. Nous ne détaillerons pas ici l’ensemble des méthodes, pour les détails voir la JavaDoc.</w:t>
+          <w:i/>
+          <w:iCs/>
+        </w:rPr>
+        <w:t>Accesseurs</w:t>
+      </w:r>
+      <w:r>
+        <w:rPr>
+          <w:iCs/>
+        </w:rPr>
+        <w:t> : Cet ensemble des méthodes permet de consulter l’état du maillage à n’importe quel moment,  par exemple de récupérer la liste des nœuds internes au graphe. Nous ne détaillerons pas ici l’ensemble des méthodes, pour les détails voir la JavaDoc.</w:t>
       </w:r>
     </w:p>
     <w:p>
@@ -9778,7 +9953,19 @@
         <w:pStyle w:val="Pseudo-code"/>
       </w:pPr>
       <w:r>
-        <w:t>for tout ses voisins do</w:t>
+        <w:rPr>
+          <w:b/>
+        </w:rPr>
+        <w:t>for</w:t>
+      </w:r>
+      <w:r>
+        <w:t xml:space="preserve"> tout ses voisins </w:t>
+      </w:r>
+      <w:r>
+        <w:rPr>
+          <w:b/>
+        </w:rPr>
+        <w:t>do</w:t>
       </w:r>
     </w:p>
     <w:p>
@@ -9787,7 +9974,21 @@
       </w:pPr>
       <w:r>
         <w:tab/>
-        <w:t>if le voisin est actif do</w:t>
+      </w:r>
+      <w:r>
+        <w:rPr>
+          <w:b/>
+        </w:rPr>
+        <w:t>if</w:t>
+      </w:r>
+      <w:r>
+        <w:t xml:space="preserve"> le voisin est actif </w:t>
+      </w:r>
+      <w:r>
+        <w:rPr>
+          <w:b/>
+        </w:rPr>
+        <w:t>do</w:t>
       </w:r>
     </w:p>
     <w:p>
@@ -9817,17 +10018,31 @@
     <w:p>
       <w:pPr>
         <w:pStyle w:val="Pseudo-code"/>
+        <w:rPr>
+          <w:b/>
+        </w:rPr>
       </w:pPr>
       <w:r>
         <w:tab/>
+      </w:r>
+      <w:r>
+        <w:rPr>
+          <w:b/>
+        </w:rPr>
         <w:t>End if</w:t>
       </w:r>
     </w:p>
     <w:p>
       <w:pPr>
         <w:pStyle w:val="Pseudo-code"/>
-      </w:pPr>
-      <w:r>
+        <w:rPr>
+          <w:b/>
+        </w:rPr>
+      </w:pPr>
+      <w:r>
+        <w:rPr>
+          <w:b/>
+        </w:rPr>
         <w:t>End for</w:t>
       </w:r>
     </w:p>
@@ -10029,7 +10244,22 @@
         <w:pStyle w:val="Pseudo-code"/>
       </w:pPr>
       <w:r>
-        <w:t>Pour chaque coordonnée x et y en pixel do </w:t>
+        <w:rPr>
+          <w:b/>
+        </w:rPr>
+        <w:t>for</w:t>
+      </w:r>
+      <w:r>
+        <w:t xml:space="preserve"> chaque coordonnée x et y en pixel </w:t>
+      </w:r>
+      <w:r>
+        <w:rPr>
+          <w:b/>
+        </w:rPr>
+        <w:t>do</w:t>
+      </w:r>
+      <w:r>
+        <w:t> </w:t>
       </w:r>
     </w:p>
     <w:p>
@@ -10062,6 +10292,20 @@
     <w:p>
       <w:pPr>
         <w:pStyle w:val="Pseudo-code"/>
+        <w:rPr>
+          <w:b/>
+        </w:rPr>
+      </w:pPr>
+      <w:r>
+        <w:rPr>
+          <w:b/>
+        </w:rPr>
+        <w:t xml:space="preserve">end for </w:t>
+      </w:r>
+    </w:p>
+    <w:p>
+      <w:pPr>
+        <w:pStyle w:val="Pseudo-code"/>
       </w:pPr>
       <w:r>
         <w:t>Retour de x et y en nodal.</w:t>
@@ -10087,7 +10331,19 @@
         <w:pStyle w:val="Pseudo-code"/>
       </w:pPr>
       <w:r>
-        <w:t>Pour chaque coordonnée x et y en nodale do :</w:t>
+        <w:rPr>
+          <w:b/>
+        </w:rPr>
+        <w:t>for</w:t>
+      </w:r>
+      <w:r>
+        <w:t xml:space="preserve"> chaque coordonnée x et y en nodale </w:t>
+      </w:r>
+      <w:r>
+        <w:rPr>
+          <w:b/>
+        </w:rPr>
+        <w:t>do</w:t>
       </w:r>
     </w:p>
     <w:p>
@@ -10097,6 +10353,20 @@
       <w:r>
         <w:tab/>
         <w:t>Multiplication de la coordonnée nodale par la largeur du nœud en pixel.</w:t>
+      </w:r>
+    </w:p>
+    <w:p>
+      <w:pPr>
+        <w:pStyle w:val="Pseudo-code"/>
+        <w:rPr>
+          <w:b/>
+        </w:rPr>
+      </w:pPr>
+      <w:r>
+        <w:rPr>
+          <w:b/>
+        </w:rPr>
+        <w:t>end for</w:t>
       </w:r>
     </w:p>
     <w:p>
@@ -10161,6 +10431,7 @@
         <w:rPr>
           <w:iCs/>
         </w:rPr>
+        <w:lastRenderedPageBreak/>
         <w:t>Graphe non orienté (pour permettre une navigabilité dans les deux sens).</w:t>
       </w:r>
     </w:p>
@@ -10178,7 +10449,6 @@
         <w:rPr>
           <w:iCs/>
         </w:rPr>
-        <w:lastRenderedPageBreak/>
         <w:t>Graphe pondéré (pour permettre de représenter la distance entre les points pour l’algorithme de Dijkstra).</w:t>
       </w:r>
     </w:p>
@@ -10299,9 +10569,28 @@
       </w:pPr>
       <w:r>
         <w:rPr>
-          <w:iCs/>
-        </w:rPr>
-        <w:t>Arc : Il s’agit d’un arc dans le maillage. Il étend la classe DefaultWeightedEdge (de Jgrapht) pour pouvoir être intégré dans le maillage et pour pouvoir jouer avec le poids de l’arc. Il contient également une référence vers le nœud de départ et le nœud d’arrivée. Une méthode permet également de le convertir en Line2D pour un affichage plus propre dans la zone graphique.</w:t>
+          <w:b/>
+          <w:iCs/>
+        </w:rPr>
+        <w:t>Arc</w:t>
+      </w:r>
+      <w:r>
+        <w:rPr>
+          <w:iCs/>
+        </w:rPr>
+        <w:t> : Il s’agit d’un arc dans le maillage. Il étend la c</w:t>
+      </w:r>
+      <w:r>
+        <w:rPr>
+          <w:iCs/>
+        </w:rPr>
+        <w:t>lasse DefaultWeightedEdge (de JG</w:t>
+      </w:r>
+      <w:r>
+        <w:rPr>
+          <w:iCs/>
+        </w:rPr>
+        <w:t>rapht) pour pouvoir être intégré dans le maillage et pour pouvoir jouer avec le poids de l’arc. Il contient également une référence vers le nœud de départ et le nœud d’arrivée. Une méthode permet également de le convertir en Line2D pour un affichage plus propre dans la zone graphique.</w:t>
       </w:r>
     </w:p>
     <w:p>
@@ -10316,9 +10605,16 @@
       </w:pPr>
       <w:r>
         <w:rPr>
-          <w:iCs/>
-        </w:rPr>
-        <w:t>GenerateurDArcs : Requis dans la structure du JGrapht, permet de générer les arcs. Utilisé lors de la création du graphe dans la classe Maillage. Il en a été fait une classe externe pour une éventuelle réutilisation ultérieure.</w:t>
+          <w:b/>
+          <w:iCs/>
+        </w:rPr>
+        <w:t>GenerateurDArcs</w:t>
+      </w:r>
+      <w:r>
+        <w:rPr>
+          <w:iCs/>
+        </w:rPr>
+        <w:t> : Requis dans la structure du JGrapht, permet de générer les arcs. Utilisé lors de la création du graphe dans la classe Maillage. Il en a été fait une classe externe pour une éventuelle réutilisation ultérieure.</w:t>
       </w:r>
     </w:p>
     <w:p>
@@ -10333,9 +10629,16 @@
       </w:pPr>
       <w:r>
         <w:rPr>
-          <w:iCs/>
-        </w:rPr>
-        <w:t>Nœud : Représente un nœud dans le graphe. Il étend la classe Point pour le stockage des coordonnées x et y en pixel et pour un affichage plus facile. Il contient des attributs comme son état (actif ou inactif), sa largeur en pixel, ainsi que quelques méthodes statiques de conversion de coordonnée et de calcul du centre du nœud en fonction d’une coordonnée x et y passée en paramètre.</w:t>
+          <w:b/>
+          <w:iCs/>
+        </w:rPr>
+        <w:t>Nœud</w:t>
+      </w:r>
+      <w:r>
+        <w:rPr>
+          <w:iCs/>
+        </w:rPr>
+        <w:t> : Représente un nœud dans le graphe. Il étend la classe Point pour le stockage des coordonnées x et y en pixel et pour un affichage plus facile. Il contient des attributs comme son état (actif ou inactif), sa largeur en pixel, ainsi que quelques méthodes statiques de conversion de coordonnée et de calcul du centre du nœud en fonction d’une coordonnée x et y passée en paramètre.</w:t>
       </w:r>
     </w:p>
     <w:p>
@@ -10350,9 +10653,16 @@
       </w:pPr>
       <w:r>
         <w:rPr>
-          <w:iCs/>
-        </w:rPr>
-        <w:t>PathNotFoundException : Exception levée par le maillage si aucun chemin n’est trouvé. Classe externe pour permettre aux classes utilisant la classe maillage de traiter correctement cette exception.</w:t>
+          <w:b/>
+          <w:iCs/>
+        </w:rPr>
+        <w:t>PathNotFoundException</w:t>
+      </w:r>
+      <w:r>
+        <w:rPr>
+          <w:iCs/>
+        </w:rPr>
+        <w:t> : Exception levée par le maillage si aucun chemin n’est trouvé. Classe externe pour permettre aux classes utilisant la classe maillage de traiter correctement cette exception.</w:t>
       </w:r>
     </w:p>
     <w:p/>
@@ -10439,7 +10749,11 @@
     </w:p>
     <w:p>
       <w:r>
-        <w:t>Pour ce test, nous avons mesuré le temps de génération du graphe associé à un terrain (une « map ») du jeu. Nous avons décidé d’effectuer ce test avec un graphe doté d’un nœud tous les 2 pixels, ainsi que 8 arcs par nœuds</w:t>
+        <w:t xml:space="preserve">Pour ce test, nous avons mesuré le temps de génération du graphe associé à un terrain (une « map ») du jeu. Nous avons décidé d’effectuer ce test avec un graphe doté d’un nœud tous les 2 pixels, ainsi que 8 arcs </w:t>
+      </w:r>
+      <w:r>
+        <w:lastRenderedPageBreak/>
+        <w:t>par nœuds</w:t>
       </w:r>
       <w:r>
         <w:t>, répartis uniformément</w:t>
@@ -10453,7 +10767,6 @@
         <w:ind w:firstLine="0"/>
       </w:pPr>
       <w:r>
-        <w:lastRenderedPageBreak/>
         <w:t>Voici un schéma du graphe généré </w:t>
       </w:r>
       <w:r>
@@ -10502,7 +10815,7 @@
               <v:stroke endarrow="block"/>
             </v:shape>
             <v:shape id="_x0000_s1456" type="#_x0000_t202" style="position:absolute;left:7963;top:10633;width:1442;height:455" stroked="f">
-              <v:textbox>
+              <v:textbox style="mso-next-textbox:#_x0000_s1456">
                 <w:txbxContent>
                   <w:p>
                     <w:pPr>
@@ -10517,7 +10830,7 @@
               </v:textbox>
             </v:shape>
             <v:shape id="_x0000_s1457" type="#_x0000_t202" style="position:absolute;left:3155;top:14363;width:1448;height:455" stroked="f">
-              <v:textbox>
+              <v:textbox style="mso-next-textbox:#_x0000_s1457">
                 <w:txbxContent>
                   <w:p>
                     <w:pPr>
@@ -10532,7 +10845,7 @@
               </v:textbox>
             </v:shape>
             <v:shape id="_x0000_s1458" type="#_x0000_t202" style="position:absolute;left:2925;top:10125;width:930;height:480" stroked="f">
-              <v:textbox>
+              <v:textbox style="mso-next-textbox:#_x0000_s1458">
                 <w:txbxContent>
                   <w:p>
                     <w:pPr>
@@ -10555,7 +10868,7 @@
               </v:textbox>
             </v:shape>
             <v:shape id="_x0000_s1459" type="#_x0000_t202" style="position:absolute;left:4185;top:10125;width:930;height:480" stroked="f">
-              <v:textbox>
+              <v:textbox style="mso-next-textbox:#_x0000_s1459">
                 <w:txbxContent>
                   <w:p>
                     <w:pPr>
@@ -10585,7 +10898,7 @@
               </v:textbox>
             </v:shape>
             <v:shape id="_x0000_s1460" type="#_x0000_t202" style="position:absolute;left:5355;top:10125;width:930;height:480" stroked="f">
-              <v:textbox>
+              <v:textbox style="mso-next-textbox:#_x0000_s1460">
                 <w:txbxContent>
                   <w:p>
                     <w:pPr>
@@ -10615,7 +10928,7 @@
               </v:textbox>
             </v:shape>
             <v:shape id="_x0000_s1461" type="#_x0000_t202" style="position:absolute;left:2330;top:11429;width:850;height:480" stroked="f">
-              <v:textbox>
+              <v:textbox style="mso-next-textbox:#_x0000_s1461">
                 <w:txbxContent>
                   <w:p>
                     <w:pPr>
@@ -10659,7 +10972,7 @@
               </v:textbox>
             </v:shape>
             <v:shape id="_x0000_s1462" type="#_x0000_t202" style="position:absolute;left:2355;top:12344;width:905;height:480" stroked="f">
-              <v:textbox>
+              <v:textbox style="mso-next-textbox:#_x0000_s1462">
                 <w:txbxContent>
                   <w:p>
                     <w:pPr>
@@ -10703,7 +11016,7 @@
               </v:textbox>
             </v:shape>
             <v:shape id="_x0000_s1463" type="#_x0000_t202" style="position:absolute;left:5945;top:12676;width:905;height:480" stroked="f">
-              <v:textbox>
+              <v:textbox style="mso-next-textbox:#_x0000_s1463">
                 <w:txbxContent>
                   <w:p>
                     <w:pPr>
@@ -10748,7 +11061,7 @@
             </v:shape>
             <v:oval id="_x0000_s1465" style="position:absolute;left:7441;top:13804;width:284;height:285" fillcolor="black [3213]" stroked="f"/>
             <v:shape id="_x0000_s1466" type="#_x0000_t202" style="position:absolute;left:7738;top:13726;width:1442;height:480" stroked="f">
-              <v:textbox>
+              <v:textbox style="mso-next-textbox:#_x0000_s1466">
                 <w:txbxContent>
                   <w:p>
                     <w:pPr>
@@ -10772,7 +11085,7 @@
             </v:shape>
             <v:shape id="_x0000_s1467" type="#_x0000_t32" style="position:absolute;left:7393;top:14451;width:377;height:1" o:connectortype="straight"/>
             <v:shape id="_x0000_s1468" type="#_x0000_t202" style="position:absolute;left:7770;top:14251;width:1442;height:480" stroked="f">
-              <v:textbox>
+              <v:textbox style="mso-next-textbox:#_x0000_s1468">
                 <w:txbxContent>
                   <w:p>
                     <w:pPr>
@@ -10850,6 +11163,7 @@
           <w:noProof/>
           <w:lang w:val="fr-CH" w:eastAsia="fr-CH"/>
         </w:rPr>
+        <w:lastRenderedPageBreak/>
         <w:drawing>
           <wp:inline distT="0" distB="0" distL="0" distR="0">
             <wp:extent cx="5648325" cy="3192207"/>
@@ -10858,7 +11172,7 @@
             <wp:cNvGraphicFramePr/>
             <a:graphic xmlns:a="http://schemas.openxmlformats.org/drawingml/2006/main">
               <a:graphicData uri="http://schemas.openxmlformats.org/drawingml/2006/chart">
-                <c:chart xmlns:c="http://schemas.openxmlformats.org/drawingml/2006/chart" xmlns:r="http://schemas.openxmlformats.org/officeDocument/2006/relationships" r:id="rId9"/>
+                <c:chart xmlns:c="http://schemas.openxmlformats.org/drawingml/2006/chart" xmlns:r="http://schemas.openxmlformats.org/officeDocument/2006/relationships" r:id="rId10"/>
               </a:graphicData>
             </a:graphic>
           </wp:inline>
@@ -10900,7 +11214,6 @@
           <w:noProof/>
           <w:lang w:val="fr-CH" w:eastAsia="fr-CH"/>
         </w:rPr>
-        <w:lastRenderedPageBreak/>
         <w:drawing>
           <wp:inline distT="0" distB="0" distL="0" distR="0">
             <wp:extent cx="5686425" cy="3216247"/>
@@ -10909,7 +11222,7 @@
             <wp:cNvGraphicFramePr/>
             <a:graphic xmlns:a="http://schemas.openxmlformats.org/drawingml/2006/main">
               <a:graphicData uri="http://schemas.openxmlformats.org/drawingml/2006/chart">
-                <c:chart xmlns:c="http://schemas.openxmlformats.org/drawingml/2006/chart" xmlns:r="http://schemas.openxmlformats.org/officeDocument/2006/relationships" r:id="rId10"/>
+                <c:chart xmlns:c="http://schemas.openxmlformats.org/drawingml/2006/chart" xmlns:r="http://schemas.openxmlformats.org/officeDocument/2006/relationships" r:id="rId11"/>
               </a:graphicData>
             </a:graphic>
           </wp:inline>
@@ -10997,7 +11310,11 @@
         <w:t>, grâce à la fonction y d’approximation. Il en va de même pour le second graphique, cette fois pour la mémoire.</w:t>
       </w:r>
       <w:r>
-        <w:t xml:space="preserve"> Cette première conclusion n’est pas surprenante, puisque pour créer le maillage, il faut créer n nœuds puis ensuite pour chaque nœud, il faut créer m arcs.</w:t>
+        <w:t xml:space="preserve"> Cette première conclusion n’est pas surprenante, </w:t>
+      </w:r>
+      <w:r>
+        <w:lastRenderedPageBreak/>
+        <w:t>puisque pour créer le maillage, il faut créer n nœuds puis ensuite pour chaque nœud, il faut créer m arcs.</w:t>
       </w:r>
     </w:p>
     <w:p>
@@ -11124,6 +11441,7 @@
           <w:noProof/>
           <w:lang w:val="fr-CH" w:eastAsia="fr-CH"/>
         </w:rPr>
+        <w:lastRenderedPageBreak/>
         <w:drawing>
           <wp:inline distT="0" distB="0" distL="0" distR="0">
             <wp:extent cx="5759450" cy="4522126"/>
@@ -11142,7 +11460,7 @@
                     </pic:cNvPicPr>
                   </pic:nvPicPr>
                   <pic:blipFill>
-                    <a:blip r:embed="rId11" cstate="print"/>
+                    <a:blip r:embed="rId12" cstate="print"/>
                     <a:srcRect/>
                     <a:stretch>
                       <a:fillRect/>
@@ -11263,121 +11581,6 @@
                 <pic:pic xmlns:pic="http://schemas.openxmlformats.org/drawingml/2006/picture">
                   <pic:nvPicPr>
                     <pic:cNvPr id="0" name="Picture 24"/>
-                    <pic:cNvPicPr>
-                      <a:picLocks noChangeAspect="1" noChangeArrowheads="1"/>
-                    </pic:cNvPicPr>
-                  </pic:nvPicPr>
-                  <pic:blipFill>
-                    <a:blip r:embed="rId12" cstate="print"/>
-                    <a:srcRect/>
-                    <a:stretch>
-                      <a:fillRect/>
-                    </a:stretch>
-                  </pic:blipFill>
-                  <pic:spPr bwMode="auto">
-                    <a:xfrm>
-                      <a:off x="0" y="0"/>
-                      <a:ext cx="5759450" cy="4409354"/>
-                    </a:xfrm>
-                    <a:prstGeom prst="rect">
-                      <a:avLst/>
-                    </a:prstGeom>
-                    <a:noFill/>
-                    <a:ln w="9525">
-                      <a:noFill/>
-                      <a:miter lim="800000"/>
-                      <a:headEnd/>
-                      <a:tailEnd/>
-                    </a:ln>
-                  </pic:spPr>
-                </pic:pic>
-              </a:graphicData>
-            </a:graphic>
-          </wp:inline>
-        </w:drawing>
-      </w:r>
-    </w:p>
-    <w:p>
-      <w:pPr>
-        <w:pStyle w:val="lgende"/>
-        <w:rPr>
-          <w:b w:val="0"/>
-        </w:rPr>
-      </w:pPr>
-      <w:r>
-        <w:t>Figure 4.2.2.2</w:t>
-      </w:r>
-      <w:r>
-        <w:rPr>
-          <w:b w:val="0"/>
-        </w:rPr>
-        <w:t xml:space="preserve"> : terrain de jeu avec le chemin le plus court en bleu, situation </w:t>
-      </w:r>
-      <w:r>
-        <w:rPr>
-          <w:b w:val="0"/>
-        </w:rPr>
-        <w:t>2</w:t>
-      </w:r>
-      <w:r>
-        <w:rPr>
-          <w:b w:val="0"/>
-        </w:rPr>
-        <w:t>.</w:t>
-      </w:r>
-    </w:p>
-    <w:p>
-      <w:pPr>
-        <w:pStyle w:val="lgende"/>
-        <w:rPr>
-          <w:b w:val="0"/>
-        </w:rPr>
-      </w:pPr>
-    </w:p>
-    <w:p/>
-    <w:p>
-      <w:r>
-        <w:t xml:space="preserve">Dans cette deuxième situation, il est intéressant de constater qu’il peut y avoir plusieurs chemins. En fait, c’est parce qu’on peut bouger dynamiquement les tours faisant office d’obstacle pendant le jeu. Ici par exemple, les trois </w:t>
-      </w:r>
-      <w:r>
-        <w:t>premières</w:t>
-      </w:r>
-      <w:r>
-        <w:t xml:space="preserve"> créatures en haut avaient à la base un autre chemin optimal, en fonction des tours qui étaient placées à ce moment-là. Puis, après avoir supprimé/ajouté des tours, les quatre créatures suivantes se sont attribuées un nouveau chemin. Il est donc intéressant de voir que la recherche du chemin optimal est bel et bien dynamique : le chemin peut varier en tout temps. De plus, on constate que chaque créature possède son propre chemin optimal, toutes les créatures n’étant pas au même endroit (c’est-à-dire au même nœud en terme de graphe) à un temps donné </w:t>
-      </w:r>
-      <w:r>
-        <w:rPr>
-          <w:i/>
-        </w:rPr>
-        <w:t>t</w:t>
-      </w:r>
-      <w:r>
-        <w:t>.</w:t>
-      </w:r>
-    </w:p>
-    <w:p>
-      <w:pPr>
-        <w:pStyle w:val="ScreenShot"/>
-      </w:pPr>
-      <w:r>
-        <w:rPr>
-          <w:noProof/>
-          <w:lang w:val="fr-CH" w:eastAsia="fr-CH"/>
-        </w:rPr>
-        <w:lastRenderedPageBreak/>
-        <w:drawing>
-          <wp:inline distT="0" distB="0" distL="0" distR="0">
-            <wp:extent cx="5759450" cy="4409354"/>
-            <wp:effectExtent l="19050" t="0" r="0" b="0"/>
-            <wp:docPr id="21" name="Image 21"/>
-            <wp:cNvGraphicFramePr>
-              <a:graphicFrameLocks xmlns:a="http://schemas.openxmlformats.org/drawingml/2006/main" noChangeAspect="1"/>
-            </wp:cNvGraphicFramePr>
-            <a:graphic xmlns:a="http://schemas.openxmlformats.org/drawingml/2006/main">
-              <a:graphicData uri="http://schemas.openxmlformats.org/drawingml/2006/picture">
-                <pic:pic xmlns:pic="http://schemas.openxmlformats.org/drawingml/2006/picture">
-                  <pic:nvPicPr>
-                    <pic:cNvPr id="0" name="Picture 21"/>
                     <pic:cNvPicPr>
                       <a:picLocks noChangeAspect="1" noChangeArrowheads="1"/>
                     </pic:cNvPicPr>
@@ -11420,7 +11623,7 @@
         </w:rPr>
       </w:pPr>
       <w:r>
-        <w:t>Figure 4.2.2.3</w:t>
+        <w:t>Figure 4.2.2.2</w:t>
       </w:r>
       <w:r>
         <w:rPr>
@@ -11432,7 +11635,7 @@
         <w:rPr>
           <w:b w:val="0"/>
         </w:rPr>
-        <w:t>3</w:t>
+        <w:t>2</w:t>
       </w:r>
       <w:r>
         <w:rPr>
@@ -11443,303 +11646,33 @@
     </w:p>
     <w:p>
       <w:pPr>
-        <w:pStyle w:val="En-tte"/>
-      </w:pPr>
-    </w:p>
-    <w:p>
-      <w:pPr>
-        <w:pStyle w:val="En-tte"/>
-      </w:pPr>
-    </w:p>
-    <w:p>
-      <w:r>
-        <w:t xml:space="preserve">Dans cette troisième et dernière situation, on voit que le joueur a pris le soin de créer </w:t>
-      </w:r>
-      <w:r>
-        <w:t>une</w:t>
-      </w:r>
-      <w:r>
-        <w:t xml:space="preserve"> espèce de labyrinthe. Comme les créatures doivent se rendre du point de départ (en haut à gauche) jusqu’à l’arrivée (en bas à droite) coûte que coûte,</w:t>
-      </w:r>
-      <w:r>
-        <w:t xml:space="preserve"> </w:t>
-      </w:r>
-      <w:r>
-        <w:t xml:space="preserve">elles prendront le meilleur chemin existant. En effet, ici </w:t>
-      </w:r>
-      <w:r>
-        <w:t>elles seront</w:t>
-      </w:r>
-      <w:r>
-        <w:t xml:space="preserve"> obligées de parcourir tout le labyrinthe, car le chemin résultant, malgré qu’il soit long, devient un chemin optimal.</w:t>
-      </w:r>
-      <w:r>
-        <w:t xml:space="preserve"> De plus, on voit nettement qu’à la sortie du labyrinthe créer par le joueur, le chemin est à nouveau « livré à lui-même » car il n’y a plus aucun obstacle </w:t>
-      </w:r>
-      <w:r>
-        <w:t>(</w:t>
-      </w:r>
-      <w:r>
-        <w:t>d’o</w:t>
-      </w:r>
-      <w:r>
-        <w:t xml:space="preserve">ù la ligne droite allant </w:t>
-      </w:r>
-      <w:r>
-        <w:t>vers l’arrivée</w:t>
-      </w:r>
-      <w:r>
-        <w:t xml:space="preserve"> qu’on voit après la sortie du labyrinthe</w:t>
-      </w:r>
-      <w:r>
-        <w:t>)</w:t>
+        <w:pStyle w:val="lgende"/>
+        <w:rPr>
+          <w:b w:val="0"/>
+        </w:rPr>
+      </w:pPr>
+    </w:p>
+    <w:p/>
+    <w:p>
+      <w:r>
+        <w:t xml:space="preserve">Dans cette deuxième situation, il est intéressant de constater qu’il peut y avoir plusieurs chemins. En fait, c’est parce qu’on peut bouger dynamiquement les tours faisant office d’obstacle pendant le jeu. Ici par exemple, les trois </w:t>
+      </w:r>
+      <w:r>
+        <w:t>premières</w:t>
+      </w:r>
+      <w:r>
+        <w:t xml:space="preserve"> créatures en haut avaient à la base un autre chemin optimal, en fonction des tours qui étaient placées à ce moment-là. Puis, après avoir supprimé/ajouté des tours, les quatre créatures suivantes se sont attribuées un nouveau chemin. Il est donc intéressant de voir que la recherche du chemin optimal est bel et bien dynamique : le chemin peut varier en tout temps. De plus, on constate que chaque créature possède son propre chemin optimal, toutes les créatures n’étant pas au même endroit (c’est-à-dire au même nœud en terme de graphe) à un temps donné </w:t>
+      </w:r>
+      <w:r>
+        <w:rPr>
+          <w:i/>
+        </w:rPr>
+        <w:t>t</w:t>
       </w:r>
       <w:r>
         <w:t>.</w:t>
       </w:r>
     </w:p>
-    <w:p>
-      <w:pPr>
-        <w:pStyle w:val="En-tte"/>
-      </w:pPr>
-    </w:p>
-    <w:p>
-      <w:pPr>
-        <w:pStyle w:val="En-tte"/>
-      </w:pPr>
-    </w:p>
-    <w:p>
-      <w:pPr>
-        <w:pStyle w:val="Titre3"/>
-      </w:pPr>
-      <w:bookmarkStart w:id="51" w:name="_Toc250999481"/>
-      <w:r>
-        <w:t>Enregistrement des scores et leur tri</w:t>
-      </w:r>
-      <w:bookmarkEnd w:id="51"/>
-    </w:p>
-    <w:p>
-      <w:pPr>
-        <w:rPr>
-          <w:rFonts w:cs="Courier New"/>
-        </w:rPr>
-      </w:pPr>
-      <w:r>
-        <w:t>Lorsqu’un joueur termine une partie, son score est sauvegardé dans un fichier « </w:t>
-      </w:r>
-      <w:r>
-        <w:rPr>
-          <w:i/>
-        </w:rPr>
-        <w:t>sérializé</w:t>
-      </w:r>
-      <w:r>
-        <w:rPr>
-          <w:i/>
-        </w:rPr>
-        <w:t> »</w:t>
-      </w:r>
-      <w:r>
-        <w:t xml:space="preserve"> sur le disque dur dans le dossier /</w:t>
-      </w:r>
-      <w:r>
-        <w:rPr>
-          <w:rFonts w:ascii="Courier New" w:hAnsi="Courier New" w:cs="Courier New"/>
-        </w:rPr>
-        <w:t>donnees</w:t>
-      </w:r>
-      <w:r>
-        <w:rPr>
-          <w:rFonts w:cs="Courier New"/>
-        </w:rPr>
-        <w:t xml:space="preserve">. Nous allons ici simplement tester cette fonctionnalité et fournir des captures d’écran </w:t>
-      </w:r>
-      <w:r>
-        <w:rPr>
-          <w:rFonts w:cs="Courier New"/>
-        </w:rPr>
-        <w:t>dé</w:t>
-      </w:r>
-      <w:r>
-        <w:rPr>
-          <w:rFonts w:cs="Courier New"/>
-        </w:rPr>
-        <w:t>montrant son bon fonctionnement.</w:t>
-      </w:r>
-    </w:p>
-    <w:p>
-      <w:pPr>
-        <w:rPr>
-          <w:rFonts w:cs="Courier New"/>
-        </w:rPr>
-      </w:pPr>
-    </w:p>
-    <w:p>
-      <w:pPr>
-        <w:ind w:firstLine="0"/>
-        <w:rPr>
-          <w:rFonts w:cs="Courier New"/>
-        </w:rPr>
-      </w:pPr>
-      <w:r>
-        <w:rPr>
-          <w:rFonts w:cs="Courier New"/>
-        </w:rPr>
-        <w:t>Voici un schéma de jeu classique :</w:t>
-      </w:r>
-    </w:p>
-    <w:p>
-      <w:pPr>
-        <w:ind w:firstLine="0"/>
-        <w:rPr>
-          <w:rFonts w:cs="Courier New"/>
-        </w:rPr>
-      </w:pPr>
-    </w:p>
-    <w:p>
-      <w:pPr>
-        <w:pStyle w:val="Paragraphedeliste"/>
-        <w:numPr>
-          <w:ilvl w:val="0"/>
-          <w:numId w:val="17"/>
-        </w:numPr>
-        <w:rPr>
-          <w:rFonts w:cs="Courier New"/>
-        </w:rPr>
-      </w:pPr>
-      <w:r>
-        <w:rPr>
-          <w:rFonts w:cs="Courier New"/>
-        </w:rPr>
-        <w:t>Le joueur lance la partie et joue jusqu’à ce qu’il perde.</w:t>
-      </w:r>
-    </w:p>
-    <w:p>
-      <w:pPr>
-        <w:pStyle w:val="Paragraphedeliste"/>
-        <w:numPr>
-          <w:ilvl w:val="0"/>
-          <w:numId w:val="17"/>
-        </w:numPr>
-        <w:rPr>
-          <w:rFonts w:cs="Courier New"/>
-        </w:rPr>
-      </w:pPr>
-      <w:r>
-        <w:rPr>
-          <w:rFonts w:cs="Courier New"/>
-        </w:rPr>
-        <w:lastRenderedPageBreak/>
-        <w:t>Le joueur a perdu ;</w:t>
-      </w:r>
-      <w:r>
-        <w:rPr>
-          <w:rFonts w:cs="Courier New"/>
-        </w:rPr>
-        <w:t xml:space="preserve"> il est invité à inscrire son </w:t>
-      </w:r>
-      <w:r>
-        <w:rPr>
-          <w:rFonts w:cs="Courier New"/>
-        </w:rPr>
-        <w:t>nom</w:t>
-      </w:r>
-      <w:r>
-        <w:rPr>
-          <w:rFonts w:cs="Courier New"/>
-        </w:rPr>
-        <w:t>.</w:t>
-      </w:r>
-    </w:p>
-    <w:p>
-      <w:pPr>
-        <w:pStyle w:val="Paragraphedeliste"/>
-        <w:numPr>
-          <w:ilvl w:val="0"/>
-          <w:numId w:val="17"/>
-        </w:numPr>
-        <w:rPr>
-          <w:rFonts w:cs="Courier New"/>
-        </w:rPr>
-      </w:pPr>
-      <w:r>
-        <w:rPr>
-          <w:rFonts w:cs="Courier New"/>
-        </w:rPr>
-        <w:t>Le joueur est ensuite invité à consulter la liste des dix derniers meilleurs scores classés par ordre décroissant (le meilleur score en premier)</w:t>
-      </w:r>
-      <w:r>
-        <w:rPr>
-          <w:rFonts w:cs="Courier New"/>
-        </w:rPr>
-        <w:t>, le score qu’il vient d’obtenir étant lui aussi inclus</w:t>
-      </w:r>
-      <w:r>
-        <w:rPr>
-          <w:rFonts w:cs="Courier New"/>
-        </w:rPr>
-        <w:t>.</w:t>
-      </w:r>
-    </w:p>
-    <w:p>
-      <w:pPr>
-        <w:pStyle w:val="Paragraphedeliste"/>
-        <w:numPr>
-          <w:ilvl w:val="0"/>
-          <w:numId w:val="17"/>
-        </w:numPr>
-        <w:rPr>
-          <w:rFonts w:cs="Courier New"/>
-        </w:rPr>
-      </w:pPr>
-      <w:r>
-        <w:rPr>
-          <w:rFonts w:cs="Courier New"/>
-        </w:rPr>
-        <w:t>Sans l</w:t>
-      </w:r>
-      <w:r>
-        <w:rPr>
-          <w:rFonts w:cs="Courier New"/>
-        </w:rPr>
-        <w:t>e voir directement, l</w:t>
-      </w:r>
-      <w:r>
-        <w:rPr>
-          <w:rFonts w:cs="Courier New"/>
-        </w:rPr>
-        <w:t>es scores sont automatiquement sauvegardés dans un fichier sur le disque dur pour que le joue</w:t>
-      </w:r>
-      <w:r>
-        <w:rPr>
-          <w:rFonts w:cs="Courier New"/>
-        </w:rPr>
-        <w:t>ur puisse à tout moment revoir s</w:t>
-      </w:r>
-      <w:r>
-        <w:rPr>
-          <w:rFonts w:cs="Courier New"/>
-        </w:rPr>
-        <w:t>es anciens scores.</w:t>
-      </w:r>
-    </w:p>
-    <w:p>
-      <w:pPr>
-        <w:pStyle w:val="En-tte"/>
-      </w:pPr>
-    </w:p>
-    <w:p>
-      <w:pPr>
-        <w:pStyle w:val="En-tte"/>
-      </w:pPr>
-    </w:p>
-    <w:p>
-      <w:r>
-        <w:t>Voici à présent trois captures d’écran destinées à démontrer les étapes 2, 3, et 4 décrites ci-dessus :</w:t>
-      </w:r>
-    </w:p>
-    <w:p/>
-    <w:p/>
     <w:p>
       <w:pPr>
         <w:pStyle w:val="ScreenShot"/>
@@ -11749,11 +11682,12 @@
           <w:noProof/>
           <w:lang w:val="fr-CH" w:eastAsia="fr-CH"/>
         </w:rPr>
+        <w:lastRenderedPageBreak/>
         <w:drawing>
           <wp:inline distT="0" distB="0" distL="0" distR="0">
             <wp:extent cx="5759450" cy="4409354"/>
             <wp:effectExtent l="19050" t="0" r="0" b="0"/>
-            <wp:docPr id="2" name="Image 2"/>
+            <wp:docPr id="21" name="Image 21"/>
             <wp:cNvGraphicFramePr>
               <a:graphicFrameLocks xmlns:a="http://schemas.openxmlformats.org/drawingml/2006/main" noChangeAspect="1"/>
             </wp:cNvGraphicFramePr>
@@ -11761,7 +11695,7 @@
               <a:graphicData uri="http://schemas.openxmlformats.org/drawingml/2006/picture">
                 <pic:pic xmlns:pic="http://schemas.openxmlformats.org/drawingml/2006/picture">
                   <pic:nvPicPr>
-                    <pic:cNvPr id="0" name="Picture 2"/>
+                    <pic:cNvPr id="0" name="Picture 21"/>
                     <pic:cNvPicPr>
                       <a:picLocks noChangeAspect="1" noChangeArrowheads="1"/>
                     </pic:cNvPicPr>
@@ -11804,29 +11738,326 @@
         </w:rPr>
       </w:pPr>
       <w:r>
-        <w:t>Figure 4.2.3.1</w:t>
+        <w:t>Figure 4.2.2.3</w:t>
       </w:r>
       <w:r>
         <w:rPr>
           <w:b w:val="0"/>
         </w:rPr>
-        <w:t xml:space="preserve"> : </w:t>
+        <w:t xml:space="preserve"> : terrain de jeu avec le chemin le plus court en bleu, situation </w:t>
       </w:r>
       <w:r>
         <w:rPr>
           <w:b w:val="0"/>
         </w:rPr>
-        <w:t>le joueur a perdu ; il est invité à inscrire son nom.</w:t>
-      </w:r>
-    </w:p>
-    <w:p>
-      <w:pPr>
-        <w:pStyle w:val="lgende"/>
+        <w:t>3</w:t>
+      </w:r>
+      <w:r>
         <w:rPr>
           <w:b w:val="0"/>
         </w:rPr>
-      </w:pPr>
-    </w:p>
+        <w:t>.</w:t>
+      </w:r>
+    </w:p>
+    <w:p>
+      <w:pPr>
+        <w:pStyle w:val="En-tte"/>
+      </w:pPr>
+    </w:p>
+    <w:p>
+      <w:pPr>
+        <w:pStyle w:val="En-tte"/>
+      </w:pPr>
+    </w:p>
+    <w:p>
+      <w:r>
+        <w:t xml:space="preserve">Dans cette troisième et dernière situation, on voit que le joueur a pris le soin de créer </w:t>
+      </w:r>
+      <w:r>
+        <w:t>une</w:t>
+      </w:r>
+      <w:r>
+        <w:t xml:space="preserve"> espèce de labyrinthe. Comme les créatures doivent se rendre du point de départ (en haut à gauche) jusqu’à l’arrivée (en bas à droite) coûte que coûte,</w:t>
+      </w:r>
+      <w:r>
+        <w:t xml:space="preserve"> </w:t>
+      </w:r>
+      <w:r>
+        <w:t xml:space="preserve">elles prendront le meilleur chemin existant. En effet, ici </w:t>
+      </w:r>
+      <w:r>
+        <w:t>elles seront</w:t>
+      </w:r>
+      <w:r>
+        <w:t xml:space="preserve"> obligées de parcourir tout le labyrinthe, car le chemin résultant, malgré qu’il soit long, devient un chemin optimal.</w:t>
+      </w:r>
+      <w:r>
+        <w:t xml:space="preserve"> De plus, on voit nettement qu’à la sortie du labyrinthe créer par le joueur, le chemin est à nouveau « livré à lui-même » car il n’y a plus aucun obstacle </w:t>
+      </w:r>
+      <w:r>
+        <w:t>(</w:t>
+      </w:r>
+      <w:r>
+        <w:t>d’o</w:t>
+      </w:r>
+      <w:r>
+        <w:t xml:space="preserve">ù la ligne droite allant </w:t>
+      </w:r>
+      <w:r>
+        <w:t>vers l’arrivée</w:t>
+      </w:r>
+      <w:r>
+        <w:t xml:space="preserve"> qu’on voit après la sortie du labyrinthe</w:t>
+      </w:r>
+      <w:r>
+        <w:t>)</w:t>
+      </w:r>
+      <w:r>
+        <w:t>.</w:t>
+      </w:r>
+    </w:p>
+    <w:p>
+      <w:pPr>
+        <w:pStyle w:val="En-tte"/>
+      </w:pPr>
+    </w:p>
+    <w:p>
+      <w:pPr>
+        <w:pStyle w:val="En-tte"/>
+      </w:pPr>
+    </w:p>
+    <w:p>
+      <w:pPr>
+        <w:pStyle w:val="Titre3"/>
+      </w:pPr>
+      <w:bookmarkStart w:id="51" w:name="_Toc250999481"/>
+      <w:r>
+        <w:t>Enregistrement des scores et leur tri</w:t>
+      </w:r>
+      <w:bookmarkEnd w:id="51"/>
+    </w:p>
+    <w:p>
+      <w:pPr>
+        <w:rPr>
+          <w:rFonts w:cs="Courier New"/>
+        </w:rPr>
+      </w:pPr>
+      <w:r>
+        <w:t>Lorsqu’un joueur termine une partie, son score est sauvegardé dans un fichier « </w:t>
+      </w:r>
+      <w:r>
+        <w:rPr>
+          <w:i/>
+        </w:rPr>
+        <w:t>sérializé</w:t>
+      </w:r>
+      <w:r>
+        <w:rPr>
+          <w:i/>
+        </w:rPr>
+        <w:t> »</w:t>
+      </w:r>
+      <w:r>
+        <w:t xml:space="preserve"> sur le disque dur dans le dossier /</w:t>
+      </w:r>
+      <w:r>
+        <w:rPr>
+          <w:rFonts w:ascii="Courier New" w:hAnsi="Courier New" w:cs="Courier New"/>
+        </w:rPr>
+        <w:t>donnees</w:t>
+      </w:r>
+      <w:r>
+        <w:rPr>
+          <w:rFonts w:cs="Courier New"/>
+        </w:rPr>
+        <w:t xml:space="preserve">. Nous allons ici simplement tester cette fonctionnalité et fournir des captures d’écran </w:t>
+      </w:r>
+      <w:r>
+        <w:rPr>
+          <w:rFonts w:cs="Courier New"/>
+        </w:rPr>
+        <w:t>dé</w:t>
+      </w:r>
+      <w:r>
+        <w:rPr>
+          <w:rFonts w:cs="Courier New"/>
+        </w:rPr>
+        <w:t>montrant son bon fonctionnement.</w:t>
+      </w:r>
+    </w:p>
+    <w:p>
+      <w:pPr>
+        <w:rPr>
+          <w:rFonts w:cs="Courier New"/>
+        </w:rPr>
+      </w:pPr>
+    </w:p>
+    <w:p>
+      <w:pPr>
+        <w:ind w:firstLine="0"/>
+        <w:rPr>
+          <w:rFonts w:cs="Courier New"/>
+        </w:rPr>
+      </w:pPr>
+      <w:r>
+        <w:rPr>
+          <w:rFonts w:cs="Courier New"/>
+        </w:rPr>
+        <w:t>Voici un schéma de jeu classique :</w:t>
+      </w:r>
+    </w:p>
+    <w:p>
+      <w:pPr>
+        <w:ind w:firstLine="0"/>
+        <w:rPr>
+          <w:rFonts w:cs="Courier New"/>
+        </w:rPr>
+      </w:pPr>
+    </w:p>
+    <w:p>
+      <w:pPr>
+        <w:pStyle w:val="Paragraphedeliste"/>
+        <w:numPr>
+          <w:ilvl w:val="0"/>
+          <w:numId w:val="17"/>
+        </w:numPr>
+        <w:rPr>
+          <w:rFonts w:cs="Courier New"/>
+        </w:rPr>
+      </w:pPr>
+      <w:r>
+        <w:rPr>
+          <w:rFonts w:cs="Courier New"/>
+        </w:rPr>
+        <w:lastRenderedPageBreak/>
+        <w:t>Le joueur lance la partie et joue jusqu’à ce qu’il perde.</w:t>
+      </w:r>
+    </w:p>
+    <w:p>
+      <w:pPr>
+        <w:pStyle w:val="Paragraphedeliste"/>
+        <w:numPr>
+          <w:ilvl w:val="0"/>
+          <w:numId w:val="17"/>
+        </w:numPr>
+        <w:rPr>
+          <w:rFonts w:cs="Courier New"/>
+        </w:rPr>
+      </w:pPr>
+      <w:r>
+        <w:rPr>
+          <w:rFonts w:cs="Courier New"/>
+        </w:rPr>
+        <w:t>Le joueur a perdu ;</w:t>
+      </w:r>
+      <w:r>
+        <w:rPr>
+          <w:rFonts w:cs="Courier New"/>
+        </w:rPr>
+        <w:t xml:space="preserve"> il est invité à inscrire son </w:t>
+      </w:r>
+      <w:r>
+        <w:rPr>
+          <w:rFonts w:cs="Courier New"/>
+        </w:rPr>
+        <w:t>nom</w:t>
+      </w:r>
+      <w:r>
+        <w:rPr>
+          <w:rFonts w:cs="Courier New"/>
+        </w:rPr>
+        <w:t>.</w:t>
+      </w:r>
+    </w:p>
+    <w:p>
+      <w:pPr>
+        <w:pStyle w:val="Paragraphedeliste"/>
+        <w:numPr>
+          <w:ilvl w:val="0"/>
+          <w:numId w:val="17"/>
+        </w:numPr>
+        <w:rPr>
+          <w:rFonts w:cs="Courier New"/>
+        </w:rPr>
+      </w:pPr>
+      <w:r>
+        <w:rPr>
+          <w:rFonts w:cs="Courier New"/>
+        </w:rPr>
+        <w:t>Le joueur est ensuite invité à consulter la liste des dix derniers meilleurs scores classés par ordre décroissant (le meilleur score en premier)</w:t>
+      </w:r>
+      <w:r>
+        <w:rPr>
+          <w:rFonts w:cs="Courier New"/>
+        </w:rPr>
+        <w:t>, le score qu’il vient d’obtenir étant lui aussi inclus</w:t>
+      </w:r>
+      <w:r>
+        <w:rPr>
+          <w:rFonts w:cs="Courier New"/>
+        </w:rPr>
+        <w:t>.</w:t>
+      </w:r>
+    </w:p>
+    <w:p>
+      <w:pPr>
+        <w:pStyle w:val="Paragraphedeliste"/>
+        <w:numPr>
+          <w:ilvl w:val="0"/>
+          <w:numId w:val="17"/>
+        </w:numPr>
+        <w:rPr>
+          <w:rFonts w:cs="Courier New"/>
+        </w:rPr>
+      </w:pPr>
+      <w:r>
+        <w:rPr>
+          <w:rFonts w:cs="Courier New"/>
+        </w:rPr>
+        <w:t>Sans l</w:t>
+      </w:r>
+      <w:r>
+        <w:rPr>
+          <w:rFonts w:cs="Courier New"/>
+        </w:rPr>
+        <w:t>e voir directement, l</w:t>
+      </w:r>
+      <w:r>
+        <w:rPr>
+          <w:rFonts w:cs="Courier New"/>
+        </w:rPr>
+        <w:t>es scores sont automatiquement sauvegardés dans un fichier sur le disque dur pour que le joue</w:t>
+      </w:r>
+      <w:r>
+        <w:rPr>
+          <w:rFonts w:cs="Courier New"/>
+        </w:rPr>
+        <w:t>ur puisse à tout moment revoir s</w:t>
+      </w:r>
+      <w:r>
+        <w:rPr>
+          <w:rFonts w:cs="Courier New"/>
+        </w:rPr>
+        <w:t>es anciens scores.</w:t>
+      </w:r>
+    </w:p>
+    <w:p>
+      <w:pPr>
+        <w:pStyle w:val="En-tte"/>
+      </w:pPr>
+    </w:p>
+    <w:p>
+      <w:pPr>
+        <w:pStyle w:val="En-tte"/>
+      </w:pPr>
+    </w:p>
+    <w:p>
+      <w:r>
+        <w:t>Voici à présent trois captures d’écran destinées à démontrer les étapes 2, 3, et 4 décrites ci-dessus :</w:t>
+      </w:r>
+    </w:p>
+    <w:p/>
+    <w:p/>
     <w:p>
       <w:pPr>
         <w:pStyle w:val="ScreenShot"/>
@@ -11836,12 +12067,11 @@
           <w:noProof/>
           <w:lang w:val="fr-CH" w:eastAsia="fr-CH"/>
         </w:rPr>
-        <w:lastRenderedPageBreak/>
         <w:drawing>
           <wp:inline distT="0" distB="0" distL="0" distR="0">
             <wp:extent cx="5759450" cy="4409354"/>
             <wp:effectExtent l="19050" t="0" r="0" b="0"/>
-            <wp:docPr id="5" name="Image 5"/>
+            <wp:docPr id="2" name="Image 2"/>
             <wp:cNvGraphicFramePr>
               <a:graphicFrameLocks xmlns:a="http://schemas.openxmlformats.org/drawingml/2006/main" noChangeAspect="1"/>
             </wp:cNvGraphicFramePr>
@@ -11849,7 +12079,7 @@
               <a:graphicData uri="http://schemas.openxmlformats.org/drawingml/2006/picture">
                 <pic:pic xmlns:pic="http://schemas.openxmlformats.org/drawingml/2006/picture">
                   <pic:nvPicPr>
-                    <pic:cNvPr id="0" name="Picture 5"/>
+                    <pic:cNvPr id="0" name="Picture 2"/>
                     <pic:cNvPicPr>
                       <a:picLocks noChangeAspect="1" noChangeArrowheads="1"/>
                     </pic:cNvPicPr>
@@ -11892,6 +12122,94 @@
         </w:rPr>
       </w:pPr>
       <w:r>
+        <w:t>Figure 4.2.3.1</w:t>
+      </w:r>
+      <w:r>
+        <w:rPr>
+          <w:b w:val="0"/>
+        </w:rPr>
+        <w:t xml:space="preserve"> : </w:t>
+      </w:r>
+      <w:r>
+        <w:rPr>
+          <w:b w:val="0"/>
+        </w:rPr>
+        <w:t>le joueur a perdu ; il est invité à inscrire son nom.</w:t>
+      </w:r>
+    </w:p>
+    <w:p>
+      <w:pPr>
+        <w:pStyle w:val="lgende"/>
+        <w:rPr>
+          <w:b w:val="0"/>
+        </w:rPr>
+      </w:pPr>
+    </w:p>
+    <w:p>
+      <w:pPr>
+        <w:pStyle w:val="ScreenShot"/>
+      </w:pPr>
+      <w:r>
+        <w:rPr>
+          <w:noProof/>
+          <w:lang w:val="fr-CH" w:eastAsia="fr-CH"/>
+        </w:rPr>
+        <w:lastRenderedPageBreak/>
+        <w:drawing>
+          <wp:inline distT="0" distB="0" distL="0" distR="0">
+            <wp:extent cx="5759450" cy="4409354"/>
+            <wp:effectExtent l="19050" t="0" r="0" b="0"/>
+            <wp:docPr id="5" name="Image 5"/>
+            <wp:cNvGraphicFramePr>
+              <a:graphicFrameLocks xmlns:a="http://schemas.openxmlformats.org/drawingml/2006/main" noChangeAspect="1"/>
+            </wp:cNvGraphicFramePr>
+            <a:graphic xmlns:a="http://schemas.openxmlformats.org/drawingml/2006/main">
+              <a:graphicData uri="http://schemas.openxmlformats.org/drawingml/2006/picture">
+                <pic:pic xmlns:pic="http://schemas.openxmlformats.org/drawingml/2006/picture">
+                  <pic:nvPicPr>
+                    <pic:cNvPr id="0" name="Picture 5"/>
+                    <pic:cNvPicPr>
+                      <a:picLocks noChangeAspect="1" noChangeArrowheads="1"/>
+                    </pic:cNvPicPr>
+                  </pic:nvPicPr>
+                  <pic:blipFill>
+                    <a:blip r:embed="rId16" cstate="print"/>
+                    <a:srcRect/>
+                    <a:stretch>
+                      <a:fillRect/>
+                    </a:stretch>
+                  </pic:blipFill>
+                  <pic:spPr bwMode="auto">
+                    <a:xfrm>
+                      <a:off x="0" y="0"/>
+                      <a:ext cx="5759450" cy="4409354"/>
+                    </a:xfrm>
+                    <a:prstGeom prst="rect">
+                      <a:avLst/>
+                    </a:prstGeom>
+                    <a:noFill/>
+                    <a:ln w="9525">
+                      <a:noFill/>
+                      <a:miter lim="800000"/>
+                      <a:headEnd/>
+                      <a:tailEnd/>
+                    </a:ln>
+                  </pic:spPr>
+                </pic:pic>
+              </a:graphicData>
+            </a:graphic>
+          </wp:inline>
+        </w:drawing>
+      </w:r>
+    </w:p>
+    <w:p>
+      <w:pPr>
+        <w:pStyle w:val="lgende"/>
+        <w:rPr>
+          <w:b w:val="0"/>
+        </w:rPr>
+      </w:pPr>
+      <w:r>
         <w:t>Figure 4.2.3.2</w:t>
       </w:r>
       <w:r>
@@ -11952,7 +12270,7 @@
                     </pic:cNvPicPr>
                   </pic:nvPicPr>
                   <pic:blipFill>
-                    <a:blip r:embed="rId16" cstate="print"/>
+                    <a:blip r:embed="rId17" cstate="print"/>
                     <a:srcRect b="22431"/>
                     <a:stretch>
                       <a:fillRect/>
@@ -12029,7 +12347,6 @@
       </w:pPr>
       <w:bookmarkStart w:id="52" w:name="_Toc250999482"/>
       <w:r>
-        <w:lastRenderedPageBreak/>
         <w:t>Test sur un autre environnement</w:t>
       </w:r>
       <w:bookmarkEnd w:id="52"/>
@@ -12078,7 +12395,7 @@
                     </pic:cNvPicPr>
                   </pic:nvPicPr>
                   <pic:blipFill>
-                    <a:blip r:embed="rId17" cstate="print"/>
+                    <a:blip r:embed="rId18" cstate="print"/>
                     <a:srcRect/>
                     <a:stretch>
                       <a:fillRect/>
@@ -12183,7 +12500,7 @@
                     </pic:cNvPicPr>
                   </pic:nvPicPr>
                   <pic:blipFill>
-                    <a:blip r:embed="rId18" cstate="print"/>
+                    <a:blip r:embed="rId19" cstate="print"/>
                     <a:srcRect/>
                     <a:stretch>
                       <a:fillRect/>
@@ -13987,8 +14304,8 @@
       </w:r>
     </w:p>
     <w:sectPr>
-      <w:headerReference w:type="default" r:id="rId19"/>
-      <w:footerReference w:type="default" r:id="rId20"/>
+      <w:headerReference w:type="default" r:id="rId20"/>
+      <w:footerReference w:type="default" r:id="rId21"/>
       <w:pgSz w:w="11906" w:h="16838" w:code="9"/>
       <w:pgMar w:top="1418" w:right="1418" w:bottom="1276" w:left="1418" w:header="720" w:footer="720" w:gutter="0"/>
       <w:cols w:space="720"/>
@@ -14072,7 +14389,7 @@
         <w:rPr>
           <w:noProof/>
         </w:rPr>
-        <w:t>13/01/2010</w:t>
+        <w:t>14/01/2010</w:t>
       </w:r>
     </w:fldSimple>
     <w:r>
@@ -18401,7 +18718,7 @@
                   <c:v>3.36</c:v>
                 </c:pt>
                 <c:pt idx="11">
-                  <c:v>5.2649999999999908</c:v>
+                  <c:v>5.264999999999989</c:v>
                 </c:pt>
                 <c:pt idx="12">
                   <c:v>6.0309999999999997</c:v>
@@ -18417,24 +18734,24 @@
           </c:val>
         </c:ser>
         <c:marker val="1"/>
-        <c:axId val="77110656"/>
-        <c:axId val="77128832"/>
+        <c:axId val="149661568"/>
+        <c:axId val="149663104"/>
       </c:lineChart>
       <c:catAx>
-        <c:axId val="77110656"/>
+        <c:axId val="149661568"/>
         <c:scaling>
           <c:orientation val="minMax"/>
         </c:scaling>
         <c:axPos val="b"/>
         <c:tickLblPos val="nextTo"/>
-        <c:crossAx val="77128832"/>
+        <c:crossAx val="149663104"/>
         <c:crosses val="autoZero"/>
         <c:auto val="1"/>
         <c:lblAlgn val="ctr"/>
         <c:lblOffset val="100"/>
       </c:catAx>
       <c:valAx>
-        <c:axId val="77128832"/>
+        <c:axId val="149663104"/>
         <c:scaling>
           <c:orientation val="minMax"/>
         </c:scaling>
@@ -18442,7 +18759,7 @@
         <c:majorGridlines/>
         <c:numFmt formatCode="General" sourceLinked="1"/>
         <c:tickLblPos val="nextTo"/>
-        <c:crossAx val="77110656"/>
+        <c:crossAx val="149661568"/>
         <c:crosses val="autoZero"/>
         <c:crossBetween val="between"/>
       </c:valAx>
@@ -18607,7 +18924,7 @@
                   <c:v>0</c:v>
                 </c:pt>
                 <c:pt idx="1">
-                  <c:v>1.9400000000000022</c:v>
+                  <c:v>1.9400000000000026</c:v>
                 </c:pt>
                 <c:pt idx="2">
                   <c:v>5.4700000000000024</c:v>
@@ -18653,24 +18970,24 @@
           </c:val>
         </c:ser>
         <c:marker val="1"/>
-        <c:axId val="77477760"/>
-        <c:axId val="77479296"/>
+        <c:axId val="116371840"/>
+        <c:axId val="116373376"/>
       </c:lineChart>
       <c:catAx>
-        <c:axId val="77477760"/>
+        <c:axId val="116371840"/>
         <c:scaling>
           <c:orientation val="minMax"/>
         </c:scaling>
         <c:axPos val="b"/>
         <c:tickLblPos val="nextTo"/>
-        <c:crossAx val="77479296"/>
+        <c:crossAx val="116373376"/>
         <c:crosses val="autoZero"/>
         <c:auto val="1"/>
         <c:lblAlgn val="ctr"/>
         <c:lblOffset val="100"/>
       </c:catAx>
       <c:valAx>
-        <c:axId val="77479296"/>
+        <c:axId val="116373376"/>
         <c:scaling>
           <c:orientation val="minMax"/>
         </c:scaling>
@@ -18678,7 +18995,7 @@
         <c:majorGridlines/>
         <c:numFmt formatCode="General" sourceLinked="1"/>
         <c:tickLblPos val="nextTo"/>
-        <c:crossAx val="77477760"/>
+        <c:crossAx val="116371840"/>
         <c:crosses val="autoZero"/>
         <c:crossBetween val="between"/>
       </c:valAx>
@@ -18984,7 +19301,7 @@
 </file>
 
 <file path=customXml/itemProps1.xml><?xml version="1.0" encoding="utf-8"?>
-<ds:datastoreItem xmlns:ds="http://schemas.openxmlformats.org/officeDocument/2006/customXml" ds:itemID="{D6B39D7A-5511-4F84-A271-F5F05667BF01}">
+<ds:datastoreItem xmlns:ds="http://schemas.openxmlformats.org/officeDocument/2006/customXml" ds:itemID="{304DDC32-E947-4688-9105-B3DDFD516889}">
   <ds:schemaRefs>
     <ds:schemaRef ds:uri="http://schemas.openxmlformats.org/officeDocument/2006/bibliography"/>
   </ds:schemaRefs>

</xml_diff>